<commit_message>
[HW1] Improved accuracy to 74% by adding additional hyperparameters to Doc2Vec
</commit_message>
<xml_diff>
--- a/HW1_Lee/Report/HW1_Lee_Report.docx
+++ b/HW1_Lee/Report/HW1_Lee_Report.docx
@@ -30,14 +30,32 @@
         <w:rPr>
           <w:rFonts w:ascii="Times New Roman" w:hAnsi="Times New Roman" w:cs="Times New Roman"/>
         </w:rPr>
-        <w:t>At the time of writing this report, I received an accuracy of 63% and ranked 30</w:t>
+        <w:t xml:space="preserve">At the time of writing this report, I received </w:t>
+      </w:r>
+      <w:r>
+        <w:rPr>
+          <w:rFonts w:ascii="Times New Roman" w:hAnsi="Times New Roman" w:cs="Times New Roman"/>
+        </w:rPr>
+        <w:t>an accuracy of 74</w:t>
+      </w:r>
+      <w:r>
+        <w:rPr>
+          <w:rFonts w:ascii="Times New Roman" w:hAnsi="Times New Roman" w:cs="Times New Roman"/>
+        </w:rPr>
+        <w:t xml:space="preserve">% and ranked </w:t>
+      </w:r>
+      <w:r>
+        <w:rPr>
+          <w:rFonts w:ascii="Times New Roman" w:hAnsi="Times New Roman" w:cs="Times New Roman"/>
+        </w:rPr>
+        <w:t>22</w:t>
       </w:r>
       <w:r>
         <w:rPr>
           <w:rFonts w:ascii="Times New Roman" w:hAnsi="Times New Roman" w:cs="Times New Roman"/>
           <w:vertAlign w:val="superscript"/>
         </w:rPr>
-        <w:t>th</w:t>
+        <w:t>nd</w:t>
       </w:r>
       <w:r>
         <w:rPr>
@@ -66,8 +84,6 @@
           <w:rFonts w:ascii="Times New Roman" w:hAnsi="Times New Roman" w:cs="Times New Roman"/>
         </w:rPr>
       </w:pPr>
-      <w:bookmarkStart w:id="0" w:name="_GoBack"/>
-      <w:bookmarkEnd w:id="0"/>
     </w:p>
     <w:p>
       <w:pPr>
@@ -914,19 +930,31 @@
         <w:rPr>
           <w:rFonts w:ascii="Times New Roman" w:hAnsi="Times New Roman" w:cs="Times New Roman"/>
         </w:rPr>
-        <w:t xml:space="preserve">would </w:t>
-      </w:r>
-      <w:r>
-        <w:rPr>
-          <w:rFonts w:ascii="Times New Roman" w:hAnsi="Times New Roman" w:cs="Times New Roman"/>
-        </w:rPr>
-        <w:t>contribute in</w:t>
-      </w:r>
-      <w:r>
-        <w:rPr>
-          <w:rFonts w:ascii="Times New Roman" w:hAnsi="Times New Roman" w:cs="Times New Roman"/>
-        </w:rPr>
-        <w:t xml:space="preserve"> </w:t>
+        <w:t>contributed</w:t>
+      </w:r>
+      <w:r>
+        <w:rPr>
+          <w:rFonts w:ascii="Times New Roman" w:hAnsi="Times New Roman" w:cs="Times New Roman"/>
+        </w:rPr>
+        <w:t xml:space="preserve"> </w:t>
+      </w:r>
+      <w:r>
+        <w:rPr>
+          <w:rFonts w:ascii="Times New Roman" w:hAnsi="Times New Roman" w:cs="Times New Roman"/>
+        </w:rPr>
+        <w:t>towards</w:t>
+      </w:r>
+      <w:r>
+        <w:rPr>
+          <w:rFonts w:ascii="Times New Roman" w:hAnsi="Times New Roman" w:cs="Times New Roman"/>
+        </w:rPr>
+        <w:t xml:space="preserve"> </w:t>
+      </w:r>
+      <w:r>
+        <w:rPr>
+          <w:rFonts w:ascii="Times New Roman" w:hAnsi="Times New Roman" w:cs="Times New Roman"/>
+        </w:rPr>
+        <w:t xml:space="preserve">increasing efficiency and </w:t>
       </w:r>
       <w:r>
         <w:rPr>
@@ -1910,6 +1938,318 @@
           <w:rFonts w:ascii="Times New Roman" w:hAnsi="Times New Roman" w:cs="Times New Roman"/>
         </w:rPr>
         <w:tab/>
+      </w:r>
+      <w:r>
+        <w:rPr>
+          <w:rFonts w:ascii="Times New Roman" w:hAnsi="Times New Roman" w:cs="Times New Roman"/>
+        </w:rPr>
+        <w:t>As mentioned in</w:t>
+      </w:r>
+      <w:r>
+        <w:rPr>
+          <w:rFonts w:ascii="Times New Roman" w:hAnsi="Times New Roman" w:cs="Times New Roman"/>
+        </w:rPr>
+        <w:t xml:space="preserve"> the above methodology</w:t>
+      </w:r>
+      <w:r>
+        <w:rPr>
+          <w:rFonts w:ascii="Times New Roman" w:hAnsi="Times New Roman" w:cs="Times New Roman"/>
+        </w:rPr>
+        <w:t>,</w:t>
+      </w:r>
+      <w:r>
+        <w:rPr>
+          <w:rFonts w:ascii="Times New Roman" w:hAnsi="Times New Roman" w:cs="Times New Roman"/>
+        </w:rPr>
+        <w:t xml:space="preserve"> NLTK </w:t>
+      </w:r>
+      <w:r>
+        <w:rPr>
+          <w:rFonts w:ascii="Times New Roman" w:hAnsi="Times New Roman" w:cs="Times New Roman"/>
+        </w:rPr>
+        <w:t>was used</w:t>
+      </w:r>
+      <w:r>
+        <w:rPr>
+          <w:rFonts w:ascii="Times New Roman" w:hAnsi="Times New Roman" w:cs="Times New Roman"/>
+        </w:rPr>
+        <w:t xml:space="preserve"> to clean</w:t>
+      </w:r>
+      <w:r>
+        <w:rPr>
+          <w:rFonts w:ascii="Times New Roman" w:hAnsi="Times New Roman" w:cs="Times New Roman"/>
+        </w:rPr>
+        <w:t xml:space="preserve"> and filter raw text data</w:t>
+      </w:r>
+      <w:r>
+        <w:rPr>
+          <w:rFonts w:ascii="Times New Roman" w:hAnsi="Times New Roman" w:cs="Times New Roman"/>
+        </w:rPr>
+        <w:t>.</w:t>
+      </w:r>
+      <w:r>
+        <w:rPr>
+          <w:rFonts w:ascii="Times New Roman" w:hAnsi="Times New Roman" w:cs="Times New Roman"/>
+        </w:rPr>
+        <w:t xml:space="preserve"> Each review </w:t>
+      </w:r>
+      <w:r>
+        <w:rPr>
+          <w:rFonts w:ascii="Times New Roman" w:hAnsi="Times New Roman" w:cs="Times New Roman"/>
+        </w:rPr>
+        <w:t>is</w:t>
+      </w:r>
+      <w:r>
+        <w:rPr>
+          <w:rFonts w:ascii="Times New Roman" w:hAnsi="Times New Roman" w:cs="Times New Roman"/>
+        </w:rPr>
+        <w:t xml:space="preserve"> read </w:t>
+      </w:r>
+      <w:r>
+        <w:rPr>
+          <w:rFonts w:ascii="Times New Roman" w:hAnsi="Times New Roman" w:cs="Times New Roman"/>
+        </w:rPr>
+        <w:t xml:space="preserve">and normalized </w:t>
+      </w:r>
+      <w:r>
+        <w:rPr>
+          <w:rFonts w:ascii="Times New Roman" w:hAnsi="Times New Roman" w:cs="Times New Roman"/>
+        </w:rPr>
+        <w:t>as a single document</w:t>
+      </w:r>
+      <w:r>
+        <w:rPr>
+          <w:rFonts w:ascii="Times New Roman" w:hAnsi="Times New Roman" w:cs="Times New Roman"/>
+        </w:rPr>
+        <w:t xml:space="preserve">. Normalizing a document </w:t>
+      </w:r>
+      <w:r>
+        <w:rPr>
+          <w:rFonts w:ascii="Times New Roman" w:hAnsi="Times New Roman" w:cs="Times New Roman"/>
+        </w:rPr>
+        <w:t>means</w:t>
+      </w:r>
+      <w:r>
+        <w:rPr>
+          <w:rFonts w:ascii="Times New Roman" w:hAnsi="Times New Roman" w:cs="Times New Roman"/>
+        </w:rPr>
+        <w:t xml:space="preserve"> </w:t>
+      </w:r>
+      <w:r>
+        <w:rPr>
+          <w:rFonts w:ascii="Times New Roman" w:hAnsi="Times New Roman" w:cs="Times New Roman"/>
+        </w:rPr>
+        <w:t>to remove</w:t>
+      </w:r>
+      <w:r>
+        <w:rPr>
+          <w:rFonts w:ascii="Times New Roman" w:hAnsi="Times New Roman" w:cs="Times New Roman"/>
+        </w:rPr>
+        <w:t xml:space="preserve"> stop words, </w:t>
+      </w:r>
+      <w:r>
+        <w:rPr>
+          <w:rFonts w:ascii="Times New Roman" w:hAnsi="Times New Roman" w:cs="Times New Roman"/>
+        </w:rPr>
+        <w:t>punctuation, and case sensitivity</w:t>
+      </w:r>
+      <w:r>
+        <w:rPr>
+          <w:rFonts w:ascii="Times New Roman" w:hAnsi="Times New Roman" w:cs="Times New Roman"/>
+        </w:rPr>
+        <w:t xml:space="preserve">. </w:t>
+      </w:r>
+      <w:r>
+        <w:rPr>
+          <w:rFonts w:ascii="Times New Roman" w:hAnsi="Times New Roman" w:cs="Times New Roman"/>
+        </w:rPr>
+        <w:t xml:space="preserve">Once the document </w:t>
+      </w:r>
+      <w:r>
+        <w:rPr>
+          <w:rFonts w:ascii="Times New Roman" w:hAnsi="Times New Roman" w:cs="Times New Roman"/>
+        </w:rPr>
+        <w:t>is</w:t>
+      </w:r>
+      <w:r>
+        <w:rPr>
+          <w:rFonts w:ascii="Times New Roman" w:hAnsi="Times New Roman" w:cs="Times New Roman"/>
+        </w:rPr>
+        <w:t xml:space="preserve"> filtered, it </w:t>
+      </w:r>
+      <w:r>
+        <w:rPr>
+          <w:rFonts w:ascii="Times New Roman" w:hAnsi="Times New Roman" w:cs="Times New Roman"/>
+        </w:rPr>
+        <w:t>is</w:t>
+      </w:r>
+      <w:r>
+        <w:rPr>
+          <w:rFonts w:ascii="Times New Roman" w:hAnsi="Times New Roman" w:cs="Times New Roman"/>
+        </w:rPr>
+        <w:t xml:space="preserve"> t</w:t>
+      </w:r>
+      <w:r>
+        <w:rPr>
+          <w:rFonts w:ascii="Times New Roman" w:hAnsi="Times New Roman" w:cs="Times New Roman"/>
+        </w:rPr>
+        <w:t>okenized into individual words.</w:t>
+      </w:r>
+      <w:r>
+        <w:rPr>
+          <w:rFonts w:ascii="Times New Roman" w:hAnsi="Times New Roman" w:cs="Times New Roman"/>
+        </w:rPr>
+        <w:t xml:space="preserve"> </w:t>
+      </w:r>
+      <w:r>
+        <w:rPr>
+          <w:rFonts w:ascii="Times New Roman" w:hAnsi="Times New Roman" w:cs="Times New Roman"/>
+        </w:rPr>
+        <w:t>Since the data stays the same</w:t>
+      </w:r>
+      <w:r>
+        <w:rPr>
+          <w:rFonts w:ascii="Times New Roman" w:hAnsi="Times New Roman" w:cs="Times New Roman"/>
+        </w:rPr>
+        <w:t xml:space="preserve"> and </w:t>
+      </w:r>
+      <w:r>
+        <w:rPr>
+          <w:rFonts w:ascii="Times New Roman" w:hAnsi="Times New Roman" w:cs="Times New Roman"/>
+        </w:rPr>
+        <w:t>repeating</w:t>
+      </w:r>
+      <w:r>
+        <w:rPr>
+          <w:rFonts w:ascii="Times New Roman" w:hAnsi="Times New Roman" w:cs="Times New Roman"/>
+        </w:rPr>
+        <w:t xml:space="preserve"> </w:t>
+      </w:r>
+      <w:r>
+        <w:rPr>
+          <w:rFonts w:ascii="Times New Roman" w:hAnsi="Times New Roman" w:cs="Times New Roman"/>
+        </w:rPr>
+        <w:t>the pre-processing step</w:t>
+      </w:r>
+      <w:r>
+        <w:rPr>
+          <w:rFonts w:ascii="Times New Roman" w:hAnsi="Times New Roman" w:cs="Times New Roman"/>
+        </w:rPr>
+        <w:t xml:space="preserve"> </w:t>
+      </w:r>
+      <w:r>
+        <w:rPr>
+          <w:rFonts w:ascii="Times New Roman" w:hAnsi="Times New Roman" w:cs="Times New Roman"/>
+        </w:rPr>
+        <w:t>is</w:t>
+      </w:r>
+      <w:r>
+        <w:rPr>
+          <w:rFonts w:ascii="Times New Roman" w:hAnsi="Times New Roman" w:cs="Times New Roman"/>
+        </w:rPr>
+        <w:t xml:space="preserve"> unnecessary</w:t>
+      </w:r>
+      <w:r>
+        <w:rPr>
+          <w:rFonts w:ascii="Times New Roman" w:hAnsi="Times New Roman" w:cs="Times New Roman"/>
+        </w:rPr>
+        <w:t>, t</w:t>
+      </w:r>
+      <w:r>
+        <w:rPr>
+          <w:rFonts w:ascii="Times New Roman" w:hAnsi="Times New Roman" w:cs="Times New Roman"/>
+        </w:rPr>
+        <w:t xml:space="preserve">he </w:t>
+      </w:r>
+      <w:r>
+        <w:rPr>
+          <w:rFonts w:ascii="Times New Roman" w:hAnsi="Times New Roman" w:cs="Times New Roman"/>
+        </w:rPr>
+        <w:t>normalized tokens</w:t>
+      </w:r>
+      <w:r>
+        <w:rPr>
+          <w:rFonts w:ascii="Times New Roman" w:hAnsi="Times New Roman" w:cs="Times New Roman"/>
+        </w:rPr>
+        <w:t xml:space="preserve"> are </w:t>
+      </w:r>
+      <w:r>
+        <w:rPr>
+          <w:rFonts w:ascii="Times New Roman" w:hAnsi="Times New Roman" w:cs="Times New Roman"/>
+        </w:rPr>
+        <w:t>save</w:t>
+      </w:r>
+      <w:r>
+        <w:rPr>
+          <w:rFonts w:ascii="Times New Roman" w:hAnsi="Times New Roman" w:cs="Times New Roman"/>
+        </w:rPr>
+        <w:t>d</w:t>
+      </w:r>
+      <w:r>
+        <w:rPr>
+          <w:rFonts w:ascii="Times New Roman" w:hAnsi="Times New Roman" w:cs="Times New Roman"/>
+        </w:rPr>
+        <w:t xml:space="preserve"> </w:t>
+      </w:r>
+      <w:r>
+        <w:rPr>
+          <w:rFonts w:ascii="Times New Roman" w:hAnsi="Times New Roman" w:cs="Times New Roman"/>
+        </w:rPr>
+        <w:t xml:space="preserve">into a pickle </w:t>
+      </w:r>
+      <w:r>
+        <w:rPr>
+          <w:rFonts w:ascii="Times New Roman" w:hAnsi="Times New Roman" w:cs="Times New Roman"/>
+        </w:rPr>
+        <w:t xml:space="preserve">(Python </w:t>
+      </w:r>
+      <w:r>
+        <w:rPr>
+          <w:rFonts w:ascii="Times New Roman" w:hAnsi="Times New Roman" w:cs="Times New Roman"/>
+        </w:rPr>
+        <w:t>library</w:t>
+      </w:r>
+      <w:r>
+        <w:rPr>
+          <w:rFonts w:ascii="Times New Roman" w:hAnsi="Times New Roman" w:cs="Times New Roman"/>
+        </w:rPr>
+        <w:t xml:space="preserve">) </w:t>
+      </w:r>
+      <w:r>
+        <w:rPr>
+          <w:rFonts w:ascii="Times New Roman" w:hAnsi="Times New Roman" w:cs="Times New Roman"/>
+        </w:rPr>
+        <w:t>fi</w:t>
+      </w:r>
+      <w:r>
+        <w:rPr>
+          <w:rFonts w:ascii="Times New Roman" w:hAnsi="Times New Roman" w:cs="Times New Roman"/>
+        </w:rPr>
+        <w:t xml:space="preserve">le </w:t>
+      </w:r>
+      <w:r>
+        <w:rPr>
+          <w:rFonts w:ascii="Times New Roman" w:hAnsi="Times New Roman" w:cs="Times New Roman"/>
+        </w:rPr>
+        <w:t xml:space="preserve">and </w:t>
+      </w:r>
+      <w:r>
+        <w:rPr>
+          <w:rFonts w:ascii="Times New Roman" w:hAnsi="Times New Roman" w:cs="Times New Roman"/>
+        </w:rPr>
+        <w:t xml:space="preserve">later </w:t>
+      </w:r>
+      <w:r>
+        <w:rPr>
+          <w:rFonts w:ascii="Times New Roman" w:hAnsi="Times New Roman" w:cs="Times New Roman"/>
+        </w:rPr>
+        <w:t>loaded for subsequent uses</w:t>
+      </w:r>
+      <w:r>
+        <w:rPr>
+          <w:rFonts w:ascii="Times New Roman" w:hAnsi="Times New Roman" w:cs="Times New Roman"/>
+        </w:rPr>
+        <w:t>.</w:t>
       </w:r>
     </w:p>
     <w:p>
@@ -1967,6 +2307,8 @@
         </w:rPr>
         <w:tab/>
       </w:r>
+      <w:bookmarkStart w:id="0" w:name="_GoBack"/>
+      <w:bookmarkEnd w:id="0"/>
     </w:p>
     <w:p>
       <w:pPr>
@@ -2129,6 +2471,218 @@
         </w:rPr>
         <w:tab/>
       </w:r>
+    </w:p>
+    <w:p>
+      <w:pPr>
+        <w:contextualSpacing/>
+        <w:rPr>
+          <w:rFonts w:ascii="Times New Roman" w:hAnsi="Times New Roman" w:cs="Times New Roman"/>
+        </w:rPr>
+      </w:pPr>
+    </w:p>
+    <w:p>
+      <w:pPr>
+        <w:contextualSpacing/>
+        <w:rPr>
+          <w:rFonts w:ascii="Times New Roman" w:hAnsi="Times New Roman" w:cs="Times New Roman"/>
+        </w:rPr>
+      </w:pPr>
+      <w:r>
+        <w:rPr>
+          <w:rFonts w:ascii="Times New Roman" w:hAnsi="Times New Roman" w:cs="Times New Roman"/>
+        </w:rPr>
+        <w:t>pre-processing</w:t>
+      </w:r>
+      <w:r>
+        <w:rPr>
+          <w:rFonts w:ascii="Times New Roman" w:hAnsi="Times New Roman" w:cs="Times New Roman"/>
+        </w:rPr>
+        <w:sym w:font="Wingdings" w:char="F0E0"/>
+      </w:r>
+      <w:r>
+        <w:rPr>
+          <w:rFonts w:ascii="Times New Roman" w:hAnsi="Times New Roman" w:cs="Times New Roman"/>
+        </w:rPr>
+        <w:t>feature extraction</w:t>
+      </w:r>
+      <w:r>
+        <w:rPr>
+          <w:rFonts w:ascii="Times New Roman" w:hAnsi="Times New Roman" w:cs="Times New Roman"/>
+        </w:rPr>
+        <w:sym w:font="Wingdings" w:char="F0E0"/>
+      </w:r>
+      <w:r>
+        <w:rPr>
+          <w:rFonts w:ascii="Times New Roman" w:hAnsi="Times New Roman" w:cs="Times New Roman"/>
+        </w:rPr>
+        <w:t xml:space="preserve">feature </w:t>
+      </w:r>
+      <w:r>
+        <w:rPr>
+          <w:rFonts w:ascii="Times New Roman" w:hAnsi="Times New Roman" w:cs="Times New Roman"/>
+        </w:rPr>
+        <w:t>representation</w:t>
+      </w:r>
+      <w:r>
+        <w:rPr>
+          <w:rFonts w:ascii="Times New Roman" w:hAnsi="Times New Roman" w:cs="Times New Roman"/>
+        </w:rPr>
+        <w:sym w:font="Wingdings" w:char="F0E0"/>
+      </w:r>
+      <w:r>
+        <w:rPr>
+          <w:rFonts w:ascii="Times New Roman" w:hAnsi="Times New Roman" w:cs="Times New Roman"/>
+        </w:rPr>
+        <w:t>cross-validation</w:t>
+      </w:r>
+      <w:r>
+        <w:rPr>
+          <w:rFonts w:ascii="Times New Roman" w:hAnsi="Times New Roman" w:cs="Times New Roman"/>
+        </w:rPr>
+        <w:sym w:font="Wingdings" w:char="F0E0"/>
+      </w:r>
+      <w:r>
+        <w:rPr>
+          <w:rFonts w:ascii="Times New Roman" w:hAnsi="Times New Roman" w:cs="Times New Roman"/>
+        </w:rPr>
+        <w:t>classification</w:t>
+      </w:r>
+    </w:p>
+    <w:p>
+      <w:pPr>
+        <w:contextualSpacing/>
+        <w:rPr>
+          <w:rFonts w:ascii="Times New Roman" w:hAnsi="Times New Roman" w:cs="Times New Roman"/>
+        </w:rPr>
+      </w:pPr>
+    </w:p>
+    <w:p>
+      <w:pPr>
+        <w:contextualSpacing/>
+        <w:rPr>
+          <w:rFonts w:ascii="Times New Roman" w:hAnsi="Times New Roman" w:cs="Times New Roman"/>
+        </w:rPr>
+      </w:pPr>
+    </w:p>
+    <w:p>
+      <w:pPr>
+        <w:contextualSpacing/>
+        <w:rPr>
+          <w:rFonts w:ascii="Times New Roman" w:hAnsi="Times New Roman" w:cs="Times New Roman"/>
+        </w:rPr>
+      </w:pPr>
+    </w:p>
+    <w:p>
+      <w:pPr>
+        <w:contextualSpacing/>
+        <w:rPr>
+          <w:rFonts w:ascii="Times New Roman" w:hAnsi="Times New Roman" w:cs="Times New Roman"/>
+        </w:rPr>
+      </w:pPr>
+    </w:p>
+    <w:p>
+      <w:pPr>
+        <w:contextualSpacing/>
+        <w:rPr>
+          <w:rFonts w:ascii="Times New Roman" w:hAnsi="Times New Roman" w:cs="Times New Roman"/>
+        </w:rPr>
+      </w:pPr>
+    </w:p>
+    <w:p>
+      <w:pPr>
+        <w:contextualSpacing/>
+        <w:rPr>
+          <w:rFonts w:ascii="Times New Roman" w:hAnsi="Times New Roman" w:cs="Times New Roman"/>
+        </w:rPr>
+      </w:pPr>
+    </w:p>
+    <w:p>
+      <w:pPr>
+        <w:contextualSpacing/>
+        <w:rPr>
+          <w:rFonts w:ascii="Times New Roman" w:hAnsi="Times New Roman" w:cs="Times New Roman"/>
+        </w:rPr>
+      </w:pPr>
+    </w:p>
+    <w:p>
+      <w:pPr>
+        <w:contextualSpacing/>
+        <w:rPr>
+          <w:rFonts w:ascii="Times New Roman" w:hAnsi="Times New Roman" w:cs="Times New Roman"/>
+        </w:rPr>
+      </w:pPr>
+    </w:p>
+    <w:p>
+      <w:pPr>
+        <w:contextualSpacing/>
+        <w:rPr>
+          <w:rFonts w:ascii="Times New Roman" w:hAnsi="Times New Roman" w:cs="Times New Roman"/>
+        </w:rPr>
+      </w:pPr>
+    </w:p>
+    <w:p>
+      <w:pPr>
+        <w:contextualSpacing/>
+        <w:rPr>
+          <w:rFonts w:ascii="Times New Roman" w:hAnsi="Times New Roman" w:cs="Times New Roman"/>
+        </w:rPr>
+      </w:pPr>
+    </w:p>
+    <w:p>
+      <w:pPr>
+        <w:contextualSpacing/>
+        <w:rPr>
+          <w:rFonts w:ascii="Times New Roman" w:hAnsi="Times New Roman" w:cs="Times New Roman"/>
+        </w:rPr>
+      </w:pPr>
+    </w:p>
+    <w:p>
+      <w:pPr>
+        <w:contextualSpacing/>
+        <w:rPr>
+          <w:rFonts w:ascii="Times New Roman" w:hAnsi="Times New Roman" w:cs="Times New Roman"/>
+        </w:rPr>
+      </w:pPr>
+    </w:p>
+    <w:p>
+      <w:pPr>
+        <w:contextualSpacing/>
+        <w:rPr>
+          <w:rFonts w:ascii="Times New Roman" w:hAnsi="Times New Roman" w:cs="Times New Roman"/>
+        </w:rPr>
+      </w:pPr>
+    </w:p>
+    <w:p>
+      <w:pPr>
+        <w:contextualSpacing/>
+        <w:rPr>
+          <w:rFonts w:ascii="Times New Roman" w:hAnsi="Times New Roman" w:cs="Times New Roman"/>
+        </w:rPr>
+      </w:pPr>
+    </w:p>
+    <w:p>
+      <w:pPr>
+        <w:contextualSpacing/>
+        <w:rPr>
+          <w:rFonts w:ascii="Times New Roman" w:hAnsi="Times New Roman" w:cs="Times New Roman"/>
+        </w:rPr>
+      </w:pPr>
+    </w:p>
+    <w:p>
+      <w:pPr>
+        <w:contextualSpacing/>
+        <w:rPr>
+          <w:rFonts w:ascii="Times New Roman" w:hAnsi="Times New Roman" w:cs="Times New Roman"/>
+        </w:rPr>
+      </w:pPr>
+    </w:p>
+    <w:p>
+      <w:pPr>
+        <w:contextualSpacing/>
+        <w:rPr>
+          <w:rFonts w:ascii="Times New Roman" w:hAnsi="Times New Roman" w:cs="Times New Roman"/>
+        </w:rPr>
+      </w:pPr>
     </w:p>
     <w:p>
       <w:pPr>
@@ -2155,13 +2709,13 @@
         <mc:AlternateContent>
           <mc:Choice Requires="wps">
             <w:drawing>
-              <wp:anchor distT="0" distB="0" distL="114300" distR="114300" simplePos="0" relativeHeight="251659264" behindDoc="0" locked="0" layoutInCell="1" allowOverlap="1" wp14:anchorId="51897C38" wp14:editId="755BC4CC">
+              <wp:anchor distT="0" distB="0" distL="114300" distR="114300" simplePos="0" relativeHeight="251659264" behindDoc="0" locked="0" layoutInCell="1" allowOverlap="1" wp14:anchorId="51897C38" wp14:editId="0B127198">
                 <wp:simplePos x="0" y="0"/>
                 <wp:positionH relativeFrom="column">
-                  <wp:posOffset>242719</wp:posOffset>
+                  <wp:posOffset>313690</wp:posOffset>
                 </wp:positionH>
                 <wp:positionV relativeFrom="paragraph">
-                  <wp:posOffset>521308</wp:posOffset>
+                  <wp:posOffset>147955</wp:posOffset>
                 </wp:positionV>
                 <wp:extent cx="5033010" cy="1367155"/>
                 <wp:effectExtent l="0" t="0" r="21590" b="29845"/>
@@ -2370,7 +2924,7 @@
                 <v:stroke joinstyle="miter"/>
                 <v:path gradientshapeok="t" o:connecttype="rect"/>
               </v:shapetype>
-              <v:shape id="Text Box 1" o:spid="_x0000_s1026" type="#_x0000_t202" style="position:absolute;margin-left:19.1pt;margin-top:41.05pt;width:396.3pt;height:107.65pt;z-index:251659264;visibility:visible;mso-wrap-style:square;mso-width-percent:0;mso-height-percent:0;mso-wrap-distance-left:9pt;mso-wrap-distance-top:0;mso-wrap-distance-right:9pt;mso-wrap-distance-bottom:0;mso-position-horizontal:absolute;mso-position-horizontal-relative:text;mso-position-vertical:absolute;mso-position-vertical-relative:text;mso-width-percent:0;mso-height-percent:0;mso-width-relative:margin;mso-height-relative:margin;v-text-anchor:top" o:gfxdata="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" fillcolor="white [3201]" strokecolor="black [3200]" strokeweight="1pt">
+              <v:shape id="Text Box 1" o:spid="_x0000_s1026" type="#_x0000_t202" style="position:absolute;margin-left:24.7pt;margin-top:11.65pt;width:396.3pt;height:107.65pt;z-index:251659264;visibility:visible;mso-wrap-style:square;mso-width-percent:0;mso-height-percent:0;mso-wrap-distance-left:9pt;mso-wrap-distance-top:0;mso-wrap-distance-right:9pt;mso-wrap-distance-bottom:0;mso-position-horizontal:absolute;mso-position-horizontal-relative:text;mso-position-vertical:absolute;mso-position-vertical-relative:text;mso-width-percent:0;mso-height-percent:0;mso-width-relative:margin;mso-height-relative:margin;v-text-anchor:top" o:gfxdata="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" fillcolor="white [3201]" strokecolor="black [3200]" strokeweight="1pt">
                 <v:textbox>
                   <w:txbxContent>
                     <w:p>
@@ -2527,66 +3081,70 @@
           </mc:Fallback>
         </mc:AlternateContent>
       </w:r>
-      <w:r>
-        <w:rPr>
-          <w:rFonts w:ascii="Times New Roman" w:hAnsi="Times New Roman" w:cs="Times New Roman"/>
-        </w:rPr>
-        <w:t>pre-processing</w:t>
-      </w:r>
-      <w:r>
-        <w:rPr>
-          <w:rFonts w:ascii="Times New Roman" w:hAnsi="Times New Roman" w:cs="Times New Roman"/>
-        </w:rPr>
-        <w:sym w:font="Wingdings" w:char="F0E0"/>
-      </w:r>
-      <w:r>
-        <w:rPr>
-          <w:rFonts w:ascii="Times New Roman" w:hAnsi="Times New Roman" w:cs="Times New Roman"/>
-        </w:rPr>
-        <w:t>feature extraction</w:t>
-      </w:r>
-      <w:r>
-        <w:rPr>
-          <w:rFonts w:ascii="Times New Roman" w:hAnsi="Times New Roman" w:cs="Times New Roman"/>
-        </w:rPr>
-        <w:sym w:font="Wingdings" w:char="F0E0"/>
-      </w:r>
-      <w:r>
-        <w:rPr>
-          <w:rFonts w:ascii="Times New Roman" w:hAnsi="Times New Roman" w:cs="Times New Roman"/>
-        </w:rPr>
-        <w:t xml:space="preserve">feature </w:t>
-      </w:r>
-      <w:r>
-        <w:rPr>
-          <w:rFonts w:ascii="Times New Roman" w:hAnsi="Times New Roman" w:cs="Times New Roman"/>
-        </w:rPr>
-        <w:t>representation</w:t>
-      </w:r>
-      <w:r>
-        <w:rPr>
-          <w:rFonts w:ascii="Times New Roman" w:hAnsi="Times New Roman" w:cs="Times New Roman"/>
-        </w:rPr>
-        <w:sym w:font="Wingdings" w:char="F0E0"/>
-      </w:r>
-      <w:r>
-        <w:rPr>
-          <w:rFonts w:ascii="Times New Roman" w:hAnsi="Times New Roman" w:cs="Times New Roman"/>
-        </w:rPr>
-        <w:t>cross-validation</w:t>
-      </w:r>
-      <w:r>
-        <w:rPr>
-          <w:rFonts w:ascii="Times New Roman" w:hAnsi="Times New Roman" w:cs="Times New Roman"/>
-        </w:rPr>
-        <w:sym w:font="Wingdings" w:char="F0E0"/>
-      </w:r>
-      <w:r>
-        <w:rPr>
-          <w:rFonts w:ascii="Times New Roman" w:hAnsi="Times New Roman" w:cs="Times New Roman"/>
-        </w:rPr>
-        <w:t>classification</w:t>
-      </w:r>
+    </w:p>
+    <w:p>
+      <w:pPr>
+        <w:contextualSpacing/>
+        <w:rPr>
+          <w:rFonts w:ascii="Times New Roman" w:hAnsi="Times New Roman" w:cs="Times New Roman"/>
+        </w:rPr>
+      </w:pPr>
+    </w:p>
+    <w:p>
+      <w:pPr>
+        <w:contextualSpacing/>
+        <w:rPr>
+          <w:rFonts w:ascii="Times New Roman" w:hAnsi="Times New Roman" w:cs="Times New Roman"/>
+        </w:rPr>
+      </w:pPr>
+    </w:p>
+    <w:p>
+      <w:pPr>
+        <w:contextualSpacing/>
+        <w:rPr>
+          <w:rFonts w:ascii="Times New Roman" w:hAnsi="Times New Roman" w:cs="Times New Roman"/>
+        </w:rPr>
+      </w:pPr>
+    </w:p>
+    <w:p>
+      <w:pPr>
+        <w:contextualSpacing/>
+        <w:rPr>
+          <w:rFonts w:ascii="Times New Roman" w:hAnsi="Times New Roman" w:cs="Times New Roman"/>
+        </w:rPr>
+      </w:pPr>
+    </w:p>
+    <w:p>
+      <w:pPr>
+        <w:contextualSpacing/>
+        <w:rPr>
+          <w:rFonts w:ascii="Times New Roman" w:hAnsi="Times New Roman" w:cs="Times New Roman"/>
+        </w:rPr>
+      </w:pPr>
+    </w:p>
+    <w:p>
+      <w:pPr>
+        <w:contextualSpacing/>
+        <w:rPr>
+          <w:rFonts w:ascii="Times New Roman" w:hAnsi="Times New Roman" w:cs="Times New Roman"/>
+        </w:rPr>
+      </w:pPr>
+    </w:p>
+    <w:p>
+      <w:pPr>
+        <w:contextualSpacing/>
+        <w:rPr>
+          <w:rFonts w:ascii="Times New Roman" w:hAnsi="Times New Roman" w:cs="Times New Roman"/>
+        </w:rPr>
+      </w:pPr>
+    </w:p>
+    <w:p>
+      <w:pPr>
+        <w:contextualSpacing/>
+        <w:rPr>
+          <w:rFonts w:ascii="Times New Roman" w:hAnsi="Times New Roman" w:cs="Times New Roman"/>
+        </w:rPr>
+      </w:pPr>
     </w:p>
     <w:sectPr>
       <w:headerReference w:type="default" r:id="rId8"/>
@@ -3526,7 +4084,7 @@
 </file>
 
 <file path=customXml/itemProps1.xml><?xml version="1.0" encoding="utf-8"?>
-<ds:datastoreItem xmlns:ds="http://schemas.openxmlformats.org/officeDocument/2006/customXml" ds:itemID="{FF7FC5A4-7C94-A04C-B30B-43FB3D83621D}">
+<ds:datastoreItem xmlns:ds="http://schemas.openxmlformats.org/officeDocument/2006/customXml" ds:itemID="{12FCE748-E484-D448-AB73-F2A3B80D3F6D}">
   <ds:schemaRefs>
     <ds:schemaRef ds:uri="http://schemas.openxmlformats.org/officeDocument/2006/bibliography"/>
   </ds:schemaRefs>

</xml_diff>

<commit_message>
[HW1] Updated README and added document shuffling for each training iteration of Doc2Vec model
</commit_message>
<xml_diff>
--- a/HW1_Lee/Report/HW1_Lee_Report.docx
+++ b/HW1_Lee/Report/HW1_Lee_Report.docx
@@ -36,7 +36,7 @@
         <w:rPr>
           <w:rFonts w:ascii="Times New Roman" w:hAnsi="Times New Roman" w:cs="Times New Roman"/>
         </w:rPr>
-        <w:t>an accuracy of 77</w:t>
+        <w:t>an accuracy of 78</w:t>
       </w:r>
       <w:r>
         <w:rPr>
@@ -48,7 +48,13 @@
         <w:rPr>
           <w:rFonts w:ascii="Times New Roman" w:hAnsi="Times New Roman" w:cs="Times New Roman"/>
         </w:rPr>
-        <w:t>14</w:t>
+        <w:t>1</w:t>
+      </w:r>
+      <w:r>
+        <w:rPr>
+          <w:rFonts w:ascii="Times New Roman" w:hAnsi="Times New Roman" w:cs="Times New Roman"/>
+        </w:rPr>
+        <w:t>4</w:t>
       </w:r>
       <w:r>
         <w:rPr>
@@ -168,121 +174,386 @@
         <w:rPr>
           <w:rFonts w:ascii="Times New Roman" w:hAnsi="Times New Roman" w:cs="Times New Roman"/>
         </w:rPr>
-        <w:t>During the first lecture, I understood the concept</w:t>
-      </w:r>
-      <w:r>
-        <w:rPr>
-          <w:rFonts w:ascii="Times New Roman" w:hAnsi="Times New Roman" w:cs="Times New Roman"/>
-        </w:rPr>
-        <w:t xml:space="preserve"> and procedures</w:t>
-      </w:r>
-      <w:r>
-        <w:rPr>
-          <w:rFonts w:ascii="Times New Roman" w:hAnsi="Times New Roman" w:cs="Times New Roman"/>
-        </w:rPr>
-        <w:t xml:space="preserve"> of k-Nearest-Neighbors</w:t>
-      </w:r>
-      <w:r>
-        <w:rPr>
-          <w:rFonts w:ascii="Times New Roman" w:hAnsi="Times New Roman" w:cs="Times New Roman"/>
-        </w:rPr>
-        <w:t xml:space="preserve"> (kNN)</w:t>
-      </w:r>
-      <w:r>
-        <w:rPr>
-          <w:rFonts w:ascii="Times New Roman" w:hAnsi="Times New Roman" w:cs="Times New Roman"/>
-        </w:rPr>
-        <w:t>; however, I had many unanswered questions such as, “How do I represent a word within a meaningful graph?”, “</w:t>
-      </w:r>
-      <w:r>
-        <w:rPr>
-          <w:rFonts w:ascii="Times New Roman" w:hAnsi="Times New Roman" w:cs="Times New Roman"/>
-        </w:rPr>
-        <w:t>What do I use to process all of the words</w:t>
-      </w:r>
-      <w:r>
-        <w:rPr>
-          <w:rFonts w:ascii="Times New Roman" w:hAnsi="Times New Roman" w:cs="Times New Roman"/>
-        </w:rPr>
-        <w:t>?”,</w:t>
-      </w:r>
-      <w:r>
-        <w:rPr>
-          <w:rFonts w:ascii="Times New Roman" w:hAnsi="Times New Roman" w:cs="Times New Roman"/>
-        </w:rPr>
-        <w:t xml:space="preserve"> “Should I keep all of the words within the reviews?”,</w:t>
-      </w:r>
-      <w:r>
-        <w:rPr>
-          <w:rFonts w:ascii="Times New Roman" w:hAnsi="Times New Roman" w:cs="Times New Roman"/>
-        </w:rPr>
-        <w:t xml:space="preserve"> “</w:t>
-      </w:r>
-      <w:r>
-        <w:rPr>
-          <w:rFonts w:ascii="Times New Roman" w:hAnsi="Times New Roman" w:cs="Times New Roman"/>
-        </w:rPr>
-        <w:t>What is the Bag-of-Words model</w:t>
-      </w:r>
-      <w:r>
-        <w:rPr>
-          <w:rFonts w:ascii="Times New Roman" w:hAnsi="Times New Roman" w:cs="Times New Roman"/>
-        </w:rPr>
-        <w:t xml:space="preserve">?” </w:t>
-      </w:r>
-      <w:r>
-        <w:rPr>
-          <w:rFonts w:ascii="Times New Roman" w:hAnsi="Times New Roman" w:cs="Times New Roman"/>
-        </w:rPr>
-        <w:t>Despite these</w:t>
-      </w:r>
-      <w:r>
-        <w:rPr>
-          <w:rFonts w:ascii="Times New Roman" w:hAnsi="Times New Roman" w:cs="Times New Roman"/>
-        </w:rPr>
-        <w:t xml:space="preserve"> questions, </w:t>
-      </w:r>
-      <w:r>
-        <w:rPr>
-          <w:rFonts w:ascii="Times New Roman" w:hAnsi="Times New Roman" w:cs="Times New Roman"/>
-        </w:rPr>
-        <w:t xml:space="preserve">thorough research </w:t>
-      </w:r>
-      <w:r>
-        <w:rPr>
-          <w:rFonts w:ascii="Times New Roman" w:hAnsi="Times New Roman" w:cs="Times New Roman"/>
-        </w:rPr>
-        <w:t>within</w:t>
-      </w:r>
-      <w:r>
-        <w:rPr>
-          <w:rFonts w:ascii="Times New Roman" w:hAnsi="Times New Roman" w:cs="Times New Roman"/>
-        </w:rPr>
-        <w:t xml:space="preserve"> these </w:t>
-      </w:r>
-      <w:r>
-        <w:rPr>
-          <w:rFonts w:ascii="Times New Roman" w:hAnsi="Times New Roman" w:cs="Times New Roman"/>
-        </w:rPr>
-        <w:t>four</w:t>
-      </w:r>
-      <w:r>
-        <w:rPr>
-          <w:rFonts w:ascii="Times New Roman" w:hAnsi="Times New Roman" w:cs="Times New Roman"/>
-        </w:rPr>
-        <w:t xml:space="preserve"> topics </w:t>
-      </w:r>
-      <w:r>
-        <w:rPr>
-          <w:rFonts w:ascii="Times New Roman" w:hAnsi="Times New Roman" w:cs="Times New Roman"/>
-        </w:rPr>
-        <w:t>encouraged</w:t>
-      </w:r>
-      <w:r>
-        <w:rPr>
-          <w:rFonts w:ascii="Times New Roman" w:hAnsi="Times New Roman" w:cs="Times New Roman"/>
-        </w:rPr>
-        <w:t xml:space="preserve"> the creation of a pipeline</w:t>
+        <w:t xml:space="preserve"> </w:t>
+      </w:r>
+      <w:r>
+        <w:rPr>
+          <w:rFonts w:ascii="Times New Roman" w:hAnsi="Times New Roman" w:cs="Times New Roman"/>
+        </w:rPr>
+        <w:t xml:space="preserve">With no experience in data mining, there were many </w:t>
+      </w:r>
+      <w:r>
+        <w:rPr>
+          <w:rFonts w:ascii="Times New Roman" w:hAnsi="Times New Roman" w:cs="Times New Roman"/>
+        </w:rPr>
+        <w:t>obstacles during the design</w:t>
+      </w:r>
+      <w:r>
+        <w:rPr>
+          <w:rFonts w:ascii="Times New Roman" w:hAnsi="Times New Roman" w:cs="Times New Roman"/>
+        </w:rPr>
+        <w:t xml:space="preserve"> process</w:t>
+      </w:r>
+      <w:r>
+        <w:rPr>
+          <w:rFonts w:ascii="Times New Roman" w:hAnsi="Times New Roman" w:cs="Times New Roman"/>
+        </w:rPr>
+        <w:t xml:space="preserve"> such as splitting training/test data, </w:t>
+      </w:r>
+      <w:r>
+        <w:rPr>
+          <w:rFonts w:ascii="Times New Roman" w:hAnsi="Times New Roman" w:cs="Times New Roman"/>
+        </w:rPr>
+        <w:t xml:space="preserve">normalizing words, </w:t>
+      </w:r>
+      <w:r>
+        <w:rPr>
+          <w:rFonts w:ascii="Times New Roman" w:hAnsi="Times New Roman" w:cs="Times New Roman"/>
+        </w:rPr>
+        <w:t xml:space="preserve">representing words as </w:t>
+      </w:r>
+      <w:r>
+        <w:rPr>
+          <w:rFonts w:ascii="Times New Roman" w:hAnsi="Times New Roman" w:cs="Times New Roman"/>
+        </w:rPr>
+        <w:t>mean</w:t>
+      </w:r>
+      <w:r>
+        <w:rPr>
+          <w:rFonts w:ascii="Times New Roman" w:hAnsi="Times New Roman" w:cs="Times New Roman"/>
+        </w:rPr>
+        <w:t xml:space="preserve">ingful </w:t>
+      </w:r>
+      <w:r>
+        <w:rPr>
+          <w:rFonts w:ascii="Times New Roman" w:hAnsi="Times New Roman" w:cs="Times New Roman"/>
+        </w:rPr>
+        <w:t>vectors,</w:t>
+      </w:r>
+      <w:r>
+        <w:rPr>
+          <w:rFonts w:ascii="Times New Roman" w:hAnsi="Times New Roman" w:cs="Times New Roman"/>
+        </w:rPr>
+        <w:t xml:space="preserve"> </w:t>
+      </w:r>
+      <w:r>
+        <w:rPr>
+          <w:rFonts w:ascii="Times New Roman" w:hAnsi="Times New Roman" w:cs="Times New Roman"/>
+        </w:rPr>
+        <w:t xml:space="preserve">and efficient </w:t>
+      </w:r>
+      <w:r>
+        <w:rPr>
+          <w:rFonts w:ascii="Times New Roman" w:hAnsi="Times New Roman" w:cs="Times New Roman"/>
+        </w:rPr>
+        <w:t xml:space="preserve">matrix operations. </w:t>
+      </w:r>
+      <w:r>
+        <w:rPr>
+          <w:rFonts w:ascii="Times New Roman" w:hAnsi="Times New Roman" w:cs="Times New Roman"/>
+        </w:rPr>
+        <w:t>To</w:t>
+      </w:r>
+      <w:r>
+        <w:rPr>
+          <w:rFonts w:ascii="Times New Roman" w:hAnsi="Times New Roman" w:cs="Times New Roman"/>
+        </w:rPr>
+        <w:t xml:space="preserve"> </w:t>
+      </w:r>
+      <w:r>
+        <w:rPr>
+          <w:rFonts w:ascii="Times New Roman" w:hAnsi="Times New Roman" w:cs="Times New Roman"/>
+        </w:rPr>
+        <w:t xml:space="preserve">understand </w:t>
+      </w:r>
+      <w:r>
+        <w:rPr>
+          <w:rFonts w:ascii="Times New Roman" w:hAnsi="Times New Roman" w:cs="Times New Roman"/>
+        </w:rPr>
+        <w:t>the</w:t>
+      </w:r>
+      <w:r>
+        <w:rPr>
+          <w:rFonts w:ascii="Times New Roman" w:hAnsi="Times New Roman" w:cs="Times New Roman"/>
+        </w:rPr>
+        <w:t>se</w:t>
+      </w:r>
+      <w:r>
+        <w:rPr>
+          <w:rFonts w:ascii="Times New Roman" w:hAnsi="Times New Roman" w:cs="Times New Roman"/>
+        </w:rPr>
+        <w:t xml:space="preserve"> </w:t>
+      </w:r>
+      <w:r>
+        <w:rPr>
+          <w:rFonts w:ascii="Times New Roman" w:hAnsi="Times New Roman" w:cs="Times New Roman"/>
+        </w:rPr>
+        <w:t>processes</w:t>
+      </w:r>
+      <w:r>
+        <w:rPr>
+          <w:rFonts w:ascii="Times New Roman" w:hAnsi="Times New Roman" w:cs="Times New Roman"/>
+        </w:rPr>
+        <w:t xml:space="preserve"> </w:t>
+      </w:r>
+      <w:r>
+        <w:rPr>
+          <w:rFonts w:ascii="Times New Roman" w:hAnsi="Times New Roman" w:cs="Times New Roman"/>
+        </w:rPr>
+        <w:t xml:space="preserve">from a </w:t>
+      </w:r>
+      <w:r>
+        <w:rPr>
+          <w:rFonts w:ascii="Times New Roman" w:hAnsi="Times New Roman" w:cs="Times New Roman"/>
+        </w:rPr>
+        <w:t>clearer</w:t>
+      </w:r>
+      <w:r>
+        <w:rPr>
+          <w:rFonts w:ascii="Times New Roman" w:hAnsi="Times New Roman" w:cs="Times New Roman"/>
+        </w:rPr>
+        <w:t xml:space="preserve"> perspective</w:t>
+      </w:r>
+      <w:r>
+        <w:rPr>
+          <w:rFonts w:ascii="Times New Roman" w:hAnsi="Times New Roman" w:cs="Times New Roman"/>
+        </w:rPr>
+        <w:t xml:space="preserve">, a </w:t>
+      </w:r>
+      <w:r>
+        <w:rPr>
+          <w:rFonts w:ascii="Times New Roman" w:hAnsi="Times New Roman" w:cs="Times New Roman"/>
+        </w:rPr>
+        <w:t xml:space="preserve">standard </w:t>
+      </w:r>
+      <w:r>
+        <w:rPr>
+          <w:rFonts w:ascii="Times New Roman" w:hAnsi="Times New Roman" w:cs="Times New Roman"/>
+        </w:rPr>
+        <w:t>data mining pipeline was created. The pipeline involved 5 stages: pre-processing, feature extraction, feature representation, cross-validation, and kNN classification.</w:t>
+      </w:r>
+      <w:r>
+        <w:rPr>
+          <w:rFonts w:ascii="Times New Roman" w:hAnsi="Times New Roman" w:cs="Times New Roman"/>
+        </w:rPr>
+        <w:t xml:space="preserve"> </w:t>
+      </w:r>
+      <w:r>
+        <w:rPr>
+          <w:rFonts w:ascii="Times New Roman" w:hAnsi="Times New Roman" w:cs="Times New Roman"/>
+        </w:rPr>
+        <w:t>For</w:t>
+      </w:r>
+      <w:r>
+        <w:rPr>
+          <w:rFonts w:ascii="Times New Roman" w:hAnsi="Times New Roman" w:cs="Times New Roman"/>
+        </w:rPr>
+        <w:t xml:space="preserve"> design</w:t>
+      </w:r>
+      <w:r>
+        <w:rPr>
+          <w:rFonts w:ascii="Times New Roman" w:hAnsi="Times New Roman" w:cs="Times New Roman"/>
+        </w:rPr>
+        <w:t xml:space="preserve"> and re-use purposes</w:t>
+      </w:r>
+      <w:r>
+        <w:rPr>
+          <w:rFonts w:ascii="Times New Roman" w:hAnsi="Times New Roman" w:cs="Times New Roman"/>
+        </w:rPr>
+        <w:t xml:space="preserve">, </w:t>
+      </w:r>
+      <w:r>
+        <w:rPr>
+          <w:rFonts w:ascii="Times New Roman" w:hAnsi="Times New Roman" w:cs="Times New Roman"/>
+        </w:rPr>
+        <w:t xml:space="preserve">implementation of each </w:t>
+      </w:r>
+      <w:r>
+        <w:rPr>
+          <w:rFonts w:ascii="Times New Roman" w:hAnsi="Times New Roman" w:cs="Times New Roman"/>
+        </w:rPr>
+        <w:t xml:space="preserve">stage </w:t>
+      </w:r>
+      <w:r>
+        <w:rPr>
+          <w:rFonts w:ascii="Times New Roman" w:hAnsi="Times New Roman" w:cs="Times New Roman"/>
+        </w:rPr>
+        <w:t xml:space="preserve">was independent </w:t>
+      </w:r>
+      <w:r>
+        <w:rPr>
+          <w:rFonts w:ascii="Times New Roman" w:hAnsi="Times New Roman" w:cs="Times New Roman"/>
+        </w:rPr>
+        <w:t xml:space="preserve">from </w:t>
+      </w:r>
+      <w:r>
+        <w:rPr>
+          <w:rFonts w:ascii="Times New Roman" w:hAnsi="Times New Roman" w:cs="Times New Roman"/>
+        </w:rPr>
+        <w:t xml:space="preserve">the </w:t>
+      </w:r>
+      <w:r>
+        <w:rPr>
+          <w:rFonts w:ascii="Times New Roman" w:hAnsi="Times New Roman" w:cs="Times New Roman"/>
+        </w:rPr>
+        <w:t>other stages</w:t>
+      </w:r>
+      <w:r>
+        <w:rPr>
+          <w:rFonts w:ascii="Times New Roman" w:hAnsi="Times New Roman" w:cs="Times New Roman"/>
+        </w:rPr>
+        <w:t xml:space="preserve"> </w:t>
+      </w:r>
+      <w:r>
+        <w:rPr>
+          <w:rFonts w:ascii="Times New Roman" w:hAnsi="Times New Roman" w:cs="Times New Roman"/>
+        </w:rPr>
+        <w:t xml:space="preserve">and </w:t>
+      </w:r>
+      <w:r>
+        <w:rPr>
+          <w:rFonts w:ascii="Times New Roman" w:hAnsi="Times New Roman" w:cs="Times New Roman"/>
+        </w:rPr>
+        <w:t xml:space="preserve">held </w:t>
+      </w:r>
+      <w:r>
+        <w:rPr>
+          <w:rFonts w:ascii="Times New Roman" w:hAnsi="Times New Roman" w:cs="Times New Roman"/>
+        </w:rPr>
+        <w:t>libraries</w:t>
+      </w:r>
+      <w:r>
+        <w:rPr>
+          <w:rFonts w:ascii="Times New Roman" w:hAnsi="Times New Roman" w:cs="Times New Roman"/>
+        </w:rPr>
+        <w:t xml:space="preserve"> </w:t>
+      </w:r>
+      <w:r>
+        <w:rPr>
+          <w:rFonts w:ascii="Times New Roman" w:hAnsi="Times New Roman" w:cs="Times New Roman"/>
+        </w:rPr>
+        <w:t xml:space="preserve">to accommodate for </w:t>
+      </w:r>
+      <w:r>
+        <w:rPr>
+          <w:rFonts w:ascii="Times New Roman" w:hAnsi="Times New Roman" w:cs="Times New Roman"/>
+        </w:rPr>
+        <w:t>complex processes.</w:t>
+      </w:r>
+    </w:p>
+    <w:p>
+      <w:pPr>
+        <w:contextualSpacing/>
+        <w:rPr>
+          <w:rFonts w:ascii="Times New Roman" w:hAnsi="Times New Roman" w:cs="Times New Roman"/>
+        </w:rPr>
+      </w:pPr>
+      <w:r>
+        <w:rPr>
+          <w:rFonts w:ascii="Times New Roman" w:hAnsi="Times New Roman" w:cs="Times New Roman"/>
+        </w:rPr>
+        <w:tab/>
+      </w:r>
+      <w:r>
+        <w:rPr>
+          <w:rFonts w:ascii="Times New Roman" w:hAnsi="Times New Roman" w:cs="Times New Roman"/>
+          <w:b/>
+        </w:rPr>
+        <w:t xml:space="preserve">b. </w:t>
+      </w:r>
+      <w:r>
+        <w:rPr>
+          <w:rFonts w:ascii="Times New Roman" w:hAnsi="Times New Roman" w:cs="Times New Roman"/>
+          <w:b/>
+        </w:rPr>
+        <w:t>Libraries</w:t>
+      </w:r>
+    </w:p>
+    <w:p>
+      <w:pPr>
+        <w:ind w:firstLine="720"/>
+        <w:contextualSpacing/>
+        <w:rPr>
+          <w:rFonts w:ascii="Times New Roman" w:hAnsi="Times New Roman" w:cs="Times New Roman"/>
+        </w:rPr>
+      </w:pPr>
+      <w:r>
+        <w:rPr>
+          <w:rFonts w:ascii="Times New Roman" w:hAnsi="Times New Roman" w:cs="Times New Roman"/>
+        </w:rPr>
+        <w:t xml:space="preserve">Since </w:t>
+      </w:r>
+      <w:r>
+        <w:rPr>
+          <w:rFonts w:ascii="Times New Roman" w:hAnsi="Times New Roman" w:cs="Times New Roman"/>
+        </w:rPr>
+        <w:t>the</w:t>
+      </w:r>
+      <w:r>
+        <w:rPr>
+          <w:rFonts w:ascii="Times New Roman" w:hAnsi="Times New Roman" w:cs="Times New Roman"/>
+        </w:rPr>
+        <w:t xml:space="preserve"> goal was</w:t>
+      </w:r>
+      <w:r>
+        <w:rPr>
+          <w:rFonts w:ascii="Times New Roman" w:hAnsi="Times New Roman" w:cs="Times New Roman"/>
+        </w:rPr>
+        <w:t xml:space="preserve"> </w:t>
+      </w:r>
+      <w:r>
+        <w:rPr>
+          <w:rFonts w:ascii="Times New Roman" w:hAnsi="Times New Roman" w:cs="Times New Roman"/>
+        </w:rPr>
+        <w:t>to avoid re-inventing</w:t>
+      </w:r>
+      <w:r>
+        <w:rPr>
+          <w:rFonts w:ascii="Times New Roman" w:hAnsi="Times New Roman" w:cs="Times New Roman"/>
+        </w:rPr>
+        <w:t xml:space="preserve"> the</w:t>
+      </w:r>
+      <w:r>
+        <w:rPr>
+          <w:rFonts w:ascii="Times New Roman" w:hAnsi="Times New Roman" w:cs="Times New Roman"/>
+        </w:rPr>
+        <w:t xml:space="preserve"> </w:t>
+      </w:r>
+      <w:r>
+        <w:rPr>
+          <w:rFonts w:ascii="Times New Roman" w:hAnsi="Times New Roman" w:cs="Times New Roman"/>
+        </w:rPr>
+        <w:t xml:space="preserve">wheel for </w:t>
+      </w:r>
+      <w:r>
+        <w:rPr>
+          <w:rFonts w:ascii="Times New Roman" w:hAnsi="Times New Roman" w:cs="Times New Roman"/>
+        </w:rPr>
+        <w:t>the</w:t>
+      </w:r>
+      <w:r>
+        <w:rPr>
+          <w:rFonts w:ascii="Times New Roman" w:hAnsi="Times New Roman" w:cs="Times New Roman"/>
+        </w:rPr>
+        <w:t xml:space="preserve"> project</w:t>
+      </w:r>
+      <w:r>
+        <w:rPr>
+          <w:rFonts w:ascii="Times New Roman" w:hAnsi="Times New Roman" w:cs="Times New Roman"/>
+        </w:rPr>
+        <w:t xml:space="preserve">, </w:t>
+      </w:r>
+      <w:r>
+        <w:rPr>
+          <w:rFonts w:ascii="Times New Roman" w:hAnsi="Times New Roman" w:cs="Times New Roman"/>
+        </w:rPr>
+        <w:t>libraries were</w:t>
+      </w:r>
+      <w:r>
+        <w:rPr>
+          <w:rFonts w:ascii="Times New Roman" w:hAnsi="Times New Roman" w:cs="Times New Roman"/>
+        </w:rPr>
+        <w:t xml:space="preserve"> extensively utilized</w:t>
       </w:r>
       <w:r>
         <w:rPr>
@@ -294,19 +565,181 @@
         <w:rPr>
           <w:rFonts w:ascii="Times New Roman" w:hAnsi="Times New Roman" w:cs="Times New Roman"/>
         </w:rPr>
-        <w:t xml:space="preserve">In order to </w:t>
-      </w:r>
-      <w:r>
-        <w:rPr>
-          <w:rFonts w:ascii="Times New Roman" w:hAnsi="Times New Roman" w:cs="Times New Roman"/>
-        </w:rPr>
-        <w:t>understand and organize</w:t>
-      </w:r>
-      <w:r>
-        <w:rPr>
-          <w:rFonts w:ascii="Times New Roman" w:hAnsi="Times New Roman" w:cs="Times New Roman"/>
-        </w:rPr>
-        <w:t xml:space="preserve"> the complexity of the project</w:t>
+        <w:t xml:space="preserve">Many </w:t>
+      </w:r>
+      <w:r>
+        <w:rPr>
+          <w:rFonts w:ascii="Times New Roman" w:hAnsi="Times New Roman" w:cs="Times New Roman"/>
+        </w:rPr>
+        <w:t xml:space="preserve">open-source </w:t>
+      </w:r>
+      <w:r>
+        <w:rPr>
+          <w:rFonts w:ascii="Times New Roman" w:hAnsi="Times New Roman" w:cs="Times New Roman"/>
+        </w:rPr>
+        <w:t xml:space="preserve">libraries such as NumPy, Scikit-learn, NLTK, Gensim, GloVe, and FastText </w:t>
+      </w:r>
+      <w:r>
+        <w:rPr>
+          <w:rFonts w:ascii="Times New Roman" w:hAnsi="Times New Roman" w:cs="Times New Roman"/>
+        </w:rPr>
+        <w:t>were available</w:t>
+      </w:r>
+      <w:r>
+        <w:rPr>
+          <w:rFonts w:ascii="Times New Roman" w:hAnsi="Times New Roman" w:cs="Times New Roman"/>
+        </w:rPr>
+        <w:t xml:space="preserve"> </w:t>
+      </w:r>
+      <w:r>
+        <w:rPr>
+          <w:rFonts w:ascii="Times New Roman" w:hAnsi="Times New Roman" w:cs="Times New Roman"/>
+        </w:rPr>
+        <w:t xml:space="preserve">to address this </w:t>
+      </w:r>
+      <w:r>
+        <w:rPr>
+          <w:rFonts w:ascii="Times New Roman" w:hAnsi="Times New Roman" w:cs="Times New Roman"/>
+        </w:rPr>
+        <w:t>issue</w:t>
+      </w:r>
+      <w:r>
+        <w:rPr>
+          <w:rFonts w:ascii="Times New Roman" w:hAnsi="Times New Roman" w:cs="Times New Roman"/>
+        </w:rPr>
+        <w:t>.</w:t>
+      </w:r>
+      <w:r>
+        <w:rPr>
+          <w:rFonts w:ascii="Times New Roman" w:hAnsi="Times New Roman" w:cs="Times New Roman"/>
+        </w:rPr>
+        <w:t xml:space="preserve"> </w:t>
+      </w:r>
+      <w:r>
+        <w:rPr>
+          <w:rFonts w:ascii="Times New Roman" w:hAnsi="Times New Roman" w:cs="Times New Roman"/>
+        </w:rPr>
+        <w:t>The listed libraries fulfilled all requirements for each stage of the pipeline</w:t>
+      </w:r>
+      <w:r>
+        <w:rPr>
+          <w:rFonts w:ascii="Times New Roman" w:hAnsi="Times New Roman" w:cs="Times New Roman"/>
+        </w:rPr>
+        <w:t xml:space="preserve">. </w:t>
+      </w:r>
+      <w:r>
+        <w:rPr>
+          <w:rFonts w:ascii="Times New Roman" w:hAnsi="Times New Roman" w:cs="Times New Roman"/>
+        </w:rPr>
+        <w:t>Each library was tested</w:t>
+      </w:r>
+      <w:r>
+        <w:rPr>
+          <w:rFonts w:ascii="Times New Roman" w:hAnsi="Times New Roman" w:cs="Times New Roman"/>
+        </w:rPr>
+        <w:t xml:space="preserve"> </w:t>
+      </w:r>
+      <w:r>
+        <w:rPr>
+          <w:rFonts w:ascii="Times New Roman" w:hAnsi="Times New Roman" w:cs="Times New Roman"/>
+        </w:rPr>
+        <w:t xml:space="preserve">for </w:t>
+      </w:r>
+      <w:r>
+        <w:rPr>
+          <w:rFonts w:ascii="Times New Roman" w:hAnsi="Times New Roman" w:cs="Times New Roman"/>
+        </w:rPr>
+        <w:t xml:space="preserve">performance and </w:t>
+      </w:r>
+      <w:r>
+        <w:rPr>
+          <w:rFonts w:ascii="Times New Roman" w:hAnsi="Times New Roman" w:cs="Times New Roman"/>
+        </w:rPr>
+        <w:t xml:space="preserve">ease of </w:t>
+      </w:r>
+      <w:r>
+        <w:rPr>
+          <w:rFonts w:ascii="Times New Roman" w:hAnsi="Times New Roman" w:cs="Times New Roman"/>
+        </w:rPr>
+        <w:t>API usability</w:t>
+      </w:r>
+      <w:r>
+        <w:rPr>
+          <w:rFonts w:ascii="Times New Roman" w:hAnsi="Times New Roman" w:cs="Times New Roman"/>
+        </w:rPr>
+        <w:t xml:space="preserve"> </w:t>
+      </w:r>
+      <w:r>
+        <w:rPr>
+          <w:rFonts w:ascii="Times New Roman" w:hAnsi="Times New Roman" w:cs="Times New Roman"/>
+        </w:rPr>
+        <w:t xml:space="preserve">which </w:t>
+      </w:r>
+      <w:r>
+        <w:rPr>
+          <w:rFonts w:ascii="Times New Roman" w:hAnsi="Times New Roman" w:cs="Times New Roman"/>
+        </w:rPr>
+        <w:t>contributed</w:t>
+      </w:r>
+      <w:r>
+        <w:rPr>
+          <w:rFonts w:ascii="Times New Roman" w:hAnsi="Times New Roman" w:cs="Times New Roman"/>
+        </w:rPr>
+        <w:t xml:space="preserve"> </w:t>
+      </w:r>
+      <w:r>
+        <w:rPr>
+          <w:rFonts w:ascii="Times New Roman" w:hAnsi="Times New Roman" w:cs="Times New Roman"/>
+        </w:rPr>
+        <w:t>to</w:t>
+      </w:r>
+      <w:r>
+        <w:rPr>
+          <w:rFonts w:ascii="Times New Roman" w:hAnsi="Times New Roman" w:cs="Times New Roman"/>
+        </w:rPr>
+        <w:t xml:space="preserve"> </w:t>
+      </w:r>
+      <w:r>
+        <w:rPr>
+          <w:rFonts w:ascii="Times New Roman" w:hAnsi="Times New Roman" w:cs="Times New Roman"/>
+        </w:rPr>
+        <w:t>reducing</w:t>
+      </w:r>
+      <w:r>
+        <w:rPr>
+          <w:rFonts w:ascii="Times New Roman" w:hAnsi="Times New Roman" w:cs="Times New Roman"/>
+        </w:rPr>
+        <w:t xml:space="preserve"> development time</w:t>
+      </w:r>
+      <w:r>
+        <w:rPr>
+          <w:rFonts w:ascii="Times New Roman" w:hAnsi="Times New Roman" w:cs="Times New Roman"/>
+        </w:rPr>
+        <w:t>.</w:t>
+      </w:r>
+      <w:r>
+        <w:rPr>
+          <w:rFonts w:ascii="Times New Roman" w:hAnsi="Times New Roman" w:cs="Times New Roman"/>
+        </w:rPr>
+        <w:t xml:space="preserve"> </w:t>
+      </w:r>
+      <w:r>
+        <w:rPr>
+          <w:rFonts w:ascii="Times New Roman" w:hAnsi="Times New Roman" w:cs="Times New Roman"/>
+        </w:rPr>
+        <w:t>After analyzing the advantages and dis</w:t>
+      </w:r>
+      <w:r>
+        <w:rPr>
+          <w:rFonts w:ascii="Times New Roman" w:hAnsi="Times New Roman" w:cs="Times New Roman"/>
+        </w:rPr>
+        <w:t>a</w:t>
+      </w:r>
+      <w:r>
+        <w:rPr>
+          <w:rFonts w:ascii="Times New Roman" w:hAnsi="Times New Roman" w:cs="Times New Roman"/>
+        </w:rPr>
+        <w:t>dvantages</w:t>
       </w:r>
       <w:r>
         <w:rPr>
@@ -318,224 +751,465 @@
         <w:rPr>
           <w:rFonts w:ascii="Times New Roman" w:hAnsi="Times New Roman" w:cs="Times New Roman"/>
         </w:rPr>
+        <w:t>t</w:t>
+      </w:r>
+      <w:r>
+        <w:rPr>
+          <w:rFonts w:ascii="Times New Roman" w:hAnsi="Times New Roman" w:cs="Times New Roman"/>
+        </w:rPr>
+        <w:t xml:space="preserve">he following list of libraries </w:t>
+      </w:r>
+      <w:r>
+        <w:rPr>
+          <w:rFonts w:ascii="Times New Roman" w:hAnsi="Times New Roman" w:cs="Times New Roman"/>
+        </w:rPr>
+        <w:t>was</w:t>
+      </w:r>
+      <w:r>
+        <w:rPr>
+          <w:rFonts w:ascii="Times New Roman" w:hAnsi="Times New Roman" w:cs="Times New Roman"/>
+        </w:rPr>
+        <w:t xml:space="preserve"> </w:t>
+      </w:r>
+      <w:r>
+        <w:rPr>
+          <w:rFonts w:ascii="Times New Roman" w:hAnsi="Times New Roman" w:cs="Times New Roman"/>
+        </w:rPr>
+        <w:t>selected</w:t>
+      </w:r>
+      <w:r>
+        <w:rPr>
+          <w:rFonts w:ascii="Times New Roman" w:hAnsi="Times New Roman" w:cs="Times New Roman"/>
+        </w:rPr>
+        <w:t xml:space="preserve">: </w:t>
+      </w:r>
+      <w:r>
+        <w:rPr>
+          <w:rFonts w:ascii="Times New Roman" w:hAnsi="Times New Roman" w:cs="Times New Roman"/>
+        </w:rPr>
+        <w:t>NLTK</w:t>
+      </w:r>
+      <w:r>
+        <w:rPr>
+          <w:rFonts w:ascii="Times New Roman" w:hAnsi="Times New Roman" w:cs="Times New Roman"/>
+        </w:rPr>
+        <w:t xml:space="preserve"> for preprocessing</w:t>
+      </w:r>
+      <w:r>
+        <w:rPr>
+          <w:rFonts w:ascii="Times New Roman" w:hAnsi="Times New Roman" w:cs="Times New Roman"/>
+        </w:rPr>
+        <w:t xml:space="preserve"> raw text data</w:t>
+      </w:r>
+      <w:r>
+        <w:rPr>
+          <w:rFonts w:ascii="Times New Roman" w:hAnsi="Times New Roman" w:cs="Times New Roman"/>
+        </w:rPr>
+        <w:t>,</w:t>
+      </w:r>
+      <w:r>
+        <w:rPr>
+          <w:rFonts w:ascii="Times New Roman" w:hAnsi="Times New Roman" w:cs="Times New Roman"/>
+        </w:rPr>
+        <w:t xml:space="preserve"> </w:t>
+      </w:r>
+      <w:r>
+        <w:rPr>
+          <w:rFonts w:ascii="Times New Roman" w:hAnsi="Times New Roman" w:cs="Times New Roman"/>
+        </w:rPr>
+        <w:t>Gensim’s Doc2Vec implementation</w:t>
+      </w:r>
+      <w:r>
+        <w:rPr>
+          <w:rFonts w:ascii="Times New Roman" w:hAnsi="Times New Roman" w:cs="Times New Roman"/>
+        </w:rPr>
+        <w:t xml:space="preserve"> for feature </w:t>
+      </w:r>
+      <w:r>
+        <w:rPr>
+          <w:rFonts w:ascii="Times New Roman" w:hAnsi="Times New Roman" w:cs="Times New Roman"/>
+        </w:rPr>
+        <w:t>extraction/</w:t>
+      </w:r>
+      <w:r>
+        <w:rPr>
+          <w:rFonts w:ascii="Times New Roman" w:hAnsi="Times New Roman" w:cs="Times New Roman"/>
+        </w:rPr>
+        <w:t>representation</w:t>
+      </w:r>
+      <w:r>
+        <w:rPr>
+          <w:rFonts w:ascii="Times New Roman" w:hAnsi="Times New Roman" w:cs="Times New Roman"/>
+        </w:rPr>
+        <w:t>, Scikit-learn</w:t>
+      </w:r>
+      <w:r>
+        <w:rPr>
+          <w:rFonts w:ascii="Times New Roman" w:hAnsi="Times New Roman" w:cs="Times New Roman"/>
+        </w:rPr>
+        <w:t xml:space="preserve"> for cross-validation</w:t>
+      </w:r>
+      <w:r>
+        <w:rPr>
+          <w:rFonts w:ascii="Times New Roman" w:hAnsi="Times New Roman" w:cs="Times New Roman"/>
+        </w:rPr>
+        <w:t xml:space="preserve">, and NumPy for efficient </w:t>
+      </w:r>
+      <w:r>
+        <w:rPr>
+          <w:rFonts w:ascii="Times New Roman" w:hAnsi="Times New Roman" w:cs="Times New Roman"/>
+        </w:rPr>
+        <w:t>vector/matrix</w:t>
+      </w:r>
+      <w:r>
+        <w:rPr>
+          <w:rFonts w:ascii="Times New Roman" w:hAnsi="Times New Roman" w:cs="Times New Roman"/>
+        </w:rPr>
+        <w:t xml:space="preserve"> operations</w:t>
+      </w:r>
+      <w:r>
+        <w:rPr>
+          <w:rFonts w:ascii="Times New Roman" w:hAnsi="Times New Roman" w:cs="Times New Roman"/>
+        </w:rPr>
+        <w:t xml:space="preserve"> as my main </w:t>
+      </w:r>
+      <w:r>
+        <w:rPr>
+          <w:rFonts w:ascii="Times New Roman" w:hAnsi="Times New Roman" w:cs="Times New Roman"/>
+        </w:rPr>
+        <w:t>libraries</w:t>
+      </w:r>
+      <w:r>
+        <w:rPr>
+          <w:rFonts w:ascii="Times New Roman" w:hAnsi="Times New Roman" w:cs="Times New Roman"/>
+        </w:rPr>
+        <w:t xml:space="preserve">. </w:t>
+      </w:r>
+    </w:p>
+    <w:p>
+      <w:pPr>
+        <w:ind w:firstLine="720"/>
+        <w:contextualSpacing/>
+        <w:rPr>
+          <w:rFonts w:ascii="Times New Roman" w:hAnsi="Times New Roman" w:cs="Times New Roman"/>
+          <w:b/>
+        </w:rPr>
+      </w:pPr>
+      <w:r>
+        <w:rPr>
+          <w:rFonts w:ascii="Times New Roman" w:hAnsi="Times New Roman" w:cs="Times New Roman"/>
+          <w:b/>
+        </w:rPr>
+        <w:t xml:space="preserve">c. </w:t>
+      </w:r>
+      <w:r>
+        <w:rPr>
+          <w:rFonts w:ascii="Times New Roman" w:hAnsi="Times New Roman" w:cs="Times New Roman"/>
+          <w:b/>
+        </w:rPr>
+        <w:t>Doc2Vec</w:t>
+      </w:r>
+      <w:r>
+        <w:rPr>
+          <w:rFonts w:ascii="Times New Roman" w:hAnsi="Times New Roman" w:cs="Times New Roman"/>
+          <w:b/>
+        </w:rPr>
+        <w:t xml:space="preserve"> </w:t>
+      </w:r>
+      <w:r>
+        <w:rPr>
+          <w:rFonts w:ascii="Times New Roman" w:hAnsi="Times New Roman" w:cs="Times New Roman"/>
+          <w:b/>
+        </w:rPr>
+        <w:t xml:space="preserve">vs. </w:t>
+      </w:r>
+      <w:r>
+        <w:rPr>
+          <w:rFonts w:ascii="Times New Roman" w:hAnsi="Times New Roman" w:cs="Times New Roman"/>
+          <w:b/>
+        </w:rPr>
+        <w:t>Term Frequency–Inverse Document F</w:t>
+      </w:r>
+      <w:r>
+        <w:rPr>
+          <w:rFonts w:ascii="Times New Roman" w:hAnsi="Times New Roman" w:cs="Times New Roman"/>
+          <w:b/>
+        </w:rPr>
+        <w:t>requency</w:t>
+      </w:r>
+      <w:r>
+        <w:rPr>
+          <w:rFonts w:ascii="Times New Roman" w:hAnsi="Times New Roman" w:cs="Times New Roman"/>
+          <w:b/>
+        </w:rPr>
+        <w:t xml:space="preserve"> (TF-IDF)</w:t>
+      </w:r>
+    </w:p>
+    <w:p>
+      <w:pPr>
+        <w:ind w:firstLine="720"/>
+        <w:contextualSpacing/>
+        <w:rPr>
+          <w:rFonts w:ascii="Times New Roman" w:hAnsi="Times New Roman" w:cs="Times New Roman"/>
+        </w:rPr>
+      </w:pPr>
+      <w:r>
+        <w:rPr>
+          <w:rFonts w:ascii="Times New Roman" w:hAnsi="Times New Roman" w:cs="Times New Roman"/>
+        </w:rPr>
+        <w:t xml:space="preserve">Doc2Vec </w:t>
+      </w:r>
+      <w:r>
+        <w:rPr>
+          <w:rFonts w:ascii="Times New Roman" w:hAnsi="Times New Roman" w:cs="Times New Roman"/>
+        </w:rPr>
+        <w:t xml:space="preserve">is a concept introduced by Tomas Mikolov and Quoc Le, which represents documents as vectors through </w:t>
+      </w:r>
+      <w:r>
+        <w:rPr>
+          <w:rFonts w:ascii="Times New Roman" w:hAnsi="Times New Roman" w:cs="Times New Roman"/>
+        </w:rPr>
+        <w:t xml:space="preserve">the </w:t>
+      </w:r>
+      <w:r>
+        <w:rPr>
+          <w:rFonts w:ascii="Times New Roman" w:hAnsi="Times New Roman" w:cs="Times New Roman"/>
+        </w:rPr>
+        <w:t>Distributed Memory</w:t>
+      </w:r>
+      <w:r>
+        <w:rPr>
+          <w:rFonts w:ascii="Times New Roman" w:hAnsi="Times New Roman" w:cs="Times New Roman"/>
+        </w:rPr>
+        <w:t xml:space="preserve"> (</w:t>
+      </w:r>
+      <w:r>
+        <w:rPr>
+          <w:rFonts w:ascii="Times New Roman" w:hAnsi="Times New Roman" w:cs="Times New Roman"/>
+        </w:rPr>
+        <w:t>DM</w:t>
+      </w:r>
+      <w:r>
+        <w:rPr>
+          <w:rFonts w:ascii="Times New Roman" w:hAnsi="Times New Roman" w:cs="Times New Roman"/>
+        </w:rPr>
+        <w:t>)</w:t>
+      </w:r>
+      <w:r>
+        <w:rPr>
+          <w:rFonts w:ascii="Times New Roman" w:hAnsi="Times New Roman" w:cs="Times New Roman"/>
+        </w:rPr>
+        <w:t xml:space="preserve"> and </w:t>
+      </w:r>
+      <w:r>
+        <w:rPr>
+          <w:rFonts w:ascii="Times New Roman" w:hAnsi="Times New Roman" w:cs="Times New Roman"/>
+        </w:rPr>
+        <w:t>Distributed Bag of Words</w:t>
+      </w:r>
+      <w:r>
+        <w:rPr>
+          <w:rFonts w:ascii="Times New Roman" w:hAnsi="Times New Roman" w:cs="Times New Roman"/>
+        </w:rPr>
+        <w:t xml:space="preserve"> </w:t>
+      </w:r>
+      <w:r>
+        <w:rPr>
+          <w:rFonts w:ascii="Times New Roman" w:hAnsi="Times New Roman" w:cs="Times New Roman"/>
+        </w:rPr>
+        <w:t>(</w:t>
+      </w:r>
+      <w:r>
+        <w:rPr>
+          <w:rFonts w:ascii="Times New Roman" w:hAnsi="Times New Roman" w:cs="Times New Roman"/>
+        </w:rPr>
+        <w:t>DBOW</w:t>
+      </w:r>
+      <w:r>
+        <w:rPr>
+          <w:rFonts w:ascii="Times New Roman" w:hAnsi="Times New Roman" w:cs="Times New Roman"/>
+        </w:rPr>
+        <w:t>)</w:t>
+      </w:r>
+      <w:r>
+        <w:rPr>
+          <w:rFonts w:ascii="Times New Roman" w:hAnsi="Times New Roman" w:cs="Times New Roman"/>
+        </w:rPr>
+        <w:t xml:space="preserve"> </w:t>
+      </w:r>
+      <w:r>
+        <w:rPr>
+          <w:rFonts w:ascii="Times New Roman" w:hAnsi="Times New Roman" w:cs="Times New Roman"/>
+        </w:rPr>
+        <w:t>model</w:t>
+      </w:r>
+      <w:r>
+        <w:rPr>
+          <w:rFonts w:ascii="Times New Roman" w:hAnsi="Times New Roman" w:cs="Times New Roman"/>
+        </w:rPr>
+        <w:t>.</w:t>
+      </w:r>
+      <w:r>
+        <w:rPr>
+          <w:rFonts w:ascii="Times New Roman" w:hAnsi="Times New Roman" w:cs="Times New Roman"/>
+        </w:rPr>
+        <w:t xml:space="preserve"> </w:t>
+      </w:r>
+      <w:r>
+        <w:rPr>
+          <w:rFonts w:ascii="Times New Roman" w:hAnsi="Times New Roman" w:cs="Times New Roman"/>
+        </w:rPr>
+        <w:t xml:space="preserve">In short, </w:t>
+      </w:r>
+      <w:r>
+        <w:rPr>
+          <w:rFonts w:ascii="Times New Roman" w:hAnsi="Times New Roman" w:cs="Times New Roman"/>
+        </w:rPr>
+        <w:t>DM</w:t>
+      </w:r>
+      <w:r>
+        <w:rPr>
+          <w:rFonts w:ascii="Times New Roman" w:hAnsi="Times New Roman" w:cs="Times New Roman"/>
+        </w:rPr>
+        <w:t xml:space="preserve"> is responsible for </w:t>
+      </w:r>
+      <w:r>
+        <w:rPr>
+          <w:rFonts w:ascii="Times New Roman" w:hAnsi="Times New Roman" w:cs="Times New Roman"/>
+        </w:rPr>
+        <w:t>remembering the context</w:t>
+      </w:r>
+      <w:r>
+        <w:rPr>
+          <w:rFonts w:ascii="Times New Roman" w:hAnsi="Times New Roman" w:cs="Times New Roman"/>
+        </w:rPr>
+        <w:t xml:space="preserve"> (</w:t>
+      </w:r>
+      <w:r>
+        <w:rPr>
+          <w:rFonts w:ascii="Times New Roman" w:hAnsi="Times New Roman" w:cs="Times New Roman"/>
+        </w:rPr>
+        <w:t>ordering of</w:t>
+      </w:r>
+      <w:r>
+        <w:rPr>
+          <w:rFonts w:ascii="Times New Roman" w:hAnsi="Times New Roman" w:cs="Times New Roman"/>
+        </w:rPr>
+        <w:t xml:space="preserve"> words)</w:t>
+      </w:r>
+      <w:r>
+        <w:rPr>
+          <w:rFonts w:ascii="Times New Roman" w:hAnsi="Times New Roman" w:cs="Times New Roman"/>
+        </w:rPr>
+        <w:t xml:space="preserve"> </w:t>
+      </w:r>
+      <w:r>
+        <w:rPr>
+          <w:rFonts w:ascii="Times New Roman" w:hAnsi="Times New Roman" w:cs="Times New Roman"/>
+        </w:rPr>
+        <w:t>in</w:t>
+      </w:r>
+      <w:r>
+        <w:rPr>
+          <w:rFonts w:ascii="Times New Roman" w:hAnsi="Times New Roman" w:cs="Times New Roman"/>
+        </w:rPr>
+        <w:t xml:space="preserve"> </w:t>
+      </w:r>
+      <w:r>
+        <w:rPr>
+          <w:rFonts w:ascii="Times New Roman" w:hAnsi="Times New Roman" w:cs="Times New Roman"/>
+        </w:rPr>
         <w:t>a</w:t>
       </w:r>
       <w:r>
         <w:rPr>
           <w:rFonts w:ascii="Times New Roman" w:hAnsi="Times New Roman" w:cs="Times New Roman"/>
         </w:rPr>
-        <w:t xml:space="preserve"> data mining</w:t>
-      </w:r>
-      <w:r>
-        <w:rPr>
-          <w:rFonts w:ascii="Times New Roman" w:hAnsi="Times New Roman" w:cs="Times New Roman"/>
-        </w:rPr>
-        <w:t xml:space="preserve"> pipeline </w:t>
-      </w:r>
-      <w:r>
-        <w:rPr>
-          <w:rFonts w:ascii="Times New Roman" w:hAnsi="Times New Roman" w:cs="Times New Roman"/>
-        </w:rPr>
-        <w:t xml:space="preserve">was created. </w:t>
-      </w:r>
-      <w:r>
-        <w:rPr>
-          <w:rFonts w:ascii="Times New Roman" w:hAnsi="Times New Roman" w:cs="Times New Roman"/>
-        </w:rPr>
-        <w:t xml:space="preserve">The </w:t>
-      </w:r>
-      <w:r>
-        <w:rPr>
-          <w:rFonts w:ascii="Times New Roman" w:hAnsi="Times New Roman" w:cs="Times New Roman"/>
-        </w:rPr>
-        <w:t xml:space="preserve">pipeline involved 5 </w:t>
-      </w:r>
-      <w:r>
-        <w:rPr>
-          <w:rFonts w:ascii="Times New Roman" w:hAnsi="Times New Roman" w:cs="Times New Roman"/>
-        </w:rPr>
-        <w:t>stages</w:t>
-      </w:r>
-      <w:r>
-        <w:rPr>
-          <w:rFonts w:ascii="Times New Roman" w:hAnsi="Times New Roman" w:cs="Times New Roman"/>
-        </w:rPr>
-        <w:t xml:space="preserve">: pre-processing, feature extraction, feature representation, cross-validation, and </w:t>
-      </w:r>
-      <w:r>
-        <w:rPr>
-          <w:rFonts w:ascii="Times New Roman" w:hAnsi="Times New Roman" w:cs="Times New Roman"/>
-        </w:rPr>
-        <w:t xml:space="preserve">kNN </w:t>
-      </w:r>
-      <w:r>
-        <w:rPr>
-          <w:rFonts w:ascii="Times New Roman" w:hAnsi="Times New Roman" w:cs="Times New Roman"/>
-        </w:rPr>
-        <w:t>classification.</w:t>
-      </w:r>
-    </w:p>
-    <w:p>
-      <w:pPr>
-        <w:contextualSpacing/>
-        <w:rPr>
-          <w:rFonts w:ascii="Times New Roman" w:hAnsi="Times New Roman" w:cs="Times New Roman"/>
-        </w:rPr>
-      </w:pPr>
-      <w:r>
-        <w:rPr>
-          <w:rFonts w:ascii="Times New Roman" w:hAnsi="Times New Roman" w:cs="Times New Roman"/>
-        </w:rPr>
-        <w:tab/>
-      </w:r>
-      <w:r>
-        <w:rPr>
-          <w:rFonts w:ascii="Times New Roman" w:hAnsi="Times New Roman" w:cs="Times New Roman"/>
-          <w:b/>
-        </w:rPr>
-        <w:t xml:space="preserve">b. </w:t>
-      </w:r>
-      <w:r>
-        <w:rPr>
-          <w:rFonts w:ascii="Times New Roman" w:hAnsi="Times New Roman" w:cs="Times New Roman"/>
-          <w:b/>
-        </w:rPr>
-        <w:t>Libraries</w:t>
-      </w:r>
-    </w:p>
-    <w:p>
-      <w:pPr>
-        <w:ind w:firstLine="720"/>
-        <w:contextualSpacing/>
-        <w:rPr>
-          <w:rFonts w:ascii="Times New Roman" w:hAnsi="Times New Roman" w:cs="Times New Roman"/>
-        </w:rPr>
-      </w:pPr>
-      <w:r>
-        <w:rPr>
-          <w:rFonts w:ascii="Times New Roman" w:hAnsi="Times New Roman" w:cs="Times New Roman"/>
-        </w:rPr>
-        <w:t>Learning the</w:t>
-      </w:r>
-      <w:r>
-        <w:rPr>
-          <w:rFonts w:ascii="Times New Roman" w:hAnsi="Times New Roman" w:cs="Times New Roman"/>
-        </w:rPr>
-        <w:t xml:space="preserve"> </w:t>
-      </w:r>
-      <w:r>
-        <w:rPr>
-          <w:rFonts w:ascii="Times New Roman" w:hAnsi="Times New Roman" w:cs="Times New Roman"/>
-        </w:rPr>
-        <w:t>preceding</w:t>
-      </w:r>
-      <w:r>
-        <w:rPr>
-          <w:rFonts w:ascii="Times New Roman" w:hAnsi="Times New Roman" w:cs="Times New Roman"/>
-        </w:rPr>
-        <w:t xml:space="preserve"> </w:t>
-      </w:r>
-      <w:r>
-        <w:rPr>
-          <w:rFonts w:ascii="Times New Roman" w:hAnsi="Times New Roman" w:cs="Times New Roman"/>
-        </w:rPr>
-        <w:t xml:space="preserve">stages </w:t>
-      </w:r>
-      <w:r>
-        <w:rPr>
-          <w:rFonts w:ascii="Times New Roman" w:hAnsi="Times New Roman" w:cs="Times New Roman"/>
-        </w:rPr>
-        <w:t xml:space="preserve">to </w:t>
-      </w:r>
-      <w:r>
-        <w:rPr>
-          <w:rFonts w:ascii="Times New Roman" w:hAnsi="Times New Roman" w:cs="Times New Roman"/>
-        </w:rPr>
-        <w:t>kNN classification was essential</w:t>
-      </w:r>
-      <w:r>
-        <w:rPr>
-          <w:rFonts w:ascii="Times New Roman" w:hAnsi="Times New Roman" w:cs="Times New Roman"/>
-        </w:rPr>
-        <w:t>.</w:t>
-      </w:r>
-      <w:r>
-        <w:rPr>
-          <w:rFonts w:ascii="Times New Roman" w:hAnsi="Times New Roman" w:cs="Times New Roman"/>
-        </w:rPr>
-        <w:t xml:space="preserve"> </w:t>
-      </w:r>
-      <w:r>
-        <w:rPr>
-          <w:rFonts w:ascii="Times New Roman" w:hAnsi="Times New Roman" w:cs="Times New Roman"/>
-        </w:rPr>
-        <w:t>With no experience</w:t>
-      </w:r>
-      <w:r>
-        <w:rPr>
-          <w:rFonts w:ascii="Times New Roman" w:hAnsi="Times New Roman" w:cs="Times New Roman"/>
-        </w:rPr>
-        <w:t xml:space="preserve"> in data mining</w:t>
-      </w:r>
-      <w:r>
-        <w:rPr>
-          <w:rFonts w:ascii="Times New Roman" w:hAnsi="Times New Roman" w:cs="Times New Roman"/>
-        </w:rPr>
-        <w:t xml:space="preserve">, </w:t>
-      </w:r>
-      <w:r>
-        <w:rPr>
-          <w:rFonts w:ascii="Times New Roman" w:hAnsi="Times New Roman" w:cs="Times New Roman"/>
-        </w:rPr>
-        <w:t>the</w:t>
-      </w:r>
-      <w:r>
-        <w:rPr>
-          <w:rFonts w:ascii="Times New Roman" w:hAnsi="Times New Roman" w:cs="Times New Roman"/>
-        </w:rPr>
-        <w:t xml:space="preserve"> goal was</w:t>
-      </w:r>
-      <w:r>
-        <w:rPr>
-          <w:rFonts w:ascii="Times New Roman" w:hAnsi="Times New Roman" w:cs="Times New Roman"/>
-        </w:rPr>
-        <w:t xml:space="preserve"> </w:t>
-      </w:r>
-      <w:r>
-        <w:rPr>
-          <w:rFonts w:ascii="Times New Roman" w:hAnsi="Times New Roman" w:cs="Times New Roman"/>
-        </w:rPr>
-        <w:t>to avoid re-inventing</w:t>
-      </w:r>
-      <w:r>
-        <w:rPr>
-          <w:rFonts w:ascii="Times New Roman" w:hAnsi="Times New Roman" w:cs="Times New Roman"/>
-        </w:rPr>
-        <w:t xml:space="preserve"> the</w:t>
-      </w:r>
-      <w:r>
-        <w:rPr>
-          <w:rFonts w:ascii="Times New Roman" w:hAnsi="Times New Roman" w:cs="Times New Roman"/>
-        </w:rPr>
-        <w:t xml:space="preserve"> </w:t>
-      </w:r>
-      <w:r>
-        <w:rPr>
-          <w:rFonts w:ascii="Times New Roman" w:hAnsi="Times New Roman" w:cs="Times New Roman"/>
-        </w:rPr>
-        <w:t xml:space="preserve">wheel for </w:t>
-      </w:r>
-      <w:r>
-        <w:rPr>
-          <w:rFonts w:ascii="Times New Roman" w:hAnsi="Times New Roman" w:cs="Times New Roman"/>
-        </w:rPr>
-        <w:t>the</w:t>
-      </w:r>
-      <w:r>
-        <w:rPr>
-          <w:rFonts w:ascii="Times New Roman" w:hAnsi="Times New Roman" w:cs="Times New Roman"/>
-        </w:rPr>
-        <w:t xml:space="preserve"> project</w:t>
+        <w:t xml:space="preserve"> document </w:t>
+      </w:r>
+      <w:r>
+        <w:rPr>
+          <w:rFonts w:ascii="Times New Roman" w:hAnsi="Times New Roman" w:cs="Times New Roman"/>
+        </w:rPr>
+        <w:t xml:space="preserve">while DBOW is responsible for </w:t>
+      </w:r>
+      <w:r>
+        <w:rPr>
+          <w:rFonts w:ascii="Times New Roman" w:hAnsi="Times New Roman" w:cs="Times New Roman"/>
+        </w:rPr>
+        <w:t xml:space="preserve">predicting the context of </w:t>
+      </w:r>
+      <w:r>
+        <w:rPr>
+          <w:rFonts w:ascii="Times New Roman" w:hAnsi="Times New Roman" w:cs="Times New Roman"/>
+        </w:rPr>
+        <w:t>a</w:t>
+      </w:r>
+      <w:r>
+        <w:rPr>
+          <w:rFonts w:ascii="Times New Roman" w:hAnsi="Times New Roman" w:cs="Times New Roman"/>
+        </w:rPr>
+        <w:t xml:space="preserve"> document.</w:t>
+      </w:r>
+      <w:r>
+        <w:rPr>
+          <w:rFonts w:ascii="Times New Roman" w:hAnsi="Times New Roman" w:cs="Times New Roman"/>
+        </w:rPr>
+        <w:t xml:space="preserve"> </w:t>
+      </w:r>
+      <w:r>
+        <w:rPr>
+          <w:rFonts w:ascii="Times New Roman" w:hAnsi="Times New Roman" w:cs="Times New Roman"/>
+        </w:rPr>
+        <w:t xml:space="preserve">On the other hand, TF-IDF </w:t>
+      </w:r>
+      <w:r>
+        <w:rPr>
+          <w:rFonts w:ascii="Times New Roman" w:hAnsi="Times New Roman" w:cs="Times New Roman"/>
+        </w:rPr>
+        <w:t xml:space="preserve">was a </w:t>
+      </w:r>
+      <w:r>
+        <w:rPr>
+          <w:rFonts w:ascii="Times New Roman" w:hAnsi="Times New Roman" w:cs="Times New Roman"/>
+        </w:rPr>
+        <w:t xml:space="preserve">method of scoring </w:t>
+      </w:r>
+      <w:r>
+        <w:rPr>
+          <w:rFonts w:ascii="Times New Roman" w:hAnsi="Times New Roman" w:cs="Times New Roman"/>
+        </w:rPr>
+        <w:t xml:space="preserve">the rarity </w:t>
+      </w:r>
+      <w:r>
+        <w:rPr>
+          <w:rFonts w:ascii="Times New Roman" w:hAnsi="Times New Roman" w:cs="Times New Roman"/>
+        </w:rPr>
+        <w:t xml:space="preserve">of words </w:t>
+      </w:r>
+      <w:r>
+        <w:rPr>
+          <w:rFonts w:ascii="Times New Roman" w:hAnsi="Times New Roman" w:cs="Times New Roman"/>
+        </w:rPr>
+        <w:t>ac</w:t>
+      </w:r>
+      <w:r>
+        <w:rPr>
+          <w:rFonts w:ascii="Times New Roman" w:hAnsi="Times New Roman" w:cs="Times New Roman"/>
+        </w:rPr>
+        <w:t>ross a collection of documents.</w:t>
+      </w:r>
+      <w:r>
+        <w:rPr>
+          <w:rFonts w:ascii="Times New Roman" w:hAnsi="Times New Roman" w:cs="Times New Roman"/>
+        </w:rPr>
+        <w:t xml:space="preserve"> At face-value, both options were feasible solutions</w:t>
+      </w:r>
+      <w:r>
+        <w:rPr>
+          <w:rFonts w:ascii="Times New Roman" w:hAnsi="Times New Roman" w:cs="Times New Roman"/>
+        </w:rPr>
+        <w:t xml:space="preserve"> for extracting features</w:t>
       </w:r>
       <w:r>
         <w:rPr>
@@ -547,836 +1221,6 @@
         <w:rPr>
           <w:rFonts w:ascii="Times New Roman" w:hAnsi="Times New Roman" w:cs="Times New Roman"/>
         </w:rPr>
-        <w:t xml:space="preserve">Many </w:t>
-      </w:r>
-      <w:r>
-        <w:rPr>
-          <w:rFonts w:ascii="Times New Roman" w:hAnsi="Times New Roman" w:cs="Times New Roman"/>
-        </w:rPr>
-        <w:t xml:space="preserve">libraries </w:t>
-      </w:r>
-      <w:r>
-        <w:rPr>
-          <w:rFonts w:ascii="Times New Roman" w:hAnsi="Times New Roman" w:cs="Times New Roman"/>
-        </w:rPr>
-        <w:t xml:space="preserve">and </w:t>
-      </w:r>
-      <w:r>
-        <w:rPr>
-          <w:rFonts w:ascii="Times New Roman" w:hAnsi="Times New Roman" w:cs="Times New Roman"/>
-        </w:rPr>
-        <w:t>models were available</w:t>
-      </w:r>
-      <w:r>
-        <w:rPr>
-          <w:rFonts w:ascii="Times New Roman" w:hAnsi="Times New Roman" w:cs="Times New Roman"/>
-        </w:rPr>
-        <w:t xml:space="preserve"> </w:t>
-      </w:r>
-      <w:r>
-        <w:rPr>
-          <w:rFonts w:ascii="Times New Roman" w:hAnsi="Times New Roman" w:cs="Times New Roman"/>
-        </w:rPr>
-        <w:t xml:space="preserve">for each stage of </w:t>
-      </w:r>
-      <w:r>
-        <w:rPr>
-          <w:rFonts w:ascii="Times New Roman" w:hAnsi="Times New Roman" w:cs="Times New Roman"/>
-        </w:rPr>
-        <w:t>the</w:t>
-      </w:r>
-      <w:r>
-        <w:rPr>
-          <w:rFonts w:ascii="Times New Roman" w:hAnsi="Times New Roman" w:cs="Times New Roman"/>
-        </w:rPr>
-        <w:t xml:space="preserve"> pipeline.</w:t>
-      </w:r>
-      <w:r>
-        <w:rPr>
-          <w:rFonts w:ascii="Times New Roman" w:hAnsi="Times New Roman" w:cs="Times New Roman"/>
-        </w:rPr>
-        <w:t xml:space="preserve"> </w:t>
-      </w:r>
-      <w:r>
-        <w:rPr>
-          <w:rFonts w:ascii="Times New Roman" w:hAnsi="Times New Roman" w:cs="Times New Roman"/>
-        </w:rPr>
-        <w:t xml:space="preserve">For the most part, </w:t>
-      </w:r>
-      <w:r>
-        <w:rPr>
-          <w:rFonts w:ascii="Times New Roman" w:hAnsi="Times New Roman" w:cs="Times New Roman"/>
-        </w:rPr>
-        <w:t>the</w:t>
-      </w:r>
-      <w:r>
-        <w:rPr>
-          <w:rFonts w:ascii="Times New Roman" w:hAnsi="Times New Roman" w:cs="Times New Roman"/>
-        </w:rPr>
-        <w:t xml:space="preserve"> </w:t>
-      </w:r>
-      <w:r>
-        <w:rPr>
-          <w:rFonts w:ascii="Times New Roman" w:hAnsi="Times New Roman" w:cs="Times New Roman"/>
-        </w:rPr>
-        <w:t>available</w:t>
-      </w:r>
-      <w:r>
-        <w:rPr>
-          <w:rFonts w:ascii="Times New Roman" w:hAnsi="Times New Roman" w:cs="Times New Roman"/>
-        </w:rPr>
-        <w:t xml:space="preserve"> </w:t>
-      </w:r>
-      <w:r>
-        <w:rPr>
-          <w:rFonts w:ascii="Times New Roman" w:hAnsi="Times New Roman" w:cs="Times New Roman"/>
-        </w:rPr>
-        <w:t xml:space="preserve">libraries </w:t>
-      </w:r>
-      <w:r>
-        <w:rPr>
-          <w:rFonts w:ascii="Times New Roman" w:hAnsi="Times New Roman" w:cs="Times New Roman"/>
-        </w:rPr>
-        <w:t xml:space="preserve">would help in </w:t>
-      </w:r>
-      <w:r>
-        <w:rPr>
-          <w:rFonts w:ascii="Times New Roman" w:hAnsi="Times New Roman" w:cs="Times New Roman"/>
-        </w:rPr>
-        <w:t>pre-processing raw text data, extracting features given a list of words, and representing features in an n-dimensional vector space</w:t>
-      </w:r>
-      <w:r>
-        <w:rPr>
-          <w:rFonts w:ascii="Times New Roman" w:hAnsi="Times New Roman" w:cs="Times New Roman"/>
-        </w:rPr>
-        <w:t>.</w:t>
-      </w:r>
-      <w:r>
-        <w:rPr>
-          <w:rFonts w:ascii="Times New Roman" w:hAnsi="Times New Roman" w:cs="Times New Roman"/>
-        </w:rPr>
-        <w:t xml:space="preserve"> </w:t>
-      </w:r>
-      <w:r>
-        <w:rPr>
-          <w:rFonts w:ascii="Times New Roman" w:hAnsi="Times New Roman" w:cs="Times New Roman"/>
-        </w:rPr>
-        <w:t>A few Google searches resulted</w:t>
-      </w:r>
-      <w:r>
-        <w:rPr>
-          <w:rFonts w:ascii="Times New Roman" w:hAnsi="Times New Roman" w:cs="Times New Roman"/>
-        </w:rPr>
-        <w:t xml:space="preserve"> in</w:t>
-      </w:r>
-      <w:r>
-        <w:rPr>
-          <w:rFonts w:ascii="Times New Roman" w:hAnsi="Times New Roman" w:cs="Times New Roman"/>
-        </w:rPr>
-        <w:t xml:space="preserve"> several</w:t>
-      </w:r>
-      <w:r>
-        <w:rPr>
-          <w:rFonts w:ascii="Times New Roman" w:hAnsi="Times New Roman" w:cs="Times New Roman"/>
-        </w:rPr>
-        <w:t xml:space="preserve"> </w:t>
-      </w:r>
-      <w:r>
-        <w:rPr>
-          <w:rFonts w:ascii="Times New Roman" w:hAnsi="Times New Roman" w:cs="Times New Roman"/>
-        </w:rPr>
-        <w:t>libraries such as</w:t>
-      </w:r>
-      <w:r>
-        <w:rPr>
-          <w:rFonts w:ascii="Times New Roman" w:hAnsi="Times New Roman" w:cs="Times New Roman"/>
-        </w:rPr>
-        <w:t xml:space="preserve"> </w:t>
-      </w:r>
-      <w:r>
-        <w:rPr>
-          <w:rFonts w:ascii="Times New Roman" w:hAnsi="Times New Roman" w:cs="Times New Roman"/>
-        </w:rPr>
-        <w:t xml:space="preserve">NumPy, </w:t>
-      </w:r>
-      <w:r>
-        <w:rPr>
-          <w:rFonts w:ascii="Times New Roman" w:hAnsi="Times New Roman" w:cs="Times New Roman"/>
-        </w:rPr>
-        <w:t>S</w:t>
-      </w:r>
-      <w:r>
-        <w:rPr>
-          <w:rFonts w:ascii="Times New Roman" w:hAnsi="Times New Roman" w:cs="Times New Roman"/>
-        </w:rPr>
-        <w:t>cikit-learn</w:t>
-      </w:r>
-      <w:r>
-        <w:rPr>
-          <w:rFonts w:ascii="Times New Roman" w:hAnsi="Times New Roman" w:cs="Times New Roman"/>
-        </w:rPr>
-        <w:t xml:space="preserve">, </w:t>
-      </w:r>
-      <w:r>
-        <w:rPr>
-          <w:rFonts w:ascii="Times New Roman" w:hAnsi="Times New Roman" w:cs="Times New Roman"/>
-        </w:rPr>
-        <w:t>NLTK</w:t>
-      </w:r>
-      <w:r>
-        <w:rPr>
-          <w:rFonts w:ascii="Times New Roman" w:hAnsi="Times New Roman" w:cs="Times New Roman"/>
-        </w:rPr>
-        <w:t xml:space="preserve">, </w:t>
-      </w:r>
-      <w:r>
-        <w:rPr>
-          <w:rFonts w:ascii="Times New Roman" w:hAnsi="Times New Roman" w:cs="Times New Roman"/>
-        </w:rPr>
-        <w:t>Gensim</w:t>
-      </w:r>
-      <w:r>
-        <w:rPr>
-          <w:rFonts w:ascii="Times New Roman" w:hAnsi="Times New Roman" w:cs="Times New Roman"/>
-        </w:rPr>
-        <w:t xml:space="preserve">, </w:t>
-      </w:r>
-      <w:r>
-        <w:rPr>
-          <w:rFonts w:ascii="Times New Roman" w:hAnsi="Times New Roman" w:cs="Times New Roman"/>
-        </w:rPr>
-        <w:t>GloVe</w:t>
-      </w:r>
-      <w:r>
-        <w:rPr>
-          <w:rFonts w:ascii="Times New Roman" w:hAnsi="Times New Roman" w:cs="Times New Roman"/>
-        </w:rPr>
-        <w:t xml:space="preserve">, and </w:t>
-      </w:r>
-      <w:r>
-        <w:rPr>
-          <w:rFonts w:ascii="Times New Roman" w:hAnsi="Times New Roman" w:cs="Times New Roman"/>
-        </w:rPr>
-        <w:t>FastText</w:t>
-      </w:r>
-      <w:r>
-        <w:rPr>
-          <w:rFonts w:ascii="Times New Roman" w:hAnsi="Times New Roman" w:cs="Times New Roman"/>
-        </w:rPr>
-        <w:t xml:space="preserve"> </w:t>
-      </w:r>
-      <w:r>
-        <w:rPr>
-          <w:rFonts w:ascii="Times New Roman" w:hAnsi="Times New Roman" w:cs="Times New Roman"/>
-        </w:rPr>
-        <w:t xml:space="preserve">that </w:t>
-      </w:r>
-      <w:r>
-        <w:rPr>
-          <w:rFonts w:ascii="Times New Roman" w:hAnsi="Times New Roman" w:cs="Times New Roman"/>
-        </w:rPr>
-        <w:t xml:space="preserve">fulfilled </w:t>
-      </w:r>
-      <w:r>
-        <w:rPr>
-          <w:rFonts w:ascii="Times New Roman" w:hAnsi="Times New Roman" w:cs="Times New Roman"/>
-        </w:rPr>
-        <w:t>all</w:t>
-      </w:r>
-      <w:r>
-        <w:rPr>
-          <w:rFonts w:ascii="Times New Roman" w:hAnsi="Times New Roman" w:cs="Times New Roman"/>
-        </w:rPr>
-        <w:t xml:space="preserve"> </w:t>
-      </w:r>
-      <w:r>
-        <w:rPr>
-          <w:rFonts w:ascii="Times New Roman" w:hAnsi="Times New Roman" w:cs="Times New Roman"/>
-        </w:rPr>
-        <w:t xml:space="preserve">of the </w:t>
-      </w:r>
-      <w:r>
-        <w:rPr>
-          <w:rFonts w:ascii="Times New Roman" w:hAnsi="Times New Roman" w:cs="Times New Roman"/>
-        </w:rPr>
-        <w:t>requirements</w:t>
-      </w:r>
-      <w:r>
-        <w:rPr>
-          <w:rFonts w:ascii="Times New Roman" w:hAnsi="Times New Roman" w:cs="Times New Roman"/>
-        </w:rPr>
-        <w:t>.</w:t>
-      </w:r>
-      <w:r>
-        <w:rPr>
-          <w:rFonts w:ascii="Times New Roman" w:hAnsi="Times New Roman" w:cs="Times New Roman"/>
-        </w:rPr>
-        <w:t xml:space="preserve"> </w:t>
-      </w:r>
-      <w:r>
-        <w:rPr>
-          <w:rFonts w:ascii="Times New Roman" w:hAnsi="Times New Roman" w:cs="Times New Roman"/>
-        </w:rPr>
-        <w:t>After discovering</w:t>
-      </w:r>
-      <w:r>
-        <w:rPr>
-          <w:rFonts w:ascii="Times New Roman" w:hAnsi="Times New Roman" w:cs="Times New Roman"/>
-        </w:rPr>
-        <w:t xml:space="preserve"> this</w:t>
-      </w:r>
-      <w:r>
-        <w:rPr>
-          <w:rFonts w:ascii="Times New Roman" w:hAnsi="Times New Roman" w:cs="Times New Roman"/>
-        </w:rPr>
-        <w:t xml:space="preserve">, </w:t>
-      </w:r>
-      <w:r>
-        <w:rPr>
-          <w:rFonts w:ascii="Times New Roman" w:hAnsi="Times New Roman" w:cs="Times New Roman"/>
-        </w:rPr>
-        <w:t xml:space="preserve">testing each of the libraries </w:t>
-      </w:r>
-      <w:r>
-        <w:rPr>
-          <w:rFonts w:ascii="Times New Roman" w:hAnsi="Times New Roman" w:cs="Times New Roman"/>
-        </w:rPr>
-        <w:t xml:space="preserve">for </w:t>
-      </w:r>
-      <w:r>
-        <w:rPr>
-          <w:rFonts w:ascii="Times New Roman" w:hAnsi="Times New Roman" w:cs="Times New Roman"/>
-        </w:rPr>
-        <w:t xml:space="preserve">performance and </w:t>
-      </w:r>
-      <w:r>
-        <w:rPr>
-          <w:rFonts w:ascii="Times New Roman" w:hAnsi="Times New Roman" w:cs="Times New Roman"/>
-        </w:rPr>
-        <w:t xml:space="preserve">ease of </w:t>
-      </w:r>
-      <w:r>
-        <w:rPr>
-          <w:rFonts w:ascii="Times New Roman" w:hAnsi="Times New Roman" w:cs="Times New Roman"/>
-        </w:rPr>
-        <w:t>API usability</w:t>
-      </w:r>
-      <w:r>
-        <w:rPr>
-          <w:rFonts w:ascii="Times New Roman" w:hAnsi="Times New Roman" w:cs="Times New Roman"/>
-        </w:rPr>
-        <w:t xml:space="preserve"> </w:t>
-      </w:r>
-      <w:r>
-        <w:rPr>
-          <w:rFonts w:ascii="Times New Roman" w:hAnsi="Times New Roman" w:cs="Times New Roman"/>
-        </w:rPr>
-        <w:t>contributed</w:t>
-      </w:r>
-      <w:r>
-        <w:rPr>
-          <w:rFonts w:ascii="Times New Roman" w:hAnsi="Times New Roman" w:cs="Times New Roman"/>
-        </w:rPr>
-        <w:t xml:space="preserve"> </w:t>
-      </w:r>
-      <w:r>
-        <w:rPr>
-          <w:rFonts w:ascii="Times New Roman" w:hAnsi="Times New Roman" w:cs="Times New Roman"/>
-        </w:rPr>
-        <w:t>towards</w:t>
-      </w:r>
-      <w:r>
-        <w:rPr>
-          <w:rFonts w:ascii="Times New Roman" w:hAnsi="Times New Roman" w:cs="Times New Roman"/>
-        </w:rPr>
-        <w:t xml:space="preserve"> </w:t>
-      </w:r>
-      <w:r>
-        <w:rPr>
-          <w:rFonts w:ascii="Times New Roman" w:hAnsi="Times New Roman" w:cs="Times New Roman"/>
-        </w:rPr>
-        <w:t xml:space="preserve">increasing efficiency and </w:t>
-      </w:r>
-      <w:r>
-        <w:rPr>
-          <w:rFonts w:ascii="Times New Roman" w:hAnsi="Times New Roman" w:cs="Times New Roman"/>
-        </w:rPr>
-        <w:t>reducing</w:t>
-      </w:r>
-      <w:r>
-        <w:rPr>
-          <w:rFonts w:ascii="Times New Roman" w:hAnsi="Times New Roman" w:cs="Times New Roman"/>
-        </w:rPr>
-        <w:t xml:space="preserve"> development time</w:t>
-      </w:r>
-      <w:r>
-        <w:rPr>
-          <w:rFonts w:ascii="Times New Roman" w:hAnsi="Times New Roman" w:cs="Times New Roman"/>
-        </w:rPr>
-        <w:t>.</w:t>
-      </w:r>
-      <w:r>
-        <w:rPr>
-          <w:rFonts w:ascii="Times New Roman" w:hAnsi="Times New Roman" w:cs="Times New Roman"/>
-        </w:rPr>
-        <w:t xml:space="preserve"> </w:t>
-      </w:r>
-      <w:r>
-        <w:rPr>
-          <w:rFonts w:ascii="Times New Roman" w:hAnsi="Times New Roman" w:cs="Times New Roman"/>
-        </w:rPr>
-        <w:t>The following list of libraries were chosen after testing and analysis</w:t>
-      </w:r>
-      <w:r>
-        <w:rPr>
-          <w:rFonts w:ascii="Times New Roman" w:hAnsi="Times New Roman" w:cs="Times New Roman"/>
-        </w:rPr>
-        <w:t xml:space="preserve"> of advantages and disadvantages</w:t>
-      </w:r>
-      <w:r>
-        <w:rPr>
-          <w:rFonts w:ascii="Times New Roman" w:hAnsi="Times New Roman" w:cs="Times New Roman"/>
-        </w:rPr>
-        <w:t xml:space="preserve">: </w:t>
-      </w:r>
-      <w:r>
-        <w:rPr>
-          <w:rFonts w:ascii="Times New Roman" w:hAnsi="Times New Roman" w:cs="Times New Roman"/>
-        </w:rPr>
-        <w:t>NLTK</w:t>
-      </w:r>
-      <w:r>
-        <w:rPr>
-          <w:rFonts w:ascii="Times New Roman" w:hAnsi="Times New Roman" w:cs="Times New Roman"/>
-        </w:rPr>
-        <w:t xml:space="preserve"> for preprocessing</w:t>
-      </w:r>
-      <w:r>
-        <w:rPr>
-          <w:rFonts w:ascii="Times New Roman" w:hAnsi="Times New Roman" w:cs="Times New Roman"/>
-        </w:rPr>
-        <w:t xml:space="preserve"> raw text data</w:t>
-      </w:r>
-      <w:r>
-        <w:rPr>
-          <w:rFonts w:ascii="Times New Roman" w:hAnsi="Times New Roman" w:cs="Times New Roman"/>
-        </w:rPr>
-        <w:t>,</w:t>
-      </w:r>
-      <w:r>
-        <w:rPr>
-          <w:rFonts w:ascii="Times New Roman" w:hAnsi="Times New Roman" w:cs="Times New Roman"/>
-        </w:rPr>
-        <w:t xml:space="preserve"> </w:t>
-      </w:r>
-      <w:r>
-        <w:rPr>
-          <w:rFonts w:ascii="Times New Roman" w:hAnsi="Times New Roman" w:cs="Times New Roman"/>
-        </w:rPr>
-        <w:t>Gensim’s Doc2Vec implementation</w:t>
-      </w:r>
-      <w:r>
-        <w:rPr>
-          <w:rFonts w:ascii="Times New Roman" w:hAnsi="Times New Roman" w:cs="Times New Roman"/>
-        </w:rPr>
-        <w:t xml:space="preserve"> for feature </w:t>
-      </w:r>
-      <w:r>
-        <w:rPr>
-          <w:rFonts w:ascii="Times New Roman" w:hAnsi="Times New Roman" w:cs="Times New Roman"/>
-        </w:rPr>
-        <w:t>extraction/</w:t>
-      </w:r>
-      <w:r>
-        <w:rPr>
-          <w:rFonts w:ascii="Times New Roman" w:hAnsi="Times New Roman" w:cs="Times New Roman"/>
-        </w:rPr>
-        <w:t>representation</w:t>
-      </w:r>
-      <w:r>
-        <w:rPr>
-          <w:rFonts w:ascii="Times New Roman" w:hAnsi="Times New Roman" w:cs="Times New Roman"/>
-        </w:rPr>
-        <w:t>, Scikit-learn</w:t>
-      </w:r>
-      <w:r>
-        <w:rPr>
-          <w:rFonts w:ascii="Times New Roman" w:hAnsi="Times New Roman" w:cs="Times New Roman"/>
-        </w:rPr>
-        <w:t xml:space="preserve"> for cross-validation</w:t>
-      </w:r>
-      <w:r>
-        <w:rPr>
-          <w:rFonts w:ascii="Times New Roman" w:hAnsi="Times New Roman" w:cs="Times New Roman"/>
-        </w:rPr>
-        <w:t xml:space="preserve">, and NumPy for efficient </w:t>
-      </w:r>
-      <w:r>
-        <w:rPr>
-          <w:rFonts w:ascii="Times New Roman" w:hAnsi="Times New Roman" w:cs="Times New Roman"/>
-        </w:rPr>
-        <w:t>vector/matrix</w:t>
-      </w:r>
-      <w:r>
-        <w:rPr>
-          <w:rFonts w:ascii="Times New Roman" w:hAnsi="Times New Roman" w:cs="Times New Roman"/>
-        </w:rPr>
-        <w:t xml:space="preserve"> operations</w:t>
-      </w:r>
-      <w:r>
-        <w:rPr>
-          <w:rFonts w:ascii="Times New Roman" w:hAnsi="Times New Roman" w:cs="Times New Roman"/>
-        </w:rPr>
-        <w:t xml:space="preserve"> as my main </w:t>
-      </w:r>
-      <w:r>
-        <w:rPr>
-          <w:rFonts w:ascii="Times New Roman" w:hAnsi="Times New Roman" w:cs="Times New Roman"/>
-        </w:rPr>
-        <w:t>libraries</w:t>
-      </w:r>
-      <w:r>
-        <w:rPr>
-          <w:rFonts w:ascii="Times New Roman" w:hAnsi="Times New Roman" w:cs="Times New Roman"/>
-        </w:rPr>
-        <w:t xml:space="preserve">. </w:t>
-      </w:r>
-    </w:p>
-    <w:p>
-      <w:pPr>
-        <w:ind w:firstLine="720"/>
-        <w:contextualSpacing/>
-        <w:rPr>
-          <w:rFonts w:ascii="Times New Roman" w:hAnsi="Times New Roman" w:cs="Times New Roman"/>
-          <w:b/>
-        </w:rPr>
-      </w:pPr>
-      <w:r>
-        <w:rPr>
-          <w:rFonts w:ascii="Times New Roman" w:hAnsi="Times New Roman" w:cs="Times New Roman"/>
-          <w:b/>
-        </w:rPr>
-        <w:t xml:space="preserve">c. </w:t>
-      </w:r>
-      <w:r>
-        <w:rPr>
-          <w:rFonts w:ascii="Times New Roman" w:hAnsi="Times New Roman" w:cs="Times New Roman"/>
-          <w:b/>
-        </w:rPr>
-        <w:t>Doc2Vec</w:t>
-      </w:r>
-      <w:r>
-        <w:rPr>
-          <w:rFonts w:ascii="Times New Roman" w:hAnsi="Times New Roman" w:cs="Times New Roman"/>
-          <w:b/>
-        </w:rPr>
-        <w:t xml:space="preserve"> </w:t>
-      </w:r>
-      <w:r>
-        <w:rPr>
-          <w:rFonts w:ascii="Times New Roman" w:hAnsi="Times New Roman" w:cs="Times New Roman"/>
-          <w:b/>
-        </w:rPr>
-        <w:t xml:space="preserve">vs. </w:t>
-      </w:r>
-      <w:r>
-        <w:rPr>
-          <w:rFonts w:ascii="Times New Roman" w:hAnsi="Times New Roman" w:cs="Times New Roman"/>
-          <w:b/>
-        </w:rPr>
-        <w:t>Term Frequency–Inverse Document F</w:t>
-      </w:r>
-      <w:r>
-        <w:rPr>
-          <w:rFonts w:ascii="Times New Roman" w:hAnsi="Times New Roman" w:cs="Times New Roman"/>
-          <w:b/>
-        </w:rPr>
-        <w:t>requency</w:t>
-      </w:r>
-      <w:r>
-        <w:rPr>
-          <w:rFonts w:ascii="Times New Roman" w:hAnsi="Times New Roman" w:cs="Times New Roman"/>
-          <w:b/>
-        </w:rPr>
-        <w:t xml:space="preserve"> (TF-IDF)</w:t>
-      </w:r>
-    </w:p>
-    <w:p>
-      <w:pPr>
-        <w:ind w:firstLine="720"/>
-        <w:contextualSpacing/>
-        <w:rPr>
-          <w:rFonts w:ascii="Times New Roman" w:hAnsi="Times New Roman" w:cs="Times New Roman"/>
-        </w:rPr>
-      </w:pPr>
-      <w:r>
-        <w:rPr>
-          <w:rFonts w:ascii="Times New Roman" w:hAnsi="Times New Roman" w:cs="Times New Roman"/>
-        </w:rPr>
-        <w:t xml:space="preserve">Doc2Vec </w:t>
-      </w:r>
-      <w:r>
-        <w:rPr>
-          <w:rFonts w:ascii="Times New Roman" w:hAnsi="Times New Roman" w:cs="Times New Roman"/>
-        </w:rPr>
-        <w:t xml:space="preserve">is a concept introduced by Tomas Mikolov and Quoc Le, which represents documents as vectors through </w:t>
-      </w:r>
-      <w:r>
-        <w:rPr>
-          <w:rFonts w:ascii="Times New Roman" w:hAnsi="Times New Roman" w:cs="Times New Roman"/>
-        </w:rPr>
-        <w:t xml:space="preserve">the </w:t>
-      </w:r>
-      <w:r>
-        <w:rPr>
-          <w:rFonts w:ascii="Times New Roman" w:hAnsi="Times New Roman" w:cs="Times New Roman"/>
-        </w:rPr>
-        <w:t>Distributed Memory</w:t>
-      </w:r>
-      <w:r>
-        <w:rPr>
-          <w:rFonts w:ascii="Times New Roman" w:hAnsi="Times New Roman" w:cs="Times New Roman"/>
-        </w:rPr>
-        <w:t xml:space="preserve"> (</w:t>
-      </w:r>
-      <w:r>
-        <w:rPr>
-          <w:rFonts w:ascii="Times New Roman" w:hAnsi="Times New Roman" w:cs="Times New Roman"/>
-        </w:rPr>
-        <w:t>DM</w:t>
-      </w:r>
-      <w:r>
-        <w:rPr>
-          <w:rFonts w:ascii="Times New Roman" w:hAnsi="Times New Roman" w:cs="Times New Roman"/>
-        </w:rPr>
-        <w:t>)</w:t>
-      </w:r>
-      <w:r>
-        <w:rPr>
-          <w:rFonts w:ascii="Times New Roman" w:hAnsi="Times New Roman" w:cs="Times New Roman"/>
-        </w:rPr>
-        <w:t xml:space="preserve"> and </w:t>
-      </w:r>
-      <w:r>
-        <w:rPr>
-          <w:rFonts w:ascii="Times New Roman" w:hAnsi="Times New Roman" w:cs="Times New Roman"/>
-        </w:rPr>
-        <w:t>Distributed Bag of Words</w:t>
-      </w:r>
-      <w:r>
-        <w:rPr>
-          <w:rFonts w:ascii="Times New Roman" w:hAnsi="Times New Roman" w:cs="Times New Roman"/>
-        </w:rPr>
-        <w:t xml:space="preserve"> </w:t>
-      </w:r>
-      <w:r>
-        <w:rPr>
-          <w:rFonts w:ascii="Times New Roman" w:hAnsi="Times New Roman" w:cs="Times New Roman"/>
-        </w:rPr>
-        <w:t>(</w:t>
-      </w:r>
-      <w:r>
-        <w:rPr>
-          <w:rFonts w:ascii="Times New Roman" w:hAnsi="Times New Roman" w:cs="Times New Roman"/>
-        </w:rPr>
-        <w:t>DBOW</w:t>
-      </w:r>
-      <w:r>
-        <w:rPr>
-          <w:rFonts w:ascii="Times New Roman" w:hAnsi="Times New Roman" w:cs="Times New Roman"/>
-        </w:rPr>
-        <w:t>)</w:t>
-      </w:r>
-      <w:r>
-        <w:rPr>
-          <w:rFonts w:ascii="Times New Roman" w:hAnsi="Times New Roman" w:cs="Times New Roman"/>
-        </w:rPr>
-        <w:t xml:space="preserve"> </w:t>
-      </w:r>
-      <w:r>
-        <w:rPr>
-          <w:rFonts w:ascii="Times New Roman" w:hAnsi="Times New Roman" w:cs="Times New Roman"/>
-        </w:rPr>
-        <w:t>model</w:t>
-      </w:r>
-      <w:r>
-        <w:rPr>
-          <w:rFonts w:ascii="Times New Roman" w:hAnsi="Times New Roman" w:cs="Times New Roman"/>
-        </w:rPr>
-        <w:t>.</w:t>
-      </w:r>
-      <w:r>
-        <w:rPr>
-          <w:rFonts w:ascii="Times New Roman" w:hAnsi="Times New Roman" w:cs="Times New Roman"/>
-        </w:rPr>
-        <w:t xml:space="preserve"> </w:t>
-      </w:r>
-      <w:r>
-        <w:rPr>
-          <w:rFonts w:ascii="Times New Roman" w:hAnsi="Times New Roman" w:cs="Times New Roman"/>
-        </w:rPr>
-        <w:t xml:space="preserve">In short, </w:t>
-      </w:r>
-      <w:r>
-        <w:rPr>
-          <w:rFonts w:ascii="Times New Roman" w:hAnsi="Times New Roman" w:cs="Times New Roman"/>
-        </w:rPr>
-        <w:t>DM</w:t>
-      </w:r>
-      <w:r>
-        <w:rPr>
-          <w:rFonts w:ascii="Times New Roman" w:hAnsi="Times New Roman" w:cs="Times New Roman"/>
-        </w:rPr>
-        <w:t xml:space="preserve"> is responsible for </w:t>
-      </w:r>
-      <w:r>
-        <w:rPr>
-          <w:rFonts w:ascii="Times New Roman" w:hAnsi="Times New Roman" w:cs="Times New Roman"/>
-        </w:rPr>
-        <w:t>remembering the context</w:t>
-      </w:r>
-      <w:r>
-        <w:rPr>
-          <w:rFonts w:ascii="Times New Roman" w:hAnsi="Times New Roman" w:cs="Times New Roman"/>
-        </w:rPr>
-        <w:t xml:space="preserve"> (</w:t>
-      </w:r>
-      <w:r>
-        <w:rPr>
-          <w:rFonts w:ascii="Times New Roman" w:hAnsi="Times New Roman" w:cs="Times New Roman"/>
-        </w:rPr>
-        <w:t>ordering of</w:t>
-      </w:r>
-      <w:r>
-        <w:rPr>
-          <w:rFonts w:ascii="Times New Roman" w:hAnsi="Times New Roman" w:cs="Times New Roman"/>
-        </w:rPr>
-        <w:t xml:space="preserve"> words)</w:t>
-      </w:r>
-      <w:r>
-        <w:rPr>
-          <w:rFonts w:ascii="Times New Roman" w:hAnsi="Times New Roman" w:cs="Times New Roman"/>
-        </w:rPr>
-        <w:t xml:space="preserve"> </w:t>
-      </w:r>
-      <w:r>
-        <w:rPr>
-          <w:rFonts w:ascii="Times New Roman" w:hAnsi="Times New Roman" w:cs="Times New Roman"/>
-        </w:rPr>
-        <w:t>in</w:t>
-      </w:r>
-      <w:r>
-        <w:rPr>
-          <w:rFonts w:ascii="Times New Roman" w:hAnsi="Times New Roman" w:cs="Times New Roman"/>
-        </w:rPr>
-        <w:t xml:space="preserve"> </w:t>
-      </w:r>
-      <w:r>
-        <w:rPr>
-          <w:rFonts w:ascii="Times New Roman" w:hAnsi="Times New Roman" w:cs="Times New Roman"/>
-        </w:rPr>
-        <w:t>a</w:t>
-      </w:r>
-      <w:r>
-        <w:rPr>
-          <w:rFonts w:ascii="Times New Roman" w:hAnsi="Times New Roman" w:cs="Times New Roman"/>
-        </w:rPr>
-        <w:t xml:space="preserve"> document </w:t>
-      </w:r>
-      <w:r>
-        <w:rPr>
-          <w:rFonts w:ascii="Times New Roman" w:hAnsi="Times New Roman" w:cs="Times New Roman"/>
-        </w:rPr>
-        <w:t xml:space="preserve">while DBOW is responsible for </w:t>
-      </w:r>
-      <w:r>
-        <w:rPr>
-          <w:rFonts w:ascii="Times New Roman" w:hAnsi="Times New Roman" w:cs="Times New Roman"/>
-        </w:rPr>
-        <w:t xml:space="preserve">predicting the context of </w:t>
-      </w:r>
-      <w:r>
-        <w:rPr>
-          <w:rFonts w:ascii="Times New Roman" w:hAnsi="Times New Roman" w:cs="Times New Roman"/>
-        </w:rPr>
-        <w:t>a</w:t>
-      </w:r>
-      <w:r>
-        <w:rPr>
-          <w:rFonts w:ascii="Times New Roman" w:hAnsi="Times New Roman" w:cs="Times New Roman"/>
-        </w:rPr>
-        <w:t xml:space="preserve"> document.</w:t>
-      </w:r>
-      <w:r>
-        <w:rPr>
-          <w:rFonts w:ascii="Times New Roman" w:hAnsi="Times New Roman" w:cs="Times New Roman"/>
-        </w:rPr>
-        <w:t xml:space="preserve"> </w:t>
-      </w:r>
-      <w:r>
-        <w:rPr>
-          <w:rFonts w:ascii="Times New Roman" w:hAnsi="Times New Roman" w:cs="Times New Roman"/>
-        </w:rPr>
-        <w:t xml:space="preserve">On the other hand, TF-IDF </w:t>
-      </w:r>
-      <w:r>
-        <w:rPr>
-          <w:rFonts w:ascii="Times New Roman" w:hAnsi="Times New Roman" w:cs="Times New Roman"/>
-        </w:rPr>
-        <w:t xml:space="preserve">was a </w:t>
-      </w:r>
-      <w:r>
-        <w:rPr>
-          <w:rFonts w:ascii="Times New Roman" w:hAnsi="Times New Roman" w:cs="Times New Roman"/>
-        </w:rPr>
-        <w:t xml:space="preserve">method of scoring </w:t>
-      </w:r>
-      <w:r>
-        <w:rPr>
-          <w:rFonts w:ascii="Times New Roman" w:hAnsi="Times New Roman" w:cs="Times New Roman"/>
-        </w:rPr>
-        <w:t xml:space="preserve">the rarity </w:t>
-      </w:r>
-      <w:r>
-        <w:rPr>
-          <w:rFonts w:ascii="Times New Roman" w:hAnsi="Times New Roman" w:cs="Times New Roman"/>
-        </w:rPr>
-        <w:t xml:space="preserve">of words </w:t>
-      </w:r>
-      <w:r>
-        <w:rPr>
-          <w:rFonts w:ascii="Times New Roman" w:hAnsi="Times New Roman" w:cs="Times New Roman"/>
-        </w:rPr>
-        <w:t>ac</w:t>
-      </w:r>
-      <w:r>
-        <w:rPr>
-          <w:rFonts w:ascii="Times New Roman" w:hAnsi="Times New Roman" w:cs="Times New Roman"/>
-        </w:rPr>
-        <w:t>ross a collection of documents.</w:t>
-      </w:r>
-      <w:r>
-        <w:rPr>
-          <w:rFonts w:ascii="Times New Roman" w:hAnsi="Times New Roman" w:cs="Times New Roman"/>
-        </w:rPr>
-        <w:t xml:space="preserve"> At face-value, both options were feasible solutions</w:t>
-      </w:r>
-      <w:r>
-        <w:rPr>
-          <w:rFonts w:ascii="Times New Roman" w:hAnsi="Times New Roman" w:cs="Times New Roman"/>
-        </w:rPr>
-        <w:t xml:space="preserve"> for extracting features</w:t>
-      </w:r>
-      <w:r>
-        <w:rPr>
-          <w:rFonts w:ascii="Times New Roman" w:hAnsi="Times New Roman" w:cs="Times New Roman"/>
-        </w:rPr>
-        <w:t xml:space="preserve">. </w:t>
-      </w:r>
-      <w:r>
-        <w:rPr>
-          <w:rFonts w:ascii="Times New Roman" w:hAnsi="Times New Roman" w:cs="Times New Roman"/>
-        </w:rPr>
         <w:t xml:space="preserve">Since speed was a </w:t>
       </w:r>
       <w:r>
@@ -1409,146 +1253,11 @@
         </w:rPr>
         <w:t xml:space="preserve">a training input of 5000 documents/sentences. </w:t>
       </w:r>
-    </w:p>
-    <w:p>
-      <w:pPr>
-        <w:ind w:firstLine="720"/>
-        <w:contextualSpacing/>
-        <w:rPr>
-          <w:rFonts w:ascii="Times New Roman" w:hAnsi="Times New Roman" w:cs="Times New Roman"/>
-        </w:rPr>
-      </w:pPr>
-      <w:r>
-        <w:rPr>
-          <w:rFonts w:ascii="Times New Roman" w:hAnsi="Times New Roman" w:cs="Times New Roman"/>
-        </w:rPr>
-        <w:t>To avoid boilerplate code</w:t>
-      </w:r>
-      <w:r>
-        <w:rPr>
-          <w:rFonts w:ascii="Times New Roman" w:hAnsi="Times New Roman" w:cs="Times New Roman"/>
-        </w:rPr>
-        <w:t xml:space="preserve"> and</w:t>
-      </w:r>
-      <w:r>
-        <w:rPr>
-          <w:rFonts w:ascii="Times New Roman" w:hAnsi="Times New Roman" w:cs="Times New Roman"/>
-        </w:rPr>
-        <w:t xml:space="preserve"> </w:t>
-      </w:r>
-      <w:r>
-        <w:rPr>
-          <w:rFonts w:ascii="Times New Roman" w:hAnsi="Times New Roman" w:cs="Times New Roman"/>
-        </w:rPr>
-        <w:t>encourage</w:t>
-      </w:r>
-      <w:r>
-        <w:rPr>
-          <w:rFonts w:ascii="Times New Roman" w:hAnsi="Times New Roman" w:cs="Times New Roman"/>
-        </w:rPr>
-        <w:t xml:space="preserve"> </w:t>
-      </w:r>
-      <w:r>
-        <w:rPr>
-          <w:rFonts w:ascii="Times New Roman" w:hAnsi="Times New Roman" w:cs="Times New Roman"/>
-        </w:rPr>
-        <w:t>simplicity</w:t>
-      </w:r>
-      <w:r>
-        <w:rPr>
-          <w:rFonts w:ascii="Times New Roman" w:hAnsi="Times New Roman" w:cs="Times New Roman"/>
-        </w:rPr>
-        <w:t xml:space="preserve">, </w:t>
-      </w:r>
-      <w:r>
-        <w:rPr>
-          <w:rFonts w:ascii="Times New Roman" w:hAnsi="Times New Roman" w:cs="Times New Roman"/>
-        </w:rPr>
-        <w:t>Gensim’s</w:t>
-      </w:r>
-      <w:r>
-        <w:rPr>
-          <w:rFonts w:ascii="Times New Roman" w:hAnsi="Times New Roman" w:cs="Times New Roman"/>
-        </w:rPr>
-        <w:t xml:space="preserve"> </w:t>
-      </w:r>
-      <w:r>
-        <w:rPr>
-          <w:rFonts w:ascii="Times New Roman" w:hAnsi="Times New Roman" w:cs="Times New Roman"/>
-        </w:rPr>
-        <w:t xml:space="preserve">implementation of </w:t>
-      </w:r>
-      <w:r>
-        <w:rPr>
-          <w:rFonts w:ascii="Times New Roman" w:hAnsi="Times New Roman" w:cs="Times New Roman"/>
-        </w:rPr>
-        <w:t>Doc2Vec</w:t>
-      </w:r>
-      <w:r>
-        <w:rPr>
-          <w:rFonts w:ascii="Times New Roman" w:hAnsi="Times New Roman" w:cs="Times New Roman"/>
-        </w:rPr>
-        <w:t xml:space="preserve"> and</w:t>
-      </w:r>
-      <w:r>
-        <w:rPr>
-          <w:rFonts w:ascii="Times New Roman" w:hAnsi="Times New Roman" w:cs="Times New Roman"/>
-        </w:rPr>
-        <w:t xml:space="preserve"> Sklearn’s implementation</w:t>
-      </w:r>
-      <w:r>
-        <w:rPr>
-          <w:rFonts w:ascii="Times New Roman" w:hAnsi="Times New Roman" w:cs="Times New Roman"/>
-        </w:rPr>
-        <w:t xml:space="preserve"> of TF-IDF</w:t>
-      </w:r>
-      <w:r>
-        <w:rPr>
-          <w:rFonts w:ascii="Times New Roman" w:hAnsi="Times New Roman" w:cs="Times New Roman"/>
-        </w:rPr>
-        <w:t xml:space="preserve"> was used</w:t>
-      </w:r>
-      <w:r>
-        <w:rPr>
-          <w:rFonts w:ascii="Times New Roman" w:hAnsi="Times New Roman" w:cs="Times New Roman"/>
-        </w:rPr>
-        <w:t xml:space="preserve">. </w:t>
-      </w:r>
-      <w:r>
-        <w:rPr>
-          <w:rFonts w:ascii="Times New Roman" w:hAnsi="Times New Roman" w:cs="Times New Roman"/>
-        </w:rPr>
-        <w:t xml:space="preserve">The results showed that </w:t>
-      </w:r>
-      <w:r>
-        <w:rPr>
-          <w:rFonts w:ascii="Times New Roman" w:hAnsi="Times New Roman" w:cs="Times New Roman"/>
-        </w:rPr>
-        <w:t xml:space="preserve">Doc2Vec took ~5 seconds to train while TF-IDF took </w:t>
-      </w:r>
-      <w:r>
-        <w:rPr>
-          <w:rFonts w:ascii="Times New Roman" w:hAnsi="Times New Roman" w:cs="Times New Roman"/>
-        </w:rPr>
-        <w:t>~10 seconds to train.</w:t>
-      </w:r>
-      <w:r>
-        <w:rPr>
-          <w:rFonts w:ascii="Times New Roman" w:hAnsi="Times New Roman" w:cs="Times New Roman"/>
-        </w:rPr>
-        <w:t xml:space="preserve"> </w:t>
-      </w:r>
-      <w:r>
-        <w:rPr>
-          <w:rFonts w:ascii="Times New Roman" w:hAnsi="Times New Roman" w:cs="Times New Roman"/>
-        </w:rPr>
-        <w:t xml:space="preserve">Thus, Doc2Vec </w:t>
-      </w:r>
-      <w:r>
-        <w:rPr>
-          <w:rFonts w:ascii="Times New Roman" w:hAnsi="Times New Roman" w:cs="Times New Roman"/>
-        </w:rPr>
-        <w:t>was chosen for the feature extraction and representation step.</w:t>
+      <w:r>
+        <w:rPr>
+          <w:rFonts w:ascii="Times New Roman" w:hAnsi="Times New Roman" w:cs="Times New Roman"/>
+        </w:rPr>
+        <w:t>The results showed that Doc2Vec took ~5 seconds to train while TF-IDF took ~10 seconds to train. Thus, Doc2Vec was chosen for the feature extraction and representation step.</w:t>
       </w:r>
     </w:p>
     <w:p>
@@ -1753,27 +1462,25 @@
     </w:p>
     <w:p>
       <w:pPr>
-        <w:ind w:firstLine="720"/>
-        <w:contextualSpacing/>
-        <w:rPr>
-          <w:rFonts w:ascii="Times New Roman" w:hAnsi="Times New Roman" w:cs="Times New Roman"/>
-        </w:rPr>
-      </w:pPr>
-    </w:p>
-    <w:p>
-      <w:pPr>
-        <w:contextualSpacing/>
-        <w:rPr>
-          <w:rFonts w:ascii="Times New Roman" w:hAnsi="Times New Roman" w:cs="Times New Roman"/>
-          <w:b/>
-        </w:rPr>
-      </w:pPr>
-      <w:r>
-        <w:rPr>
-          <w:rFonts w:ascii="Times New Roman" w:hAnsi="Times New Roman" w:cs="Times New Roman"/>
-          <w:b/>
-        </w:rPr>
-        <w:lastRenderedPageBreak/>
+        <w:contextualSpacing/>
+        <w:rPr>
+          <w:rFonts w:ascii="Times New Roman" w:hAnsi="Times New Roman" w:cs="Times New Roman"/>
+        </w:rPr>
+      </w:pPr>
+    </w:p>
+    <w:p>
+      <w:pPr>
+        <w:contextualSpacing/>
+        <w:rPr>
+          <w:rFonts w:ascii="Times New Roman" w:hAnsi="Times New Roman" w:cs="Times New Roman"/>
+          <w:b/>
+        </w:rPr>
+      </w:pPr>
+      <w:r>
+        <w:rPr>
+          <w:rFonts w:ascii="Times New Roman" w:hAnsi="Times New Roman" w:cs="Times New Roman"/>
+          <w:b/>
+        </w:rPr>
         <w:t>III. Approach</w:t>
       </w:r>
     </w:p>
@@ -2045,7 +1752,14 @@
         <w:rPr>
           <w:rFonts w:ascii="Times New Roman" w:hAnsi="Times New Roman" w:cs="Times New Roman"/>
         </w:rPr>
-        <w:t>the pre-processing step</w:t>
+        <w:t>the pre-</w:t>
+      </w:r>
+      <w:r>
+        <w:rPr>
+          <w:rFonts w:ascii="Times New Roman" w:hAnsi="Times New Roman" w:cs="Times New Roman"/>
+        </w:rPr>
+        <w:lastRenderedPageBreak/>
+        <w:t>processing step</w:t>
       </w:r>
       <w:r>
         <w:rPr>
@@ -2191,6 +1905,37 @@
           <w:b/>
         </w:rPr>
         <w:tab/>
+      </w:r>
+    </w:p>
+    <w:p>
+      <w:pPr>
+        <w:tabs>
+          <w:tab w:val="left" w:pos="720"/>
+          <w:tab w:val="left" w:pos="1440"/>
+          <w:tab w:val="left" w:pos="2160"/>
+          <w:tab w:val="left" w:pos="2880"/>
+          <w:tab w:val="left" w:pos="3600"/>
+          <w:tab w:val="left" w:pos="4320"/>
+          <w:tab w:val="left" w:pos="5178"/>
+        </w:tabs>
+        <w:contextualSpacing/>
+        <w:rPr>
+          <w:rFonts w:ascii="Times New Roman" w:hAnsi="Times New Roman" w:cs="Times New Roman"/>
+          <w:b/>
+        </w:rPr>
+      </w:pPr>
+      <w:r>
+        <w:rPr>
+          <w:rFonts w:ascii="Times New Roman" w:hAnsi="Times New Roman" w:cs="Times New Roman"/>
+          <w:b/>
+        </w:rPr>
+        <w:tab/>
+      </w:r>
+      <w:r>
+        <w:rPr>
+          <w:rFonts w:ascii="Times New Roman" w:hAnsi="Times New Roman" w:cs="Times New Roman"/>
+          <w:b/>
+        </w:rPr>
         <w:t>b. Feature Extraction and R</w:t>
       </w:r>
       <w:r>
@@ -2636,12 +2381,6 @@
         </w:rPr>
         <w:t xml:space="preserve"> representations.</w:t>
       </w:r>
-      <w:r>
-        <w:rPr>
-          <w:rFonts w:ascii="Times New Roman" w:hAnsi="Times New Roman" w:cs="Times New Roman"/>
-        </w:rPr>
-        <w:t xml:space="preserve"> </w:t>
-      </w:r>
     </w:p>
     <w:p>
       <w:pPr>
@@ -2900,12 +2639,6 @@
         </w:rPr>
         <w:t>.</w:t>
       </w:r>
-      <w:r>
-        <w:rPr>
-          <w:rFonts w:ascii="Times New Roman" w:hAnsi="Times New Roman" w:cs="Times New Roman"/>
-        </w:rPr>
-        <w:t xml:space="preserve"> </w:t>
-      </w:r>
     </w:p>
     <w:p>
       <w:pPr>
@@ -3005,19 +2738,109 @@
         <w:rPr>
           <w:rFonts w:ascii="Times New Roman" w:hAnsi="Times New Roman" w:cs="Times New Roman"/>
         </w:rPr>
-        <w:t>. During the CV process, the optimal values of k varied between 4, 5, and 7 depending on the values of the hyper-parameters. Also</w:t>
-      </w:r>
-      <w:r>
-        <w:rPr>
-          <w:rFonts w:ascii="Times New Roman" w:hAnsi="Times New Roman" w:cs="Times New Roman"/>
-        </w:rPr>
-        <w:t>, there was a</w:t>
-      </w:r>
-      <w:r>
-        <w:rPr>
-          <w:rFonts w:ascii="Times New Roman" w:hAnsi="Times New Roman" w:cs="Times New Roman"/>
-        </w:rPr>
-        <w:t xml:space="preserve">n accuracy discrepancy between </w:t>
+        <w:t>.</w:t>
+      </w:r>
+      <w:r>
+        <w:rPr>
+          <w:rFonts w:ascii="Times New Roman" w:hAnsi="Times New Roman" w:cs="Times New Roman"/>
+        </w:rPr>
+        <w:t xml:space="preserve"> Over </w:t>
+      </w:r>
+      <w:r>
+        <w:rPr>
+          <w:rFonts w:ascii="Times New Roman" w:hAnsi="Times New Roman" w:cs="Times New Roman"/>
+        </w:rPr>
+        <w:t>the 3</w:t>
+      </w:r>
+      <w:r>
+        <w:rPr>
+          <w:rFonts w:ascii="Times New Roman" w:hAnsi="Times New Roman" w:cs="Times New Roman"/>
+        </w:rPr>
+        <w:t>-fold</w:t>
+      </w:r>
+      <w:r>
+        <w:rPr>
+          <w:rFonts w:ascii="Times New Roman" w:hAnsi="Times New Roman" w:cs="Times New Roman"/>
+        </w:rPr>
+        <w:t xml:space="preserve"> CV process, the optimal values of k varied between </w:t>
+      </w:r>
+      <w:r>
+        <w:rPr>
+          <w:rFonts w:ascii="Times New Roman" w:hAnsi="Times New Roman" w:cs="Times New Roman"/>
+        </w:rPr>
+        <w:t>6,</w:t>
+      </w:r>
+      <w:r>
+        <w:rPr>
+          <w:rFonts w:ascii="Times New Roman" w:hAnsi="Times New Roman" w:cs="Times New Roman"/>
+        </w:rPr>
+        <w:t xml:space="preserve"> 7</w:t>
+      </w:r>
+      <w:r>
+        <w:rPr>
+          <w:rFonts w:ascii="Times New Roman" w:hAnsi="Times New Roman" w:cs="Times New Roman"/>
+        </w:rPr>
+        <w:t>, and 10</w:t>
+      </w:r>
+      <w:r>
+        <w:rPr>
+          <w:rFonts w:ascii="Times New Roman" w:hAnsi="Times New Roman" w:cs="Times New Roman"/>
+        </w:rPr>
+        <w:t xml:space="preserve"> depending on the </w:t>
+      </w:r>
+      <w:r>
+        <w:rPr>
+          <w:rFonts w:ascii="Times New Roman" w:hAnsi="Times New Roman" w:cs="Times New Roman"/>
+        </w:rPr>
+        <w:t>values of the hyper-parameters.</w:t>
+      </w:r>
+    </w:p>
+    <w:p>
+      <w:pPr>
+        <w:contextualSpacing/>
+        <w:rPr>
+          <w:rFonts w:ascii="Times New Roman" w:hAnsi="Times New Roman" w:cs="Times New Roman"/>
+          <w:b/>
+        </w:rPr>
+      </w:pPr>
+      <w:r>
+        <w:rPr>
+          <w:rFonts w:ascii="Times New Roman" w:hAnsi="Times New Roman" w:cs="Times New Roman"/>
+        </w:rPr>
+        <w:tab/>
+      </w:r>
+      <w:r>
+        <w:rPr>
+          <w:rFonts w:ascii="Times New Roman" w:hAnsi="Times New Roman" w:cs="Times New Roman"/>
+          <w:b/>
+        </w:rPr>
+        <w:t>d. kNN Classification</w:t>
+      </w:r>
+    </w:p>
+    <w:p>
+      <w:pPr>
+        <w:contextualSpacing/>
+        <w:rPr>
+          <w:rFonts w:ascii="Times New Roman" w:hAnsi="Times New Roman" w:cs="Times New Roman"/>
+        </w:rPr>
+      </w:pPr>
+      <w:r>
+        <w:rPr>
+          <w:rFonts w:ascii="Times New Roman" w:hAnsi="Times New Roman" w:cs="Times New Roman"/>
+        </w:rPr>
+        <w:tab/>
+      </w:r>
+      <w:r>
+        <w:rPr>
+          <w:rFonts w:ascii="Times New Roman" w:hAnsi="Times New Roman" w:cs="Times New Roman"/>
+        </w:rPr>
+        <w:t>For the kNN implementation,</w:t>
+      </w:r>
+      <w:r>
+        <w:rPr>
+          <w:rFonts w:ascii="Times New Roman" w:hAnsi="Times New Roman" w:cs="Times New Roman"/>
+        </w:rPr>
+        <w:t xml:space="preserve"> </w:t>
       </w:r>
       <w:r>
         <w:rPr>
@@ -3029,93 +2852,386 @@
         <w:rPr>
           <w:rFonts w:ascii="Times New Roman" w:hAnsi="Times New Roman" w:cs="Times New Roman"/>
         </w:rPr>
-        <w:t>training and test set.</w:t>
-      </w:r>
-      <w:r>
-        <w:rPr>
-          <w:rFonts w:ascii="Times New Roman" w:hAnsi="Times New Roman" w:cs="Times New Roman"/>
-        </w:rPr>
-        <w:t xml:space="preserve"> </w:t>
-      </w:r>
-      <w:r>
-        <w:rPr>
-          <w:rFonts w:ascii="Times New Roman" w:hAnsi="Times New Roman" w:cs="Times New Roman"/>
-        </w:rPr>
-        <w:t>T</w:t>
-      </w:r>
-      <w:r>
-        <w:rPr>
-          <w:rFonts w:ascii="Times New Roman" w:hAnsi="Times New Roman" w:cs="Times New Roman"/>
-        </w:rPr>
-        <w:t xml:space="preserve">he smaller the dataset used to train the Doc2Vec model, the better the accuracy for the training set; however, this accuracy </w:t>
-      </w:r>
-      <w:r>
-        <w:rPr>
-          <w:rFonts w:ascii="Times New Roman" w:hAnsi="Times New Roman" w:cs="Times New Roman"/>
-        </w:rPr>
-        <w:t>did</w:t>
-      </w:r>
-      <w:r>
-        <w:rPr>
-          <w:rFonts w:ascii="Times New Roman" w:hAnsi="Times New Roman" w:cs="Times New Roman"/>
-        </w:rPr>
-        <w:t xml:space="preserve"> not hold for the test set. For instance, the Doc2Vec </w:t>
-      </w:r>
-      <w:r>
-        <w:rPr>
-          <w:rFonts w:ascii="Times New Roman" w:hAnsi="Times New Roman" w:cs="Times New Roman"/>
-        </w:rPr>
-        <w:t xml:space="preserve">trained on a smaller dataset </w:t>
-      </w:r>
-      <w:r>
-        <w:rPr>
-          <w:rFonts w:ascii="Times New Roman" w:hAnsi="Times New Roman" w:cs="Times New Roman"/>
-        </w:rPr>
-        <w:t>(</w:t>
-      </w:r>
-      <w:r>
-        <w:rPr>
-          <w:rFonts w:ascii="Times New Roman" w:hAnsi="Times New Roman" w:cs="Times New Roman"/>
-        </w:rPr>
-        <w:t>1500 documents</w:t>
-      </w:r>
-      <w:r>
-        <w:rPr>
-          <w:rFonts w:ascii="Times New Roman" w:hAnsi="Times New Roman" w:cs="Times New Roman"/>
-        </w:rPr>
-        <w:t xml:space="preserve">) </w:t>
-      </w:r>
-      <w:r>
-        <w:rPr>
-          <w:rFonts w:ascii="Times New Roman" w:hAnsi="Times New Roman" w:cs="Times New Roman"/>
-        </w:rPr>
-        <w:t>resulted in 88%</w:t>
-      </w:r>
-      <w:r>
-        <w:rPr>
-          <w:rFonts w:ascii="Times New Roman" w:hAnsi="Times New Roman" w:cs="Times New Roman"/>
-        </w:rPr>
-        <w:t xml:space="preserve"> accuracy during CV and 77% accuracy for</w:t>
-      </w:r>
-      <w:r>
-        <w:rPr>
-          <w:rFonts w:ascii="Times New Roman" w:hAnsi="Times New Roman" w:cs="Times New Roman"/>
-        </w:rPr>
-        <w:t xml:space="preserve"> the miner.</w:t>
-      </w:r>
-      <w:r>
-        <w:rPr>
-          <w:rFonts w:ascii="Times New Roman" w:hAnsi="Times New Roman" w:cs="Times New Roman"/>
-        </w:rPr>
-        <w:t xml:space="preserve"> </w:t>
-      </w:r>
-    </w:p>
-    <w:p>
-      <w:pPr>
-        <w:contextualSpacing/>
-        <w:rPr>
-          <w:rFonts w:ascii="Times New Roman" w:hAnsi="Times New Roman" w:cs="Times New Roman"/>
-          <w:b/>
+        <w:t xml:space="preserve">Euclidean </w:t>
+      </w:r>
+      <w:r>
+        <w:rPr>
+          <w:rFonts w:ascii="Times New Roman" w:hAnsi="Times New Roman" w:cs="Times New Roman"/>
+        </w:rPr>
+        <w:t xml:space="preserve">distances between the current test document and trained documents </w:t>
+      </w:r>
+      <w:r>
+        <w:rPr>
+          <w:rFonts w:ascii="Times New Roman" w:hAnsi="Times New Roman" w:cs="Times New Roman"/>
+        </w:rPr>
+        <w:t>were</w:t>
+      </w:r>
+      <w:r>
+        <w:rPr>
+          <w:rFonts w:ascii="Times New Roman" w:hAnsi="Times New Roman" w:cs="Times New Roman"/>
+        </w:rPr>
+        <w:t xml:space="preserve"> computed</w:t>
+      </w:r>
+      <w:r>
+        <w:rPr>
+          <w:rFonts w:ascii="Times New Roman" w:hAnsi="Times New Roman" w:cs="Times New Roman"/>
+        </w:rPr>
+        <w:t xml:space="preserve"> </w:t>
+      </w:r>
+      <w:r>
+        <w:rPr>
+          <w:rFonts w:ascii="Times New Roman" w:hAnsi="Times New Roman" w:cs="Times New Roman"/>
+        </w:rPr>
+        <w:t>through the vector norms</w:t>
+      </w:r>
+      <w:r>
+        <w:rPr>
+          <w:rFonts w:ascii="Times New Roman" w:hAnsi="Times New Roman" w:cs="Times New Roman"/>
+        </w:rPr>
+        <w:t>.</w:t>
+      </w:r>
+      <w:r>
+        <w:rPr>
+          <w:rFonts w:ascii="Times New Roman" w:hAnsi="Times New Roman" w:cs="Times New Roman"/>
+        </w:rPr>
+        <w:t xml:space="preserve"> These distances were </w:t>
+      </w:r>
+      <w:r>
+        <w:rPr>
+          <w:rFonts w:ascii="Times New Roman" w:hAnsi="Times New Roman" w:cs="Times New Roman"/>
+        </w:rPr>
+        <w:t>calculated</w:t>
+      </w:r>
+      <w:r>
+        <w:rPr>
+          <w:rFonts w:ascii="Times New Roman" w:hAnsi="Times New Roman" w:cs="Times New Roman"/>
+        </w:rPr>
+        <w:t xml:space="preserve"> using NumPy’s </w:t>
+      </w:r>
+      <w:r>
+        <w:rPr>
+          <w:rFonts w:ascii="Times New Roman" w:hAnsi="Times New Roman" w:cs="Times New Roman"/>
+        </w:rPr>
+        <w:t>linear algebra package, which proved to be efficient and quick.</w:t>
+      </w:r>
+      <w:r>
+        <w:rPr>
+          <w:rFonts w:ascii="Times New Roman" w:hAnsi="Times New Roman" w:cs="Times New Roman"/>
+        </w:rPr>
+        <w:t xml:space="preserve"> </w:t>
+      </w:r>
+      <w:r>
+        <w:rPr>
+          <w:rFonts w:ascii="Times New Roman" w:hAnsi="Times New Roman" w:cs="Times New Roman"/>
+        </w:rPr>
+        <w:t xml:space="preserve">Since finding the </w:t>
+      </w:r>
+      <w:r>
+        <w:rPr>
+          <w:rFonts w:ascii="Times New Roman" w:hAnsi="Times New Roman" w:cs="Times New Roman"/>
+        </w:rPr>
+        <w:t xml:space="preserve">k-nearest </w:t>
+      </w:r>
+      <w:r>
+        <w:rPr>
+          <w:rFonts w:ascii="Times New Roman" w:hAnsi="Times New Roman" w:cs="Times New Roman"/>
+        </w:rPr>
+        <w:t xml:space="preserve">neighbors </w:t>
+      </w:r>
+      <w:r>
+        <w:rPr>
+          <w:rFonts w:ascii="Times New Roman" w:hAnsi="Times New Roman" w:cs="Times New Roman"/>
+        </w:rPr>
+        <w:t xml:space="preserve">is </w:t>
+      </w:r>
+      <w:r>
+        <w:rPr>
+          <w:rFonts w:ascii="Times New Roman" w:hAnsi="Times New Roman" w:cs="Times New Roman"/>
+        </w:rPr>
+        <w:t>a k-smallest-values problem</w:t>
+      </w:r>
+      <w:r>
+        <w:rPr>
+          <w:rFonts w:ascii="Times New Roman" w:hAnsi="Times New Roman" w:cs="Times New Roman"/>
+        </w:rPr>
+        <w:t xml:space="preserve"> and</w:t>
+      </w:r>
+      <w:r>
+        <w:rPr>
+          <w:rFonts w:ascii="Times New Roman" w:hAnsi="Times New Roman" w:cs="Times New Roman"/>
+        </w:rPr>
+        <w:t xml:space="preserve"> order does not matter</w:t>
+      </w:r>
+      <w:r>
+        <w:rPr>
+          <w:rFonts w:ascii="Times New Roman" w:hAnsi="Times New Roman" w:cs="Times New Roman"/>
+        </w:rPr>
+        <w:t xml:space="preserve">, </w:t>
+      </w:r>
+      <w:r>
+        <w:rPr>
+          <w:rFonts w:ascii="Times New Roman" w:hAnsi="Times New Roman" w:cs="Times New Roman"/>
+        </w:rPr>
+        <w:t xml:space="preserve">a simple partition sort </w:t>
+      </w:r>
+      <w:r>
+        <w:rPr>
+          <w:rFonts w:ascii="Times New Roman" w:hAnsi="Times New Roman" w:cs="Times New Roman"/>
+        </w:rPr>
+        <w:t>was</w:t>
+      </w:r>
+      <w:r>
+        <w:rPr>
+          <w:rFonts w:ascii="Times New Roman" w:hAnsi="Times New Roman" w:cs="Times New Roman"/>
+        </w:rPr>
+        <w:t xml:space="preserve"> applied on </w:t>
+      </w:r>
+      <w:r>
+        <w:rPr>
+          <w:rFonts w:ascii="Times New Roman" w:hAnsi="Times New Roman" w:cs="Times New Roman"/>
+        </w:rPr>
+        <w:t xml:space="preserve">the distances. The sorted elements were ordered such that the </w:t>
+      </w:r>
+      <w:r>
+        <w:rPr>
+          <w:rFonts w:ascii="Times New Roman" w:hAnsi="Times New Roman" w:cs="Times New Roman"/>
+        </w:rPr>
+        <w:t>element</w:t>
+      </w:r>
+      <w:r>
+        <w:rPr>
+          <w:rFonts w:ascii="Times New Roman" w:hAnsi="Times New Roman" w:cs="Times New Roman"/>
+        </w:rPr>
+        <w:t>s</w:t>
+      </w:r>
+      <w:r>
+        <w:rPr>
+          <w:rFonts w:ascii="Times New Roman" w:hAnsi="Times New Roman" w:cs="Times New Roman"/>
+        </w:rPr>
+        <w:t xml:space="preserve"> </w:t>
+      </w:r>
+      <w:r>
+        <w:rPr>
+          <w:rFonts w:ascii="Times New Roman" w:hAnsi="Times New Roman" w:cs="Times New Roman"/>
+        </w:rPr>
+        <w:t>from</w:t>
+      </w:r>
+      <w:r>
+        <w:rPr>
+          <w:rFonts w:ascii="Times New Roman" w:hAnsi="Times New Roman" w:cs="Times New Roman"/>
+        </w:rPr>
+        <w:t xml:space="preserve"> index 0 to k</w:t>
+      </w:r>
+      <w:r>
+        <w:rPr>
+          <w:rFonts w:ascii="Times New Roman" w:hAnsi="Times New Roman" w:cs="Times New Roman"/>
+        </w:rPr>
+        <w:t xml:space="preserve"> were the k-smallest</w:t>
+      </w:r>
+      <w:r>
+        <w:rPr>
+          <w:rFonts w:ascii="Times New Roman" w:hAnsi="Times New Roman" w:cs="Times New Roman"/>
+        </w:rPr>
+        <w:t xml:space="preserve"> values—</w:t>
+      </w:r>
+      <w:r>
+        <w:rPr>
+          <w:rFonts w:ascii="Times New Roman" w:hAnsi="Times New Roman" w:cs="Times New Roman"/>
+        </w:rPr>
+        <w:t>similarly</w:t>
+      </w:r>
+      <w:r>
+        <w:rPr>
+          <w:rFonts w:ascii="Times New Roman" w:hAnsi="Times New Roman" w:cs="Times New Roman"/>
+        </w:rPr>
+        <w:t xml:space="preserve">, </w:t>
+      </w:r>
+      <w:r>
+        <w:rPr>
+          <w:rFonts w:ascii="Times New Roman" w:hAnsi="Times New Roman" w:cs="Times New Roman"/>
+        </w:rPr>
+        <w:t xml:space="preserve">the </w:t>
+      </w:r>
+      <w:r>
+        <w:rPr>
+          <w:rFonts w:ascii="Times New Roman" w:hAnsi="Times New Roman" w:cs="Times New Roman"/>
+        </w:rPr>
+        <w:t>k-</w:t>
+      </w:r>
+      <w:r>
+        <w:rPr>
+          <w:rFonts w:ascii="Times New Roman" w:hAnsi="Times New Roman" w:cs="Times New Roman"/>
+        </w:rPr>
+        <w:t xml:space="preserve">nearest </w:t>
+      </w:r>
+      <w:r>
+        <w:rPr>
+          <w:rFonts w:ascii="Times New Roman" w:hAnsi="Times New Roman" w:cs="Times New Roman"/>
+        </w:rPr>
+        <w:t>neighbors</w:t>
+      </w:r>
+      <w:r>
+        <w:rPr>
+          <w:rFonts w:ascii="Times New Roman" w:hAnsi="Times New Roman" w:cs="Times New Roman"/>
+        </w:rPr>
+        <w:t>.</w:t>
+      </w:r>
+      <w:r>
+        <w:rPr>
+          <w:rFonts w:ascii="Times New Roman" w:hAnsi="Times New Roman" w:cs="Times New Roman"/>
+        </w:rPr>
+        <w:t xml:space="preserve"> </w:t>
+      </w:r>
+      <w:r>
+        <w:rPr>
+          <w:rFonts w:ascii="Times New Roman" w:hAnsi="Times New Roman" w:cs="Times New Roman"/>
+        </w:rPr>
+        <w:t xml:space="preserve">Once the k-nearest neighbors </w:t>
+      </w:r>
+      <w:r>
+        <w:rPr>
+          <w:rFonts w:ascii="Times New Roman" w:hAnsi="Times New Roman" w:cs="Times New Roman"/>
+        </w:rPr>
+        <w:t>were</w:t>
+      </w:r>
+      <w:r>
+        <w:rPr>
+          <w:rFonts w:ascii="Times New Roman" w:hAnsi="Times New Roman" w:cs="Times New Roman"/>
+        </w:rPr>
+        <w:t xml:space="preserve"> found, </w:t>
+      </w:r>
+      <w:r>
+        <w:rPr>
+          <w:rFonts w:ascii="Times New Roman" w:hAnsi="Times New Roman" w:cs="Times New Roman"/>
+        </w:rPr>
+        <w:t>each vote</w:t>
+      </w:r>
+      <w:r>
+        <w:rPr>
+          <w:rFonts w:ascii="Times New Roman" w:hAnsi="Times New Roman" w:cs="Times New Roman"/>
+        </w:rPr>
+        <w:t xml:space="preserve"> </w:t>
+      </w:r>
+      <w:r>
+        <w:rPr>
+          <w:rFonts w:ascii="Times New Roman" w:hAnsi="Times New Roman" w:cs="Times New Roman"/>
+        </w:rPr>
+        <w:t>was</w:t>
+      </w:r>
+      <w:r>
+        <w:rPr>
+          <w:rFonts w:ascii="Times New Roman" w:hAnsi="Times New Roman" w:cs="Times New Roman"/>
+        </w:rPr>
+        <w:t xml:space="preserve"> weighted by the inverse of </w:t>
+      </w:r>
+      <w:r>
+        <w:rPr>
+          <w:rFonts w:ascii="Times New Roman" w:hAnsi="Times New Roman" w:cs="Times New Roman"/>
+        </w:rPr>
+        <w:t>its associated</w:t>
+      </w:r>
+      <w:r>
+        <w:rPr>
+          <w:rFonts w:ascii="Times New Roman" w:hAnsi="Times New Roman" w:cs="Times New Roman"/>
+        </w:rPr>
+        <w:t xml:space="preserve"> distance</w:t>
+      </w:r>
+      <w:r>
+        <w:rPr>
+          <w:rFonts w:ascii="Times New Roman" w:hAnsi="Times New Roman" w:cs="Times New Roman"/>
+        </w:rPr>
+        <w:t>.</w:t>
+      </w:r>
+      <w:r>
+        <w:rPr>
+          <w:rFonts w:ascii="Times New Roman" w:hAnsi="Times New Roman" w:cs="Times New Roman"/>
+        </w:rPr>
+        <w:t xml:space="preserve"> Thus, farther neighbors </w:t>
+      </w:r>
+      <w:r>
+        <w:rPr>
+          <w:rFonts w:ascii="Times New Roman" w:hAnsi="Times New Roman" w:cs="Times New Roman"/>
+        </w:rPr>
+        <w:t>were</w:t>
+      </w:r>
+      <w:r>
+        <w:rPr>
+          <w:rFonts w:ascii="Times New Roman" w:hAnsi="Times New Roman" w:cs="Times New Roman"/>
+        </w:rPr>
+        <w:t xml:space="preserve"> weighted less and closer neighbors </w:t>
+      </w:r>
+      <w:r>
+        <w:rPr>
+          <w:rFonts w:ascii="Times New Roman" w:hAnsi="Times New Roman" w:cs="Times New Roman"/>
+        </w:rPr>
+        <w:t>were</w:t>
+      </w:r>
+      <w:r>
+        <w:rPr>
+          <w:rFonts w:ascii="Times New Roman" w:hAnsi="Times New Roman" w:cs="Times New Roman"/>
+        </w:rPr>
+        <w:t xml:space="preserve"> weighted more.</w:t>
+      </w:r>
+      <w:r>
+        <w:rPr>
+          <w:rFonts w:ascii="Times New Roman" w:hAnsi="Times New Roman" w:cs="Times New Roman"/>
+        </w:rPr>
+        <w:t xml:space="preserve"> </w:t>
+      </w:r>
+      <w:r>
+        <w:rPr>
+          <w:rFonts w:ascii="Times New Roman" w:hAnsi="Times New Roman" w:cs="Times New Roman"/>
+        </w:rPr>
+        <w:t xml:space="preserve">Each class of sentiment, ‘+1’ or ‘-1’, </w:t>
+      </w:r>
+      <w:r>
+        <w:rPr>
+          <w:rFonts w:ascii="Times New Roman" w:hAnsi="Times New Roman" w:cs="Times New Roman"/>
+        </w:rPr>
+        <w:t>kept</w:t>
+      </w:r>
+      <w:r>
+        <w:rPr>
+          <w:rFonts w:ascii="Times New Roman" w:hAnsi="Times New Roman" w:cs="Times New Roman"/>
+        </w:rPr>
+        <w:t xml:space="preserve"> track of the sum of the neighbors’ weights </w:t>
+      </w:r>
+      <w:r>
+        <w:rPr>
+          <w:rFonts w:ascii="Times New Roman" w:hAnsi="Times New Roman" w:cs="Times New Roman"/>
+        </w:rPr>
+        <w:t xml:space="preserve">and the class with the </w:t>
+      </w:r>
+      <w:r>
+        <w:rPr>
+          <w:rFonts w:ascii="Times New Roman" w:hAnsi="Times New Roman" w:cs="Times New Roman"/>
+        </w:rPr>
+        <w:t xml:space="preserve">highest sum </w:t>
+      </w:r>
+      <w:r>
+        <w:rPr>
+          <w:rFonts w:ascii="Times New Roman" w:hAnsi="Times New Roman" w:cs="Times New Roman"/>
+        </w:rPr>
+        <w:t>was</w:t>
+      </w:r>
+      <w:r>
+        <w:rPr>
+          <w:rFonts w:ascii="Times New Roman" w:hAnsi="Times New Roman" w:cs="Times New Roman"/>
+        </w:rPr>
+        <w:t xml:space="preserve"> the </w:t>
+      </w:r>
+      <w:r>
+        <w:rPr>
+          <w:rFonts w:ascii="Times New Roman" w:hAnsi="Times New Roman" w:cs="Times New Roman"/>
+        </w:rPr>
+        <w:t>predicted sentiment.</w:t>
+      </w:r>
+    </w:p>
+    <w:p>
+      <w:pPr>
+        <w:contextualSpacing/>
+        <w:rPr>
+          <w:rFonts w:ascii="Times New Roman" w:hAnsi="Times New Roman" w:cs="Times New Roman"/>
         </w:rPr>
       </w:pPr>
       <w:r>
@@ -3129,7 +3245,21 @@
           <w:rFonts w:ascii="Times New Roman" w:hAnsi="Times New Roman" w:cs="Times New Roman"/>
           <w:b/>
         </w:rPr>
-        <w:t>d. kNN Classification</w:t>
+        <w:t>e.</w:t>
+      </w:r>
+      <w:r>
+        <w:rPr>
+          <w:rFonts w:ascii="Times New Roman" w:hAnsi="Times New Roman" w:cs="Times New Roman"/>
+          <w:b/>
+        </w:rPr>
+        <w:t xml:space="preserve"> </w:t>
+      </w:r>
+      <w:r>
+        <w:rPr>
+          <w:rFonts w:ascii="Times New Roman" w:hAnsi="Times New Roman" w:cs="Times New Roman"/>
+          <w:b/>
+        </w:rPr>
+        <w:t>Accuracy Metric</w:t>
       </w:r>
     </w:p>
     <w:p>
@@ -3149,13 +3279,308 @@
         <w:rPr>
           <w:rFonts w:ascii="Times New Roman" w:hAnsi="Times New Roman" w:cs="Times New Roman"/>
         </w:rPr>
-        <w:t>For the kNN implementation,</w:t>
-      </w:r>
-      <w:r>
-        <w:rPr>
-          <w:rFonts w:ascii="Times New Roman" w:hAnsi="Times New Roman" w:cs="Times New Roman"/>
-        </w:rPr>
-        <w:t xml:space="preserve"> </w:t>
+        <w:t xml:space="preserve"> </w:t>
+      </w:r>
+      <w:r>
+        <w:rPr>
+          <w:rFonts w:ascii="Times New Roman" w:hAnsi="Times New Roman" w:cs="Times New Roman"/>
+        </w:rPr>
+        <w:t xml:space="preserve">During the CV process, the </w:t>
+      </w:r>
+      <w:r>
+        <w:rPr>
+          <w:rFonts w:ascii="Times New Roman" w:hAnsi="Times New Roman" w:cs="Times New Roman"/>
+        </w:rPr>
+        <w:t xml:space="preserve">standard </w:t>
+      </w:r>
+      <w:r>
+        <w:rPr>
+          <w:rFonts w:ascii="Times New Roman" w:hAnsi="Times New Roman" w:cs="Times New Roman"/>
+        </w:rPr>
+        <w:t xml:space="preserve">accuracy metric was computed </w:t>
+      </w:r>
+      <w:r>
+        <w:rPr>
+          <w:rFonts w:ascii="Times New Roman" w:hAnsi="Times New Roman" w:cs="Times New Roman"/>
+        </w:rPr>
+        <w:t xml:space="preserve">by taking the </w:t>
+      </w:r>
+      <w:r>
+        <w:rPr>
+          <w:rFonts w:ascii="Times New Roman" w:hAnsi="Times New Roman" w:cs="Times New Roman"/>
+        </w:rPr>
+        <w:t>proportion</w:t>
+      </w:r>
+      <w:r>
+        <w:rPr>
+          <w:rFonts w:ascii="Times New Roman" w:hAnsi="Times New Roman" w:cs="Times New Roman"/>
+        </w:rPr>
+        <w:t xml:space="preserve"> of correct predictions</w:t>
+      </w:r>
+      <w:r>
+        <w:rPr>
+          <w:rFonts w:ascii="Times New Roman" w:hAnsi="Times New Roman" w:cs="Times New Roman"/>
+        </w:rPr>
+        <w:t xml:space="preserve"> to the total size of </w:t>
+      </w:r>
+      <w:r>
+        <w:rPr>
+          <w:rFonts w:ascii="Times New Roman" w:hAnsi="Times New Roman" w:cs="Times New Roman"/>
+        </w:rPr>
+        <w:t xml:space="preserve">test set in </w:t>
+      </w:r>
+      <w:r>
+        <w:rPr>
+          <w:rFonts w:ascii="Times New Roman" w:hAnsi="Times New Roman" w:cs="Times New Roman"/>
+        </w:rPr>
+        <w:t>each</w:t>
+      </w:r>
+      <w:r>
+        <w:rPr>
+          <w:rFonts w:ascii="Times New Roman" w:hAnsi="Times New Roman" w:cs="Times New Roman"/>
+        </w:rPr>
+        <w:t xml:space="preserve"> fold</w:t>
+      </w:r>
+      <w:r>
+        <w:rPr>
+          <w:rFonts w:ascii="Times New Roman" w:hAnsi="Times New Roman" w:cs="Times New Roman"/>
+        </w:rPr>
+        <w:t>.</w:t>
+      </w:r>
+      <w:r>
+        <w:rPr>
+          <w:rFonts w:ascii="Times New Roman" w:hAnsi="Times New Roman" w:cs="Times New Roman"/>
+        </w:rPr>
+        <w:t xml:space="preserve"> The</w:t>
+      </w:r>
+      <w:r>
+        <w:rPr>
+          <w:rFonts w:ascii="Times New Roman" w:hAnsi="Times New Roman" w:cs="Times New Roman"/>
+        </w:rPr>
+        <w:t xml:space="preserve"> optimal value of k was </w:t>
+      </w:r>
+      <w:r>
+        <w:rPr>
+          <w:rFonts w:ascii="Times New Roman" w:hAnsi="Times New Roman" w:cs="Times New Roman"/>
+        </w:rPr>
+        <w:t xml:space="preserve">determined by the </w:t>
+      </w:r>
+      <w:r>
+        <w:rPr>
+          <w:rFonts w:ascii="Times New Roman" w:hAnsi="Times New Roman" w:cs="Times New Roman"/>
+        </w:rPr>
+        <w:t xml:space="preserve">highest accuracy </w:t>
+      </w:r>
+      <w:r>
+        <w:rPr>
+          <w:rFonts w:ascii="Times New Roman" w:hAnsi="Times New Roman" w:cs="Times New Roman"/>
+        </w:rPr>
+        <w:t xml:space="preserve">out of all </w:t>
+      </w:r>
+      <w:r>
+        <w:rPr>
+          <w:rFonts w:ascii="Times New Roman" w:hAnsi="Times New Roman" w:cs="Times New Roman"/>
+        </w:rPr>
+        <w:t>3</w:t>
+      </w:r>
+      <w:r>
+        <w:rPr>
+          <w:rFonts w:ascii="Times New Roman" w:hAnsi="Times New Roman" w:cs="Times New Roman"/>
+        </w:rPr>
+        <w:t>-folds</w:t>
+      </w:r>
+      <w:r>
+        <w:rPr>
+          <w:rFonts w:ascii="Times New Roman" w:hAnsi="Times New Roman" w:cs="Times New Roman"/>
+        </w:rPr>
+        <w:t>.</w:t>
+      </w:r>
+      <w:r>
+        <w:rPr>
+          <w:rFonts w:ascii="Times New Roman" w:hAnsi="Times New Roman" w:cs="Times New Roman"/>
+        </w:rPr>
+        <w:t xml:space="preserve"> The </w:t>
+      </w:r>
+      <w:r>
+        <w:rPr>
+          <w:rFonts w:ascii="Times New Roman" w:hAnsi="Times New Roman" w:cs="Times New Roman"/>
+        </w:rPr>
+        <w:t xml:space="preserve">accuracy </w:t>
+      </w:r>
+      <w:r>
+        <w:rPr>
+          <w:rFonts w:ascii="Times New Roman" w:hAnsi="Times New Roman" w:cs="Times New Roman"/>
+        </w:rPr>
+        <w:t>metric</w:t>
+      </w:r>
+      <w:r>
+        <w:rPr>
+          <w:rFonts w:ascii="Times New Roman" w:hAnsi="Times New Roman" w:cs="Times New Roman"/>
+        </w:rPr>
+        <w:t xml:space="preserve"> is as follows:</w:t>
+      </w:r>
+    </w:p>
+    <w:p>
+      <w:pPr>
+        <w:contextualSpacing/>
+        <w:rPr>
+          <w:rFonts w:ascii="Times New Roman" w:hAnsi="Times New Roman" w:cs="Times New Roman"/>
+        </w:rPr>
+      </w:pPr>
+    </w:p>
+    <w:p>
+      <w:pPr>
+        <w:contextualSpacing/>
+        <w:rPr>
+          <w:rFonts w:ascii="Times New Roman" w:eastAsiaTheme="minorEastAsia" w:hAnsi="Times New Roman" w:cs="Times New Roman"/>
+        </w:rPr>
+      </w:pPr>
+      <w:r>
+        <w:rPr>
+          <w:rFonts w:ascii="Times New Roman" w:hAnsi="Times New Roman" w:cs="Times New Roman"/>
+        </w:rPr>
+        <w:t xml:space="preserve"> </w:t>
+      </w:r>
+      <m:oMath>
+        <m:r>
+          <w:rPr>
+            <w:rFonts w:ascii="Cambria Math" w:hAnsi="Cambria Math" w:cs="Times New Roman"/>
+          </w:rPr>
+          <m:t>acc(k)=</m:t>
+        </m:r>
+        <m:f>
+          <m:fPr>
+            <m:ctrlPr>
+              <w:rPr>
+                <w:rFonts w:ascii="Cambria Math" w:hAnsi="Cambria Math" w:cs="Times New Roman"/>
+                <w:i/>
+              </w:rPr>
+            </m:ctrlPr>
+          </m:fPr>
+          <m:num>
+            <m:r>
+              <w:rPr>
+                <w:rFonts w:ascii="Cambria Math" w:hAnsi="Cambria Math" w:cs="Times New Roman"/>
+              </w:rPr>
+              <m:t>Correct Predictions</m:t>
+            </m:r>
+          </m:num>
+          <m:den>
+            <m:r>
+              <w:rPr>
+                <w:rFonts w:ascii="Cambria Math" w:hAnsi="Cambria Math" w:cs="Times New Roman"/>
+              </w:rPr>
+              <m:t>N</m:t>
+            </m:r>
+          </m:den>
+        </m:f>
+        <m:r>
+          <w:rPr>
+            <w:rFonts w:ascii="Cambria Math" w:hAnsi="Cambria Math" w:cs="Times New Roman"/>
+          </w:rPr>
+          <m:t xml:space="preserve"> </m:t>
+        </m:r>
+      </m:oMath>
+      <w:r>
+        <w:rPr>
+          <w:rFonts w:ascii="Times New Roman" w:eastAsiaTheme="minorEastAsia" w:hAnsi="Times New Roman" w:cs="Times New Roman"/>
+        </w:rPr>
+        <w:t xml:space="preserve">where </w:t>
+      </w:r>
+      <w:r>
+        <w:rPr>
+          <w:rFonts w:ascii="Times New Roman" w:eastAsiaTheme="minorEastAsia" w:hAnsi="Times New Roman" w:cs="Times New Roman"/>
+          <w:b/>
+        </w:rPr>
+        <w:t xml:space="preserve">N = size of </w:t>
+      </w:r>
+      <w:r>
+        <w:rPr>
+          <w:rFonts w:ascii="Times New Roman" w:eastAsiaTheme="minorEastAsia" w:hAnsi="Times New Roman" w:cs="Times New Roman"/>
+          <w:b/>
+        </w:rPr>
+        <w:t>each</w:t>
+      </w:r>
+      <w:r>
+        <w:rPr>
+          <w:rFonts w:ascii="Times New Roman" w:eastAsiaTheme="minorEastAsia" w:hAnsi="Times New Roman" w:cs="Times New Roman"/>
+          <w:b/>
+        </w:rPr>
+        <w:t xml:space="preserve"> </w:t>
+      </w:r>
+      <w:r>
+        <w:rPr>
+          <w:rFonts w:ascii="Times New Roman" w:eastAsiaTheme="minorEastAsia" w:hAnsi="Times New Roman" w:cs="Times New Roman"/>
+          <w:b/>
+        </w:rPr>
+        <w:t>3</w:t>
+      </w:r>
+      <w:r>
+        <w:rPr>
+          <w:rFonts w:ascii="Times New Roman" w:eastAsiaTheme="minorEastAsia" w:hAnsi="Times New Roman" w:cs="Times New Roman"/>
+          <w:b/>
+        </w:rPr>
+        <w:t>-fold test set</w:t>
+      </w:r>
+      <w:r>
+        <w:rPr>
+          <w:rFonts w:ascii="Times New Roman" w:eastAsiaTheme="minorEastAsia" w:hAnsi="Times New Roman" w:cs="Times New Roman"/>
+        </w:rPr>
+        <w:t xml:space="preserve"> and</w:t>
+      </w:r>
+      <w:r>
+        <w:rPr>
+          <w:rFonts w:ascii="Times New Roman" w:eastAsiaTheme="minorEastAsia" w:hAnsi="Times New Roman" w:cs="Times New Roman"/>
+        </w:rPr>
+        <w:t xml:space="preserve"> </w:t>
+      </w:r>
+      <w:r>
+        <w:rPr>
+          <w:rFonts w:ascii="Times New Roman" w:eastAsiaTheme="minorEastAsia" w:hAnsi="Times New Roman" w:cs="Times New Roman"/>
+          <w:b/>
+        </w:rPr>
+        <w:t>k = value of k for kNN</w:t>
+      </w:r>
+      <w:r>
+        <w:rPr>
+          <w:rFonts w:ascii="Times New Roman" w:eastAsiaTheme="minorEastAsia" w:hAnsi="Times New Roman" w:cs="Times New Roman"/>
+        </w:rPr>
+        <w:t>.</w:t>
+      </w:r>
+      <w:r>
+        <w:rPr>
+          <w:rFonts w:ascii="Times New Roman" w:eastAsiaTheme="minorEastAsia" w:hAnsi="Times New Roman" w:cs="Times New Roman"/>
+        </w:rPr>
+        <w:t xml:space="preserve"> </w:t>
+      </w:r>
+    </w:p>
+    <w:p>
+      <w:pPr>
+        <w:contextualSpacing/>
+        <w:rPr>
+          <w:rFonts w:ascii="Times New Roman" w:hAnsi="Times New Roman" w:cs="Times New Roman"/>
+        </w:rPr>
+      </w:pPr>
+    </w:p>
+    <w:p>
+      <w:pPr>
+        <w:ind w:firstLine="720"/>
+        <w:contextualSpacing/>
+        <w:rPr>
+          <w:rFonts w:ascii="Times New Roman" w:hAnsi="Times New Roman" w:cs="Times New Roman"/>
+        </w:rPr>
+      </w:pPr>
+      <w:r>
+        <w:rPr>
+          <w:rFonts w:ascii="Times New Roman" w:hAnsi="Times New Roman" w:cs="Times New Roman"/>
+        </w:rPr>
+        <w:t xml:space="preserve">This metric would </w:t>
+      </w:r>
+      <w:r>
+        <w:rPr>
+          <w:rFonts w:ascii="Times New Roman" w:hAnsi="Times New Roman" w:cs="Times New Roman"/>
+        </w:rPr>
+        <w:t xml:space="preserve">be unsuitable in situations where </w:t>
       </w:r>
       <w:r>
         <w:rPr>
@@ -3167,187 +3592,145 @@
         <w:rPr>
           <w:rFonts w:ascii="Times New Roman" w:hAnsi="Times New Roman" w:cs="Times New Roman"/>
         </w:rPr>
-        <w:t xml:space="preserve">Euclidean </w:t>
-      </w:r>
-      <w:r>
-        <w:rPr>
-          <w:rFonts w:ascii="Times New Roman" w:hAnsi="Times New Roman" w:cs="Times New Roman"/>
-        </w:rPr>
-        <w:t>distances between the current test document and trained documents are computed</w:t>
-      </w:r>
-      <w:r>
-        <w:rPr>
-          <w:rFonts w:ascii="Times New Roman" w:hAnsi="Times New Roman" w:cs="Times New Roman"/>
-        </w:rPr>
-        <w:t xml:space="preserve"> </w:t>
-      </w:r>
-      <w:r>
-        <w:rPr>
-          <w:rFonts w:ascii="Times New Roman" w:hAnsi="Times New Roman" w:cs="Times New Roman"/>
-        </w:rPr>
-        <w:t>through the vector norms</w:t>
-      </w:r>
-      <w:r>
-        <w:rPr>
-          <w:rFonts w:ascii="Times New Roman" w:hAnsi="Times New Roman" w:cs="Times New Roman"/>
-        </w:rPr>
-        <w:t>.</w:t>
-      </w:r>
-      <w:r>
-        <w:rPr>
-          <w:rFonts w:ascii="Times New Roman" w:hAnsi="Times New Roman" w:cs="Times New Roman"/>
-        </w:rPr>
-        <w:t xml:space="preserve"> These distances were </w:t>
-      </w:r>
-      <w:r>
-        <w:rPr>
-          <w:rFonts w:ascii="Times New Roman" w:hAnsi="Times New Roman" w:cs="Times New Roman"/>
-        </w:rPr>
-        <w:t>calculated</w:t>
-      </w:r>
-      <w:r>
-        <w:rPr>
-          <w:rFonts w:ascii="Times New Roman" w:hAnsi="Times New Roman" w:cs="Times New Roman"/>
-        </w:rPr>
-        <w:t xml:space="preserve"> using NumPy’s </w:t>
-      </w:r>
-      <w:r>
-        <w:rPr>
-          <w:rFonts w:ascii="Times New Roman" w:hAnsi="Times New Roman" w:cs="Times New Roman"/>
-        </w:rPr>
-        <w:t>linear algebra package, which proved to be efficient and quick.</w:t>
-      </w:r>
-      <w:r>
-        <w:rPr>
-          <w:rFonts w:ascii="Times New Roman" w:hAnsi="Times New Roman" w:cs="Times New Roman"/>
-        </w:rPr>
-        <w:t xml:space="preserve"> </w:t>
-      </w:r>
-      <w:r>
-        <w:rPr>
-          <w:rFonts w:ascii="Times New Roman" w:hAnsi="Times New Roman" w:cs="Times New Roman"/>
-        </w:rPr>
-        <w:t xml:space="preserve">Since finding the </w:t>
-      </w:r>
-      <w:r>
-        <w:rPr>
-          <w:rFonts w:ascii="Times New Roman" w:hAnsi="Times New Roman" w:cs="Times New Roman"/>
-        </w:rPr>
-        <w:t xml:space="preserve">k-nearest </w:t>
-      </w:r>
-      <w:r>
-        <w:rPr>
-          <w:rFonts w:ascii="Times New Roman" w:hAnsi="Times New Roman" w:cs="Times New Roman"/>
-        </w:rPr>
-        <w:t xml:space="preserve">neighbors </w:t>
-      </w:r>
-      <w:r>
-        <w:rPr>
-          <w:rFonts w:ascii="Times New Roman" w:hAnsi="Times New Roman" w:cs="Times New Roman"/>
-        </w:rPr>
-        <w:t xml:space="preserve">is </w:t>
-      </w:r>
-      <w:r>
-        <w:rPr>
-          <w:rFonts w:ascii="Times New Roman" w:hAnsi="Times New Roman" w:cs="Times New Roman"/>
-        </w:rPr>
-        <w:t>a k-smallest-values problem</w:t>
-      </w:r>
-      <w:r>
-        <w:rPr>
-          <w:rFonts w:ascii="Times New Roman" w:hAnsi="Times New Roman" w:cs="Times New Roman"/>
-        </w:rPr>
-        <w:t xml:space="preserve"> and</w:t>
-      </w:r>
-      <w:r>
-        <w:rPr>
-          <w:rFonts w:ascii="Times New Roman" w:hAnsi="Times New Roman" w:cs="Times New Roman"/>
-        </w:rPr>
-        <w:t xml:space="preserve"> order does not matter</w:t>
-      </w:r>
-      <w:r>
-        <w:rPr>
-          <w:rFonts w:ascii="Times New Roman" w:hAnsi="Times New Roman" w:cs="Times New Roman"/>
-        </w:rPr>
-        <w:t xml:space="preserve">, </w:t>
-      </w:r>
-      <w:r>
-        <w:rPr>
-          <w:rFonts w:ascii="Times New Roman" w:hAnsi="Times New Roman" w:cs="Times New Roman"/>
-        </w:rPr>
-        <w:t xml:space="preserve">a simple partition sort </w:t>
-      </w:r>
-      <w:r>
-        <w:rPr>
-          <w:rFonts w:ascii="Times New Roman" w:hAnsi="Times New Roman" w:cs="Times New Roman"/>
-        </w:rPr>
-        <w:t>was</w:t>
-      </w:r>
-      <w:r>
-        <w:rPr>
-          <w:rFonts w:ascii="Times New Roman" w:hAnsi="Times New Roman" w:cs="Times New Roman"/>
-        </w:rPr>
-        <w:t xml:space="preserve"> applied on </w:t>
-      </w:r>
-      <w:r>
-        <w:rPr>
-          <w:rFonts w:ascii="Times New Roman" w:hAnsi="Times New Roman" w:cs="Times New Roman"/>
-        </w:rPr>
-        <w:t xml:space="preserve">the distances. The sorted elements were ordered such that the </w:t>
-      </w:r>
-      <w:r>
-        <w:rPr>
-          <w:rFonts w:ascii="Times New Roman" w:hAnsi="Times New Roman" w:cs="Times New Roman"/>
-        </w:rPr>
-        <w:t>element</w:t>
-      </w:r>
-      <w:r>
-        <w:rPr>
-          <w:rFonts w:ascii="Times New Roman" w:hAnsi="Times New Roman" w:cs="Times New Roman"/>
-        </w:rPr>
-        <w:t>s</w:t>
-      </w:r>
-      <w:r>
-        <w:rPr>
-          <w:rFonts w:ascii="Times New Roman" w:hAnsi="Times New Roman" w:cs="Times New Roman"/>
-        </w:rPr>
-        <w:t xml:space="preserve"> </w:t>
-      </w:r>
-      <w:r>
-        <w:rPr>
-          <w:rFonts w:ascii="Times New Roman" w:hAnsi="Times New Roman" w:cs="Times New Roman"/>
-        </w:rPr>
-        <w:t>from</w:t>
-      </w:r>
-      <w:r>
-        <w:rPr>
-          <w:rFonts w:ascii="Times New Roman" w:hAnsi="Times New Roman" w:cs="Times New Roman"/>
-        </w:rPr>
-        <w:t xml:space="preserve"> index 0 to k</w:t>
-      </w:r>
-      <w:r>
-        <w:rPr>
-          <w:rFonts w:ascii="Times New Roman" w:hAnsi="Times New Roman" w:cs="Times New Roman"/>
-        </w:rPr>
-        <w:t xml:space="preserve"> were the k-smallest</w:t>
-      </w:r>
-      <w:r>
-        <w:rPr>
-          <w:rFonts w:ascii="Times New Roman" w:hAnsi="Times New Roman" w:cs="Times New Roman"/>
-        </w:rPr>
-        <w:t xml:space="preserve"> values—</w:t>
-      </w:r>
-      <w:r>
-        <w:rPr>
-          <w:rFonts w:ascii="Times New Roman" w:hAnsi="Times New Roman" w:cs="Times New Roman"/>
-        </w:rPr>
-        <w:t>similarly</w:t>
-      </w:r>
-      <w:r>
-        <w:rPr>
-          <w:rFonts w:ascii="Times New Roman" w:hAnsi="Times New Roman" w:cs="Times New Roman"/>
-        </w:rPr>
-        <w:t xml:space="preserve">, </w:t>
+        <w:t xml:space="preserve">number of </w:t>
+      </w:r>
+      <w:r>
+        <w:rPr>
+          <w:rFonts w:ascii="Times New Roman" w:hAnsi="Times New Roman" w:cs="Times New Roman"/>
+        </w:rPr>
+        <w:t>positive sentiments</w:t>
+      </w:r>
+      <w:r>
+        <w:rPr>
+          <w:rFonts w:ascii="Times New Roman" w:hAnsi="Times New Roman" w:cs="Times New Roman"/>
+        </w:rPr>
+        <w:t xml:space="preserve"> </w:t>
+      </w:r>
+      <w:r>
+        <w:rPr>
+          <w:rFonts w:ascii="Times New Roman" w:hAnsi="Times New Roman" w:cs="Times New Roman"/>
+        </w:rPr>
+        <w:t xml:space="preserve">for the whole training set </w:t>
+      </w:r>
+      <w:r>
+        <w:rPr>
+          <w:rFonts w:ascii="Times New Roman" w:hAnsi="Times New Roman" w:cs="Times New Roman"/>
+        </w:rPr>
+        <w:t xml:space="preserve">was skewed. </w:t>
+      </w:r>
+      <w:r>
+        <w:rPr>
+          <w:rFonts w:ascii="Times New Roman" w:hAnsi="Times New Roman" w:cs="Times New Roman"/>
+        </w:rPr>
+        <w:t xml:space="preserve">For instance, if 80% of the </w:t>
+      </w:r>
+      <w:r>
+        <w:rPr>
+          <w:rFonts w:ascii="Times New Roman" w:hAnsi="Times New Roman" w:cs="Times New Roman"/>
+        </w:rPr>
+        <w:t xml:space="preserve">sentiments were positive, then </w:t>
+      </w:r>
+      <w:r>
+        <w:rPr>
+          <w:rFonts w:ascii="Times New Roman" w:hAnsi="Times New Roman" w:cs="Times New Roman"/>
+        </w:rPr>
+        <w:t xml:space="preserve">the classifier would be skewed </w:t>
+      </w:r>
+      <w:r>
+        <w:rPr>
+          <w:rFonts w:ascii="Times New Roman" w:hAnsi="Times New Roman" w:cs="Times New Roman"/>
+        </w:rPr>
+        <w:t>and appear more accurate than it should be.</w:t>
+      </w:r>
+      <w:r>
+        <w:rPr>
+          <w:rFonts w:ascii="Times New Roman" w:hAnsi="Times New Roman" w:cs="Times New Roman"/>
+        </w:rPr>
+        <w:t xml:space="preserve"> </w:t>
+      </w:r>
+      <w:r>
+        <w:rPr>
+          <w:rFonts w:ascii="Times New Roman" w:hAnsi="Times New Roman" w:cs="Times New Roman"/>
+        </w:rPr>
+        <w:t xml:space="preserve">A confusion matrix </w:t>
+      </w:r>
+      <w:r>
+        <w:rPr>
+          <w:rFonts w:ascii="Times New Roman" w:hAnsi="Times New Roman" w:cs="Times New Roman"/>
+        </w:rPr>
+        <w:t>can help</w:t>
+      </w:r>
+      <w:r>
+        <w:rPr>
+          <w:rFonts w:ascii="Times New Roman" w:hAnsi="Times New Roman" w:cs="Times New Roman"/>
+        </w:rPr>
+        <w:t xml:space="preserve"> </w:t>
+      </w:r>
+      <w:r>
+        <w:rPr>
+          <w:rFonts w:ascii="Times New Roman" w:hAnsi="Times New Roman" w:cs="Times New Roman"/>
+        </w:rPr>
+        <w:t>reveal</w:t>
+      </w:r>
+      <w:r>
+        <w:rPr>
+          <w:rFonts w:ascii="Times New Roman" w:hAnsi="Times New Roman" w:cs="Times New Roman"/>
+        </w:rPr>
+        <w:t xml:space="preserve"> this issue by displaying the </w:t>
+      </w:r>
+      <w:r>
+        <w:rPr>
+          <w:rFonts w:ascii="Times New Roman" w:hAnsi="Times New Roman" w:cs="Times New Roman"/>
+        </w:rPr>
+        <w:t>totals in the actual and predicted class.</w:t>
+      </w:r>
+    </w:p>
+    <w:p>
+      <w:pPr>
+        <w:contextualSpacing/>
+        <w:rPr>
+          <w:rFonts w:ascii="Times New Roman" w:hAnsi="Times New Roman" w:cs="Times New Roman"/>
+          <w:b/>
+        </w:rPr>
+      </w:pPr>
+      <w:r>
+        <w:rPr>
+          <w:rFonts w:ascii="Times New Roman" w:hAnsi="Times New Roman" w:cs="Times New Roman"/>
+          <w:b/>
+        </w:rPr>
+        <w:t>IV. Conclusion</w:t>
+      </w:r>
+    </w:p>
+    <w:p>
+      <w:pPr>
+        <w:contextualSpacing/>
+        <w:rPr>
+          <w:rFonts w:ascii="Times New Roman" w:hAnsi="Times New Roman" w:cs="Times New Roman"/>
+        </w:rPr>
+      </w:pPr>
+      <w:r>
+        <w:rPr>
+          <w:rFonts w:ascii="Times New Roman" w:hAnsi="Times New Roman" w:cs="Times New Roman"/>
+        </w:rPr>
+        <w:tab/>
+      </w:r>
+      <w:r>
+        <w:rPr>
+          <w:rFonts w:ascii="Times New Roman" w:hAnsi="Times New Roman" w:cs="Times New Roman"/>
+        </w:rPr>
+        <w:t>Overall</w:t>
+      </w:r>
+      <w:r>
+        <w:rPr>
+          <w:rFonts w:ascii="Times New Roman" w:hAnsi="Times New Roman" w:cs="Times New Roman"/>
+        </w:rPr>
+        <w:t xml:space="preserve"> </w:t>
+      </w:r>
+      <w:r>
+        <w:rPr>
+          <w:rFonts w:ascii="Times New Roman" w:hAnsi="Times New Roman" w:cs="Times New Roman"/>
+        </w:rPr>
+        <w:t xml:space="preserve">with k=10 and </w:t>
       </w:r>
       <w:r>
         <w:rPr>
@@ -3359,202 +3742,261 @@
         <w:rPr>
           <w:rFonts w:ascii="Times New Roman" w:hAnsi="Times New Roman" w:cs="Times New Roman"/>
         </w:rPr>
-        <w:t>k-</w:t>
-      </w:r>
-      <w:r>
-        <w:rPr>
-          <w:rFonts w:ascii="Times New Roman" w:hAnsi="Times New Roman" w:cs="Times New Roman"/>
-        </w:rPr>
-        <w:t xml:space="preserve">nearest </w:t>
-      </w:r>
-      <w:r>
-        <w:rPr>
-          <w:rFonts w:ascii="Times New Roman" w:hAnsi="Times New Roman" w:cs="Times New Roman"/>
-        </w:rPr>
-        <w:t>neighbors</w:t>
-      </w:r>
-      <w:r>
-        <w:rPr>
-          <w:rFonts w:ascii="Times New Roman" w:hAnsi="Times New Roman" w:cs="Times New Roman"/>
-        </w:rPr>
-        <w:t>.</w:t>
-      </w:r>
-      <w:r>
-        <w:rPr>
-          <w:rFonts w:ascii="Times New Roman" w:hAnsi="Times New Roman" w:cs="Times New Roman"/>
-        </w:rPr>
-        <w:t xml:space="preserve"> </w:t>
-      </w:r>
-      <w:r>
-        <w:rPr>
-          <w:rFonts w:ascii="Times New Roman" w:hAnsi="Times New Roman" w:cs="Times New Roman"/>
-        </w:rPr>
-        <w:t xml:space="preserve">Once the k-nearest neighbors are found, </w:t>
-      </w:r>
-      <w:r>
-        <w:rPr>
-          <w:rFonts w:ascii="Times New Roman" w:hAnsi="Times New Roman" w:cs="Times New Roman"/>
-        </w:rPr>
-        <w:t>each vote</w:t>
-      </w:r>
-      <w:r>
-        <w:rPr>
-          <w:rFonts w:ascii="Times New Roman" w:hAnsi="Times New Roman" w:cs="Times New Roman"/>
-        </w:rPr>
-        <w:t xml:space="preserve"> </w:t>
-      </w:r>
-      <w:r>
-        <w:rPr>
-          <w:rFonts w:ascii="Times New Roman" w:hAnsi="Times New Roman" w:cs="Times New Roman"/>
-        </w:rPr>
-        <w:t>is</w:t>
-      </w:r>
-      <w:r>
-        <w:rPr>
-          <w:rFonts w:ascii="Times New Roman" w:hAnsi="Times New Roman" w:cs="Times New Roman"/>
-        </w:rPr>
-        <w:t xml:space="preserve"> weighted by the inverse of </w:t>
-      </w:r>
-      <w:r>
-        <w:rPr>
-          <w:rFonts w:ascii="Times New Roman" w:hAnsi="Times New Roman" w:cs="Times New Roman"/>
-        </w:rPr>
-        <w:t>its associated</w:t>
-      </w:r>
-      <w:r>
-        <w:rPr>
-          <w:rFonts w:ascii="Times New Roman" w:hAnsi="Times New Roman" w:cs="Times New Roman"/>
-        </w:rPr>
-        <w:t xml:space="preserve"> distance</w:t>
-      </w:r>
-      <w:r>
-        <w:rPr>
-          <w:rFonts w:ascii="Times New Roman" w:hAnsi="Times New Roman" w:cs="Times New Roman"/>
-        </w:rPr>
-        <w:t>.</w:t>
-      </w:r>
-      <w:r>
-        <w:rPr>
-          <w:rFonts w:ascii="Times New Roman" w:hAnsi="Times New Roman" w:cs="Times New Roman"/>
-        </w:rPr>
-        <w:t xml:space="preserve"> Thus, farther neighbors are weighted less and closer neighbors are weighted more.</w:t>
-      </w:r>
-      <w:r>
-        <w:rPr>
-          <w:rFonts w:ascii="Times New Roman" w:hAnsi="Times New Roman" w:cs="Times New Roman"/>
-        </w:rPr>
-        <w:t xml:space="preserve"> </w:t>
-      </w:r>
-      <w:r>
-        <w:rPr>
-          <w:rFonts w:ascii="Times New Roman" w:hAnsi="Times New Roman" w:cs="Times New Roman"/>
-        </w:rPr>
-        <w:t xml:space="preserve">Each class of sentiment, ‘+1’ or ‘-1’, keeps track of the sum of the neighbors’ weights </w:t>
-      </w:r>
-      <w:r>
-        <w:rPr>
-          <w:rFonts w:ascii="Times New Roman" w:hAnsi="Times New Roman" w:cs="Times New Roman"/>
-        </w:rPr>
-        <w:t xml:space="preserve">and the class with the </w:t>
-      </w:r>
-      <w:r>
-        <w:rPr>
-          <w:rFonts w:ascii="Times New Roman" w:hAnsi="Times New Roman" w:cs="Times New Roman"/>
-        </w:rPr>
-        <w:t xml:space="preserve">highest sum is the </w:t>
-      </w:r>
-      <w:r>
-        <w:rPr>
-          <w:rFonts w:ascii="Times New Roman" w:hAnsi="Times New Roman" w:cs="Times New Roman"/>
-        </w:rPr>
-        <w:t>predicted sentiment.</w:t>
-      </w:r>
-      <w:r>
-        <w:rPr>
-          <w:rFonts w:ascii="Times New Roman" w:hAnsi="Times New Roman" w:cs="Times New Roman"/>
-        </w:rPr>
-        <w:t xml:space="preserve"> </w:t>
+        <w:t>Doc2Vec</w:t>
+      </w:r>
+      <w:r>
+        <w:rPr>
+          <w:rFonts w:ascii="Times New Roman" w:hAnsi="Times New Roman" w:cs="Times New Roman"/>
+        </w:rPr>
+        <w:t xml:space="preserve"> model</w:t>
       </w:r>
       <w:bookmarkStart w:id="0" w:name="_GoBack"/>
       <w:bookmarkEnd w:id="0"/>
-    </w:p>
-    <w:p>
-      <w:pPr>
-        <w:contextualSpacing/>
-        <w:rPr>
-          <w:rFonts w:ascii="Times New Roman" w:hAnsi="Times New Roman" w:cs="Times New Roman"/>
-        </w:rPr>
-      </w:pPr>
-    </w:p>
-    <w:p>
-      <w:pPr>
-        <w:contextualSpacing/>
-        <w:rPr>
-          <w:rFonts w:ascii="Times New Roman" w:hAnsi="Times New Roman" w:cs="Times New Roman"/>
-        </w:rPr>
-      </w:pPr>
-    </w:p>
-    <w:p>
-      <w:pPr>
-        <w:numPr>
-          <w:ilvl w:val="0"/>
-          <w:numId w:val="1"/>
-        </w:numPr>
-        <w:ind w:left="480"/>
-        <w:textAlignment w:val="baseline"/>
-        <w:rPr>
-          <w:rFonts w:ascii="Arial" w:eastAsia="Times New Roman" w:hAnsi="Arial" w:cs="Arial"/>
-          <w:color w:val="0D0D0D"/>
-          <w:sz w:val="22"/>
-          <w:szCs w:val="22"/>
-        </w:rPr>
-      </w:pPr>
-      <w:r>
-        <w:rPr>
-          <w:rFonts w:ascii="Arial" w:eastAsia="Times New Roman" w:hAnsi="Arial" w:cs="Arial"/>
-          <w:color w:val="0D0D0D"/>
-          <w:sz w:val="22"/>
-          <w:szCs w:val="22"/>
-        </w:rPr>
-        <w:t>Describe how the metric Accuracy is computed. Which application will this be an unsuitable metric ? </w:t>
-      </w:r>
-    </w:p>
-    <w:p>
-      <w:pPr>
-        <w:contextualSpacing/>
-        <w:rPr>
-          <w:rFonts w:ascii="Times New Roman" w:hAnsi="Times New Roman" w:cs="Times New Roman"/>
-        </w:rPr>
-      </w:pPr>
-    </w:p>
-    <w:p>
-      <w:pPr>
-        <w:contextualSpacing/>
-        <w:rPr>
-          <w:rFonts w:ascii="Times New Roman" w:hAnsi="Times New Roman" w:cs="Times New Roman"/>
-          <w:b/>
-        </w:rPr>
-      </w:pPr>
-      <w:r>
-        <w:rPr>
-          <w:rFonts w:ascii="Times New Roman" w:hAnsi="Times New Roman" w:cs="Times New Roman"/>
-          <w:b/>
-        </w:rPr>
-        <w:t>IV. Conclusion</w:t>
-      </w:r>
-    </w:p>
-    <w:p>
-      <w:pPr>
-        <w:contextualSpacing/>
-        <w:rPr>
-          <w:rFonts w:ascii="Times New Roman" w:hAnsi="Times New Roman" w:cs="Times New Roman"/>
-        </w:rPr>
-      </w:pPr>
-      <w:r>
-        <w:rPr>
-          <w:rFonts w:ascii="Times New Roman" w:hAnsi="Times New Roman" w:cs="Times New Roman"/>
-        </w:rPr>
-        <w:tab/>
+      <w:r>
+        <w:rPr>
+          <w:rFonts w:ascii="Times New Roman" w:hAnsi="Times New Roman" w:cs="Times New Roman"/>
+        </w:rPr>
+        <w:t xml:space="preserve"> trained on 3-folds</w:t>
+      </w:r>
+      <w:r>
+        <w:rPr>
+          <w:rFonts w:ascii="Times New Roman" w:hAnsi="Times New Roman" w:cs="Times New Roman"/>
+        </w:rPr>
+        <w:t xml:space="preserve">, </w:t>
+      </w:r>
+      <w:r>
+        <w:rPr>
+          <w:rFonts w:ascii="Times New Roman" w:hAnsi="Times New Roman" w:cs="Times New Roman"/>
+        </w:rPr>
+        <w:t xml:space="preserve">the final </w:t>
+      </w:r>
+      <w:r>
+        <w:rPr>
+          <w:rFonts w:ascii="Times New Roman" w:hAnsi="Times New Roman" w:cs="Times New Roman"/>
+        </w:rPr>
+        <w:t xml:space="preserve">accuracy outputted by the CV process </w:t>
+      </w:r>
+      <w:r>
+        <w:rPr>
+          <w:rFonts w:ascii="Times New Roman" w:hAnsi="Times New Roman" w:cs="Times New Roman"/>
+        </w:rPr>
+        <w:t xml:space="preserve">resulted in 93%. However, the </w:t>
+      </w:r>
+      <w:r>
+        <w:rPr>
+          <w:rFonts w:ascii="Times New Roman" w:hAnsi="Times New Roman" w:cs="Times New Roman"/>
+        </w:rPr>
+        <w:t xml:space="preserve">real test set </w:t>
+      </w:r>
+      <w:r>
+        <w:rPr>
+          <w:rFonts w:ascii="Times New Roman" w:hAnsi="Times New Roman" w:cs="Times New Roman"/>
+        </w:rPr>
+        <w:t>resulted in 78</w:t>
+      </w:r>
+      <w:r>
+        <w:rPr>
+          <w:rFonts w:ascii="Times New Roman" w:hAnsi="Times New Roman" w:cs="Times New Roman"/>
+        </w:rPr>
+        <w:t>%.</w:t>
+      </w:r>
+      <w:r>
+        <w:rPr>
+          <w:rFonts w:ascii="Times New Roman" w:hAnsi="Times New Roman" w:cs="Times New Roman"/>
+        </w:rPr>
+        <w:t xml:space="preserve"> </w:t>
+      </w:r>
+      <w:r>
+        <w:rPr>
+          <w:rFonts w:ascii="Times New Roman" w:hAnsi="Times New Roman" w:cs="Times New Roman"/>
+        </w:rPr>
+        <w:t xml:space="preserve">This </w:t>
+      </w:r>
+      <w:r>
+        <w:rPr>
+          <w:rFonts w:ascii="Times New Roman" w:hAnsi="Times New Roman" w:cs="Times New Roman"/>
+        </w:rPr>
+        <w:t>can</w:t>
+      </w:r>
+      <w:r>
+        <w:rPr>
+          <w:rFonts w:ascii="Times New Roman" w:hAnsi="Times New Roman" w:cs="Times New Roman"/>
+        </w:rPr>
+        <w:t xml:space="preserve"> be a cause of</w:t>
+      </w:r>
+      <w:r>
+        <w:rPr>
+          <w:rFonts w:ascii="Times New Roman" w:hAnsi="Times New Roman" w:cs="Times New Roman"/>
+        </w:rPr>
+        <w:t xml:space="preserve"> a</w:t>
+      </w:r>
+      <w:r>
+        <w:rPr>
+          <w:rFonts w:ascii="Times New Roman" w:hAnsi="Times New Roman" w:cs="Times New Roman"/>
+        </w:rPr>
+        <w:t xml:space="preserve"> skewed </w:t>
+      </w:r>
+      <w:r>
+        <w:rPr>
+          <w:rFonts w:ascii="Times New Roman" w:hAnsi="Times New Roman" w:cs="Times New Roman"/>
+        </w:rPr>
+        <w:t>accurac</w:t>
+      </w:r>
+      <w:r>
+        <w:rPr>
+          <w:rFonts w:ascii="Times New Roman" w:hAnsi="Times New Roman" w:cs="Times New Roman"/>
+        </w:rPr>
+        <w:t>y metric</w:t>
+      </w:r>
+      <w:r>
+        <w:rPr>
+          <w:rFonts w:ascii="Times New Roman" w:hAnsi="Times New Roman" w:cs="Times New Roman"/>
+        </w:rPr>
+        <w:t xml:space="preserve"> since </w:t>
+      </w:r>
+      <w:r>
+        <w:rPr>
+          <w:rFonts w:ascii="Times New Roman" w:hAnsi="Times New Roman" w:cs="Times New Roman"/>
+        </w:rPr>
+        <w:t xml:space="preserve">the </w:t>
+      </w:r>
+      <w:r>
+        <w:rPr>
+          <w:rFonts w:ascii="Times New Roman" w:hAnsi="Times New Roman" w:cs="Times New Roman"/>
+        </w:rPr>
+        <w:t xml:space="preserve">process </w:t>
+      </w:r>
+      <w:r>
+        <w:rPr>
+          <w:rFonts w:ascii="Times New Roman" w:hAnsi="Times New Roman" w:cs="Times New Roman"/>
+        </w:rPr>
+        <w:t xml:space="preserve">of </w:t>
+      </w:r>
+      <w:r>
+        <w:rPr>
+          <w:rFonts w:ascii="Times New Roman" w:hAnsi="Times New Roman" w:cs="Times New Roman"/>
+        </w:rPr>
+        <w:t>shuffl</w:t>
+      </w:r>
+      <w:r>
+        <w:rPr>
+          <w:rFonts w:ascii="Times New Roman" w:hAnsi="Times New Roman" w:cs="Times New Roman"/>
+        </w:rPr>
+        <w:t xml:space="preserve">ing and splitting </w:t>
+      </w:r>
+      <w:r>
+        <w:rPr>
+          <w:rFonts w:ascii="Times New Roman" w:hAnsi="Times New Roman" w:cs="Times New Roman"/>
+        </w:rPr>
+        <w:t>the</w:t>
+      </w:r>
+      <w:r>
+        <w:rPr>
+          <w:rFonts w:ascii="Times New Roman" w:hAnsi="Times New Roman" w:cs="Times New Roman"/>
+        </w:rPr>
+        <w:t xml:space="preserve"> training data</w:t>
+      </w:r>
+      <w:r>
+        <w:rPr>
+          <w:rFonts w:ascii="Times New Roman" w:hAnsi="Times New Roman" w:cs="Times New Roman"/>
+        </w:rPr>
+        <w:t xml:space="preserve"> for k-fold CV</w:t>
+      </w:r>
+      <w:r>
+        <w:rPr>
+          <w:rFonts w:ascii="Times New Roman" w:hAnsi="Times New Roman" w:cs="Times New Roman"/>
+        </w:rPr>
+        <w:t xml:space="preserve"> </w:t>
+      </w:r>
+      <w:r>
+        <w:rPr>
+          <w:rFonts w:ascii="Times New Roman" w:hAnsi="Times New Roman" w:cs="Times New Roman"/>
+        </w:rPr>
+        <w:t>may</w:t>
+      </w:r>
+      <w:r>
+        <w:rPr>
+          <w:rFonts w:ascii="Times New Roman" w:hAnsi="Times New Roman" w:cs="Times New Roman"/>
+        </w:rPr>
+        <w:t xml:space="preserve"> </w:t>
+      </w:r>
+      <w:r>
+        <w:rPr>
+          <w:rFonts w:ascii="Times New Roman" w:hAnsi="Times New Roman" w:cs="Times New Roman"/>
+        </w:rPr>
+        <w:t xml:space="preserve">not be </w:t>
+      </w:r>
+      <w:r>
+        <w:rPr>
+          <w:rFonts w:ascii="Times New Roman" w:hAnsi="Times New Roman" w:cs="Times New Roman"/>
+        </w:rPr>
+        <w:t xml:space="preserve">entirely </w:t>
+      </w:r>
+      <w:r>
+        <w:rPr>
+          <w:rFonts w:ascii="Times New Roman" w:hAnsi="Times New Roman" w:cs="Times New Roman"/>
+        </w:rPr>
+        <w:t>fair/</w:t>
+      </w:r>
+      <w:r>
+        <w:rPr>
+          <w:rFonts w:ascii="Times New Roman" w:hAnsi="Times New Roman" w:cs="Times New Roman"/>
+        </w:rPr>
+        <w:t>reliable.</w:t>
+      </w:r>
+      <w:r>
+        <w:rPr>
+          <w:rFonts w:ascii="Times New Roman" w:hAnsi="Times New Roman" w:cs="Times New Roman"/>
+        </w:rPr>
+        <w:t xml:space="preserve"> </w:t>
+      </w:r>
+      <w:r>
+        <w:rPr>
+          <w:rFonts w:ascii="Times New Roman" w:hAnsi="Times New Roman" w:cs="Times New Roman"/>
+        </w:rPr>
+        <w:t xml:space="preserve">Future improvements will involve </w:t>
+      </w:r>
+      <w:r>
+        <w:rPr>
+          <w:rFonts w:ascii="Times New Roman" w:hAnsi="Times New Roman" w:cs="Times New Roman"/>
+        </w:rPr>
+        <w:t>tuning the Doc2Vec hyper-parameters, training on a</w:t>
+      </w:r>
+      <w:r>
+        <w:rPr>
+          <w:rFonts w:ascii="Times New Roman" w:hAnsi="Times New Roman" w:cs="Times New Roman"/>
+        </w:rPr>
+        <w:t xml:space="preserve"> much</w:t>
+      </w:r>
+      <w:r>
+        <w:rPr>
+          <w:rFonts w:ascii="Times New Roman" w:hAnsi="Times New Roman" w:cs="Times New Roman"/>
+        </w:rPr>
+        <w:t xml:space="preserve"> larger dataset, </w:t>
+      </w:r>
+      <w:r>
+        <w:rPr>
+          <w:rFonts w:ascii="Times New Roman" w:hAnsi="Times New Roman" w:cs="Times New Roman"/>
+        </w:rPr>
+        <w:t xml:space="preserve">and </w:t>
+      </w:r>
+      <w:r>
+        <w:rPr>
+          <w:rFonts w:ascii="Times New Roman" w:hAnsi="Times New Roman" w:cs="Times New Roman"/>
+        </w:rPr>
+        <w:t>other classification</w:t>
+      </w:r>
+      <w:r>
+        <w:rPr>
+          <w:rFonts w:ascii="Times New Roman" w:hAnsi="Times New Roman" w:cs="Times New Roman"/>
+        </w:rPr>
+        <w:t xml:space="preserve"> techniques.</w:t>
+      </w:r>
+      <w:r>
+        <w:rPr>
+          <w:rFonts w:ascii="Times New Roman" w:hAnsi="Times New Roman" w:cs="Times New Roman"/>
+        </w:rPr>
+        <w:t xml:space="preserve"> </w:t>
       </w:r>
     </w:p>
     <w:p>
@@ -3855,6 +4297,12 @@
         <w:rFonts w:ascii="Times New Roman" w:hAnsi="Times New Roman" w:cs="Times New Roman"/>
       </w:rPr>
     </w:pPr>
+    <w:r>
+      <w:rPr>
+        <w:rFonts w:ascii="Times New Roman" w:hAnsi="Times New Roman" w:cs="Times New Roman"/>
+      </w:rPr>
+      <w:t>Team Name: asdf_dsa</w:t>
+    </w:r>
   </w:p>
 </w:hdr>
 </file>
@@ -4729,7 +5177,7 @@
 </file>
 
 <file path=customXml/itemProps1.xml><?xml version="1.0" encoding="utf-8"?>
-<ds:datastoreItem xmlns:ds="http://schemas.openxmlformats.org/officeDocument/2006/customXml" ds:itemID="{96A73F5B-DA0D-034E-BF78-BDBC740CFAF8}">
+<ds:datastoreItem xmlns:ds="http://schemas.openxmlformats.org/officeDocument/2006/customXml" ds:itemID="{FBF744EE-0469-2541-89C6-35F071C1ED3E}">
   <ds:schemaRefs>
     <ds:schemaRef ds:uri="http://schemas.openxmlformats.org/officeDocument/2006/bibliography"/>
   </ds:schemaRefs>

</xml_diff>

<commit_message>
[HW1] Moved /data within /src
</commit_message>
<xml_diff>
--- a/HW1_Lee/Report/HW1_Lee_Report.docx
+++ b/HW1_Lee/Report/HW1_Lee_Report.docx
@@ -48,20 +48,20 @@
         <w:rPr>
           <w:rFonts w:ascii="Times New Roman" w:hAnsi="Times New Roman" w:cs="Times New Roman"/>
         </w:rPr>
-        <w:t>1</w:t>
-      </w:r>
-      <w:r>
-        <w:rPr>
-          <w:rFonts w:ascii="Times New Roman" w:hAnsi="Times New Roman" w:cs="Times New Roman"/>
-        </w:rPr>
-        <w:t>4</w:t>
+        <w:t>2</w:t>
+      </w:r>
+      <w:r>
+        <w:rPr>
+          <w:rFonts w:ascii="Times New Roman" w:hAnsi="Times New Roman" w:cs="Times New Roman"/>
+        </w:rPr>
+        <w:t>2</w:t>
       </w:r>
       <w:r>
         <w:rPr>
           <w:rFonts w:ascii="Times New Roman" w:hAnsi="Times New Roman" w:cs="Times New Roman"/>
           <w:vertAlign w:val="superscript"/>
         </w:rPr>
-        <w:t>th</w:t>
+        <w:t>nd</w:t>
       </w:r>
       <w:r>
         <w:rPr>
@@ -631,127 +631,7 @@
         <w:rPr>
           <w:rFonts w:ascii="Times New Roman" w:hAnsi="Times New Roman" w:cs="Times New Roman"/>
         </w:rPr>
-        <w:t>Each library was tested</w:t>
-      </w:r>
-      <w:r>
-        <w:rPr>
-          <w:rFonts w:ascii="Times New Roman" w:hAnsi="Times New Roman" w:cs="Times New Roman"/>
-        </w:rPr>
-        <w:t xml:space="preserve"> </w:t>
-      </w:r>
-      <w:r>
-        <w:rPr>
-          <w:rFonts w:ascii="Times New Roman" w:hAnsi="Times New Roman" w:cs="Times New Roman"/>
-        </w:rPr>
-        <w:t xml:space="preserve">for </w:t>
-      </w:r>
-      <w:r>
-        <w:rPr>
-          <w:rFonts w:ascii="Times New Roman" w:hAnsi="Times New Roman" w:cs="Times New Roman"/>
-        </w:rPr>
-        <w:t xml:space="preserve">performance and </w:t>
-      </w:r>
-      <w:r>
-        <w:rPr>
-          <w:rFonts w:ascii="Times New Roman" w:hAnsi="Times New Roman" w:cs="Times New Roman"/>
-        </w:rPr>
-        <w:t xml:space="preserve">ease of </w:t>
-      </w:r>
-      <w:r>
-        <w:rPr>
-          <w:rFonts w:ascii="Times New Roman" w:hAnsi="Times New Roman" w:cs="Times New Roman"/>
-        </w:rPr>
-        <w:t>API usability</w:t>
-      </w:r>
-      <w:r>
-        <w:rPr>
-          <w:rFonts w:ascii="Times New Roman" w:hAnsi="Times New Roman" w:cs="Times New Roman"/>
-        </w:rPr>
-        <w:t xml:space="preserve"> </w:t>
-      </w:r>
-      <w:r>
-        <w:rPr>
-          <w:rFonts w:ascii="Times New Roman" w:hAnsi="Times New Roman" w:cs="Times New Roman"/>
-        </w:rPr>
-        <w:t xml:space="preserve">which </w:t>
-      </w:r>
-      <w:r>
-        <w:rPr>
-          <w:rFonts w:ascii="Times New Roman" w:hAnsi="Times New Roman" w:cs="Times New Roman"/>
-        </w:rPr>
-        <w:t>contributed</w:t>
-      </w:r>
-      <w:r>
-        <w:rPr>
-          <w:rFonts w:ascii="Times New Roman" w:hAnsi="Times New Roman" w:cs="Times New Roman"/>
-        </w:rPr>
-        <w:t xml:space="preserve"> </w:t>
-      </w:r>
-      <w:r>
-        <w:rPr>
-          <w:rFonts w:ascii="Times New Roman" w:hAnsi="Times New Roman" w:cs="Times New Roman"/>
-        </w:rPr>
-        <w:t>to</w:t>
-      </w:r>
-      <w:r>
-        <w:rPr>
-          <w:rFonts w:ascii="Times New Roman" w:hAnsi="Times New Roman" w:cs="Times New Roman"/>
-        </w:rPr>
-        <w:t xml:space="preserve"> </w:t>
-      </w:r>
-      <w:r>
-        <w:rPr>
-          <w:rFonts w:ascii="Times New Roman" w:hAnsi="Times New Roman" w:cs="Times New Roman"/>
-        </w:rPr>
-        <w:t>reducing</w:t>
-      </w:r>
-      <w:r>
-        <w:rPr>
-          <w:rFonts w:ascii="Times New Roman" w:hAnsi="Times New Roman" w:cs="Times New Roman"/>
-        </w:rPr>
-        <w:t xml:space="preserve"> development time</w:t>
-      </w:r>
-      <w:r>
-        <w:rPr>
-          <w:rFonts w:ascii="Times New Roman" w:hAnsi="Times New Roman" w:cs="Times New Roman"/>
-        </w:rPr>
-        <w:t>.</w:t>
-      </w:r>
-      <w:r>
-        <w:rPr>
-          <w:rFonts w:ascii="Times New Roman" w:hAnsi="Times New Roman" w:cs="Times New Roman"/>
-        </w:rPr>
-        <w:t xml:space="preserve"> </w:t>
-      </w:r>
-      <w:r>
-        <w:rPr>
-          <w:rFonts w:ascii="Times New Roman" w:hAnsi="Times New Roman" w:cs="Times New Roman"/>
-        </w:rPr>
-        <w:t>After analyzing the advantages and dis</w:t>
-      </w:r>
-      <w:r>
-        <w:rPr>
-          <w:rFonts w:ascii="Times New Roman" w:hAnsi="Times New Roman" w:cs="Times New Roman"/>
-        </w:rPr>
-        <w:t>a</w:t>
-      </w:r>
-      <w:r>
-        <w:rPr>
-          <w:rFonts w:ascii="Times New Roman" w:hAnsi="Times New Roman" w:cs="Times New Roman"/>
-        </w:rPr>
-        <w:t>dvantages</w:t>
-      </w:r>
-      <w:r>
-        <w:rPr>
-          <w:rFonts w:ascii="Times New Roman" w:hAnsi="Times New Roman" w:cs="Times New Roman"/>
-        </w:rPr>
-        <w:t xml:space="preserve">, </w:t>
-      </w:r>
-      <w:r>
-        <w:rPr>
-          <w:rFonts w:ascii="Times New Roman" w:hAnsi="Times New Roman" w:cs="Times New Roman"/>
-        </w:rPr>
-        <w:t>t</w:t>
+        <w:t>T</w:t>
       </w:r>
       <w:r>
         <w:rPr>
@@ -1752,14 +1632,7 @@
         <w:rPr>
           <w:rFonts w:ascii="Times New Roman" w:hAnsi="Times New Roman" w:cs="Times New Roman"/>
         </w:rPr>
-        <w:t>the pre-</w:t>
-      </w:r>
-      <w:r>
-        <w:rPr>
-          <w:rFonts w:ascii="Times New Roman" w:hAnsi="Times New Roman" w:cs="Times New Roman"/>
-        </w:rPr>
-        <w:lastRenderedPageBreak/>
-        <w:t>processing step</w:t>
+        <w:t>the pre-processing step</w:t>
       </w:r>
       <w:r>
         <w:rPr>
@@ -1904,6 +1777,7 @@
           <w:rFonts w:ascii="Times New Roman" w:hAnsi="Times New Roman" w:cs="Times New Roman"/>
           <w:b/>
         </w:rPr>
+        <w:lastRenderedPageBreak/>
         <w:tab/>
       </w:r>
     </w:p>
@@ -2004,55 +1878,37 @@
         <w:rPr>
           <w:rFonts w:ascii="Times New Roman" w:hAnsi="Times New Roman" w:cs="Times New Roman"/>
         </w:rPr>
-        <w:t>-dimensional vector</w:t>
-      </w:r>
-      <w:r>
-        <w:rPr>
-          <w:rFonts w:ascii="Times New Roman" w:hAnsi="Times New Roman" w:cs="Times New Roman"/>
-        </w:rPr>
-        <w:t xml:space="preserve"> space.</w:t>
-      </w:r>
-      <w:r>
-        <w:rPr>
-          <w:rFonts w:ascii="Times New Roman" w:hAnsi="Times New Roman" w:cs="Times New Roman"/>
-        </w:rPr>
-        <w:t xml:space="preserve"> </w:t>
-      </w:r>
-      <w:r>
-        <w:rPr>
-          <w:rFonts w:ascii="Times New Roman" w:hAnsi="Times New Roman" w:cs="Times New Roman"/>
-        </w:rPr>
-        <w:t xml:space="preserve">The </w:t>
-      </w:r>
-      <w:r>
-        <w:rPr>
-          <w:rFonts w:ascii="Times New Roman" w:hAnsi="Times New Roman" w:cs="Times New Roman"/>
-        </w:rPr>
-        <w:t>authors</w:t>
-      </w:r>
-      <w:r>
-        <w:rPr>
-          <w:rFonts w:ascii="Times New Roman" w:hAnsi="Times New Roman" w:cs="Times New Roman"/>
-        </w:rPr>
-        <w:t xml:space="preserve"> of Doc2Vec,</w:t>
-      </w:r>
-      <w:r>
-        <w:rPr>
-          <w:rFonts w:ascii="Times New Roman" w:hAnsi="Times New Roman" w:cs="Times New Roman"/>
-        </w:rPr>
-        <w:t xml:space="preserve"> Mikolov and Le</w:t>
-      </w:r>
-      <w:r>
-        <w:rPr>
-          <w:rFonts w:ascii="Times New Roman" w:hAnsi="Times New Roman" w:cs="Times New Roman"/>
-        </w:rPr>
-        <w:t>,</w:t>
-      </w:r>
-      <w:r>
-        <w:rPr>
-          <w:rFonts w:ascii="Times New Roman" w:hAnsi="Times New Roman" w:cs="Times New Roman"/>
-        </w:rPr>
-        <w:t xml:space="preserve"> mentioned the </w:t>
+        <w:t xml:space="preserve">-dimensional </w:t>
+      </w:r>
+      <w:r>
+        <w:rPr>
+          <w:rFonts w:ascii="Times New Roman" w:hAnsi="Times New Roman" w:cs="Times New Roman"/>
+        </w:rPr>
+        <w:t>sparse matrix</w:t>
+      </w:r>
+      <w:r>
+        <w:rPr>
+          <w:rFonts w:ascii="Times New Roman" w:hAnsi="Times New Roman" w:cs="Times New Roman"/>
+        </w:rPr>
+        <w:t>.</w:t>
+      </w:r>
+      <w:r>
+        <w:rPr>
+          <w:rFonts w:ascii="Times New Roman" w:hAnsi="Times New Roman" w:cs="Times New Roman"/>
+        </w:rPr>
+        <w:t xml:space="preserve"> </w:t>
+      </w:r>
+      <w:r>
+        <w:rPr>
+          <w:rFonts w:ascii="Times New Roman" w:hAnsi="Times New Roman" w:cs="Times New Roman"/>
+        </w:rPr>
+        <w:t xml:space="preserve">In section II(c), </w:t>
+      </w:r>
+      <w:r>
+        <w:rPr>
+          <w:rFonts w:ascii="Times New Roman" w:hAnsi="Times New Roman" w:cs="Times New Roman"/>
+        </w:rPr>
+        <w:t xml:space="preserve">DBOW and DM are the two main </w:t>
       </w:r>
       <w:r>
         <w:rPr>
@@ -2064,44 +1920,79 @@
         <w:rPr>
           <w:rFonts w:ascii="Times New Roman" w:hAnsi="Times New Roman" w:cs="Times New Roman"/>
         </w:rPr>
-        <w:t>parameters they used</w:t>
-      </w:r>
-      <w:r>
-        <w:rPr>
-          <w:rFonts w:ascii="Times New Roman" w:hAnsi="Times New Roman" w:cs="Times New Roman"/>
-        </w:rPr>
-        <w:t xml:space="preserve"> in </w:t>
-      </w:r>
-      <w:r>
-        <w:rPr>
-          <w:rFonts w:ascii="Times New Roman" w:hAnsi="Times New Roman" w:cs="Times New Roman"/>
-        </w:rPr>
-        <w:t xml:space="preserve">a Google forum about their </w:t>
-      </w:r>
-      <w:r>
-        <w:rPr>
-          <w:rFonts w:ascii="Times New Roman" w:hAnsi="Times New Roman" w:cs="Times New Roman"/>
-        </w:rPr>
-        <w:t xml:space="preserve">original </w:t>
-      </w:r>
-      <w:r>
-        <w:rPr>
-          <w:rFonts w:ascii="Times New Roman" w:hAnsi="Times New Roman" w:cs="Times New Roman"/>
-        </w:rPr>
-        <w:t>paper</w:t>
-      </w:r>
-      <w:r>
-        <w:rPr>
-          <w:rFonts w:ascii="Times New Roman" w:hAnsi="Times New Roman" w:cs="Times New Roman"/>
-        </w:rPr>
-        <w:t xml:space="preserve">, </w:t>
-      </w:r>
-      <w:r>
-        <w:rPr>
-          <w:rFonts w:ascii="Times New Roman" w:eastAsia="Times New Roman" w:hAnsi="Times New Roman" w:cs="Times New Roman"/>
-          <w:i/>
-        </w:rPr>
-        <w:t>Distributed Representations of Sentences and Documents</w:t>
+        <w:t xml:space="preserve">parameters </w:t>
+      </w:r>
+      <w:r>
+        <w:rPr>
+          <w:rFonts w:ascii="Times New Roman" w:hAnsi="Times New Roman" w:cs="Times New Roman"/>
+        </w:rPr>
+        <w:t xml:space="preserve">to consider </w:t>
+      </w:r>
+      <w:r>
+        <w:rPr>
+          <w:rFonts w:ascii="Times New Roman" w:hAnsi="Times New Roman" w:cs="Times New Roman"/>
+        </w:rPr>
+        <w:t xml:space="preserve">for Doc2Vec. </w:t>
+      </w:r>
+      <w:r>
+        <w:rPr>
+          <w:rFonts w:ascii="Times New Roman" w:hAnsi="Times New Roman" w:cs="Times New Roman"/>
+        </w:rPr>
+        <w:t>By</w:t>
+      </w:r>
+      <w:r>
+        <w:rPr>
+          <w:rFonts w:ascii="Times New Roman" w:hAnsi="Times New Roman" w:cs="Times New Roman"/>
+        </w:rPr>
+        <w:t xml:space="preserve"> </w:t>
+      </w:r>
+      <w:r>
+        <w:rPr>
+          <w:rFonts w:ascii="Times New Roman" w:hAnsi="Times New Roman" w:cs="Times New Roman"/>
+        </w:rPr>
+        <w:t>trial-and-error</w:t>
+      </w:r>
+      <w:r>
+        <w:rPr>
+          <w:rFonts w:ascii="Times New Roman" w:hAnsi="Times New Roman" w:cs="Times New Roman"/>
+        </w:rPr>
+        <w:t xml:space="preserve"> for this </w:t>
+      </w:r>
+      <w:r>
+        <w:rPr>
+          <w:rFonts w:ascii="Times New Roman" w:hAnsi="Times New Roman" w:cs="Times New Roman"/>
+        </w:rPr>
+        <w:t xml:space="preserve">small </w:t>
+      </w:r>
+      <w:r>
+        <w:rPr>
+          <w:rFonts w:ascii="Times New Roman" w:hAnsi="Times New Roman" w:cs="Times New Roman"/>
+        </w:rPr>
+        <w:t>dataset</w:t>
+      </w:r>
+      <w:r>
+        <w:rPr>
+          <w:rFonts w:ascii="Times New Roman" w:hAnsi="Times New Roman" w:cs="Times New Roman"/>
+        </w:rPr>
+        <w:t>, using DM</w:t>
+      </w:r>
+      <w:r>
+        <w:rPr>
+          <w:rFonts w:ascii="Times New Roman" w:hAnsi="Times New Roman" w:cs="Times New Roman"/>
+        </w:rPr>
+        <w:t xml:space="preserve"> </w:t>
+      </w:r>
+      <w:r>
+        <w:rPr>
+          <w:rFonts w:ascii="Times New Roman" w:hAnsi="Times New Roman" w:cs="Times New Roman"/>
+        </w:rPr>
+        <w:t>decreased</w:t>
+      </w:r>
+      <w:r>
+        <w:rPr>
+          <w:rFonts w:ascii="Times New Roman" w:hAnsi="Times New Roman" w:cs="Times New Roman"/>
+        </w:rPr>
+        <w:t xml:space="preserve"> the training time and accuracy</w:t>
       </w:r>
       <w:r>
         <w:rPr>
@@ -2119,57 +2010,13 @@
         <w:rPr>
           <w:rFonts w:ascii="Times New Roman" w:hAnsi="Times New Roman" w:cs="Times New Roman"/>
         </w:rPr>
-        <w:t xml:space="preserve">From </w:t>
-      </w:r>
-      <w:r>
-        <w:rPr>
-          <w:rFonts w:ascii="Times New Roman" w:hAnsi="Times New Roman" w:cs="Times New Roman"/>
-        </w:rPr>
-        <w:t>the</w:t>
-      </w:r>
-      <w:r>
-        <w:rPr>
-          <w:rFonts w:ascii="Times New Roman" w:hAnsi="Times New Roman" w:cs="Times New Roman"/>
-        </w:rPr>
-        <w:t xml:space="preserve"> forum, t</w:t>
-      </w:r>
-      <w:r>
-        <w:rPr>
-          <w:rFonts w:ascii="Times New Roman" w:hAnsi="Times New Roman" w:cs="Times New Roman"/>
-        </w:rPr>
-        <w:t>here were two main parameters</w:t>
-      </w:r>
-      <w:r>
-        <w:rPr>
-          <w:rFonts w:ascii="Times New Roman" w:hAnsi="Times New Roman" w:cs="Times New Roman"/>
-        </w:rPr>
-        <w:t xml:space="preserve"> that contributed t</w:t>
-      </w:r>
-      <w:r>
-        <w:rPr>
-          <w:rFonts w:ascii="Times New Roman" w:hAnsi="Times New Roman" w:cs="Times New Roman"/>
-        </w:rPr>
-        <w:t xml:space="preserve">o either performance or quality: </w:t>
-      </w:r>
-      <w:r>
-        <w:rPr>
-          <w:rFonts w:ascii="Times New Roman" w:hAnsi="Times New Roman" w:cs="Times New Roman"/>
-          <w:i/>
-        </w:rPr>
-        <w:t>dm</w:t>
-      </w:r>
-      <w:r>
-        <w:rPr>
-          <w:rFonts w:ascii="Times New Roman" w:hAnsi="Times New Roman" w:cs="Times New Roman"/>
-        </w:rPr>
-        <w:t xml:space="preserve"> and </w:t>
-      </w:r>
-      <w:r>
-        <w:rPr>
-          <w:rFonts w:ascii="Times New Roman" w:hAnsi="Times New Roman" w:cs="Times New Roman"/>
-          <w:i/>
-        </w:rPr>
-        <w:t>dbow_words</w:t>
+        <w:t xml:space="preserve">DBOW </w:t>
+      </w:r>
+      <w:r>
+        <w:rPr>
+          <w:rFonts w:ascii="Times New Roman" w:hAnsi="Times New Roman" w:cs="Times New Roman"/>
+        </w:rPr>
+        <w:t>increased the training time and accuracy</w:t>
       </w:r>
       <w:r>
         <w:rPr>
@@ -2181,205 +2028,55 @@
         <w:rPr>
           <w:rFonts w:ascii="Times New Roman" w:hAnsi="Times New Roman" w:cs="Times New Roman"/>
         </w:rPr>
-        <w:t xml:space="preserve"> DM and DBOW are th</w:t>
-      </w:r>
-      <w:r>
-        <w:rPr>
-          <w:rFonts w:ascii="Times New Roman" w:hAnsi="Times New Roman" w:cs="Times New Roman"/>
-        </w:rPr>
-        <w:t xml:space="preserve">e two algorithms behind Doc2Vec. </w:t>
-      </w:r>
-      <w:r>
-        <w:rPr>
-          <w:rFonts w:ascii="Times New Roman" w:hAnsi="Times New Roman" w:cs="Times New Roman"/>
-        </w:rPr>
-        <w:t>By</w:t>
-      </w:r>
-      <w:r>
-        <w:rPr>
-          <w:rFonts w:ascii="Times New Roman" w:hAnsi="Times New Roman" w:cs="Times New Roman"/>
-        </w:rPr>
-        <w:t xml:space="preserve"> </w:t>
-      </w:r>
-      <w:r>
-        <w:rPr>
-          <w:rFonts w:ascii="Times New Roman" w:hAnsi="Times New Roman" w:cs="Times New Roman"/>
-        </w:rPr>
-        <w:t>trial-and-error</w:t>
-      </w:r>
-      <w:r>
-        <w:rPr>
-          <w:rFonts w:ascii="Times New Roman" w:hAnsi="Times New Roman" w:cs="Times New Roman"/>
-        </w:rPr>
-        <w:t xml:space="preserve"> for this </w:t>
-      </w:r>
-      <w:r>
-        <w:rPr>
-          <w:rFonts w:ascii="Times New Roman" w:hAnsi="Times New Roman" w:cs="Times New Roman"/>
-        </w:rPr>
-        <w:t xml:space="preserve">small </w:t>
-      </w:r>
-      <w:r>
-        <w:rPr>
-          <w:rFonts w:ascii="Times New Roman" w:hAnsi="Times New Roman" w:cs="Times New Roman"/>
-        </w:rPr>
-        <w:t>dataset</w:t>
-      </w:r>
-      <w:r>
-        <w:rPr>
-          <w:rFonts w:ascii="Times New Roman" w:hAnsi="Times New Roman" w:cs="Times New Roman"/>
-        </w:rPr>
-        <w:t>, using DM</w:t>
-      </w:r>
-      <w:r>
-        <w:rPr>
-          <w:rFonts w:ascii="Times New Roman" w:hAnsi="Times New Roman" w:cs="Times New Roman"/>
-        </w:rPr>
-        <w:t xml:space="preserve"> </w:t>
-      </w:r>
-      <w:r>
-        <w:rPr>
-          <w:rFonts w:ascii="Times New Roman" w:hAnsi="Times New Roman" w:cs="Times New Roman"/>
-        </w:rPr>
-        <w:t>decreased</w:t>
-      </w:r>
-      <w:r>
-        <w:rPr>
-          <w:rFonts w:ascii="Times New Roman" w:hAnsi="Times New Roman" w:cs="Times New Roman"/>
-        </w:rPr>
-        <w:t xml:space="preserve"> the training time and accuracy</w:t>
+        <w:t xml:space="preserve"> </w:t>
+      </w:r>
+      <w:r>
+        <w:rPr>
+          <w:rFonts w:ascii="Times New Roman" w:hAnsi="Times New Roman" w:cs="Times New Roman"/>
+        </w:rPr>
+        <w:t xml:space="preserve">Having noted this down, </w:t>
+      </w:r>
+      <w:r>
+        <w:rPr>
+          <w:rFonts w:ascii="Times New Roman" w:hAnsi="Times New Roman" w:cs="Times New Roman"/>
+        </w:rPr>
+        <w:t xml:space="preserve">pure </w:t>
+      </w:r>
+      <w:r>
+        <w:rPr>
+          <w:rFonts w:ascii="Times New Roman" w:hAnsi="Times New Roman" w:cs="Times New Roman"/>
+        </w:rPr>
+        <w:t xml:space="preserve">DBOW was the </w:t>
+      </w:r>
+      <w:r>
+        <w:rPr>
+          <w:rFonts w:ascii="Times New Roman" w:hAnsi="Times New Roman" w:cs="Times New Roman"/>
+        </w:rPr>
+        <w:t xml:space="preserve">algorithm used </w:t>
+      </w:r>
+      <w:r>
+        <w:rPr>
+          <w:rFonts w:ascii="Times New Roman" w:hAnsi="Times New Roman" w:cs="Times New Roman"/>
+        </w:rPr>
+        <w:t>to l</w:t>
+      </w:r>
+      <w:r>
+        <w:rPr>
+          <w:rFonts w:ascii="Times New Roman" w:hAnsi="Times New Roman" w:cs="Times New Roman"/>
+        </w:rPr>
+        <w:t>earn the context between words</w:t>
+      </w:r>
+      <w:r>
+        <w:rPr>
+          <w:rFonts w:ascii="Times New Roman" w:hAnsi="Times New Roman" w:cs="Times New Roman"/>
+        </w:rPr>
+        <w:t xml:space="preserve"> (dm=0, dbow=0)</w:t>
       </w:r>
       <w:r>
         <w:rPr>
           <w:rFonts w:ascii="Times New Roman" w:hAnsi="Times New Roman" w:cs="Times New Roman"/>
         </w:rPr>
         <w:t>.</w:t>
-      </w:r>
-      <w:r>
-        <w:rPr>
-          <w:rFonts w:ascii="Times New Roman" w:hAnsi="Times New Roman" w:cs="Times New Roman"/>
-        </w:rPr>
-        <w:t xml:space="preserve"> </w:t>
-      </w:r>
-      <w:r>
-        <w:rPr>
-          <w:rFonts w:ascii="Times New Roman" w:hAnsi="Times New Roman" w:cs="Times New Roman"/>
-        </w:rPr>
-        <w:t xml:space="preserve">DBOW </w:t>
-      </w:r>
-      <w:r>
-        <w:rPr>
-          <w:rFonts w:ascii="Times New Roman" w:hAnsi="Times New Roman" w:cs="Times New Roman"/>
-        </w:rPr>
-        <w:t>increased the training time and accuracy</w:t>
-      </w:r>
-      <w:r>
-        <w:rPr>
-          <w:rFonts w:ascii="Times New Roman" w:hAnsi="Times New Roman" w:cs="Times New Roman"/>
-        </w:rPr>
-        <w:t>.</w:t>
-      </w:r>
-      <w:r>
-        <w:rPr>
-          <w:rFonts w:ascii="Times New Roman" w:hAnsi="Times New Roman" w:cs="Times New Roman"/>
-        </w:rPr>
-        <w:t xml:space="preserve"> </w:t>
-      </w:r>
-      <w:r>
-        <w:rPr>
-          <w:rFonts w:ascii="Times New Roman" w:hAnsi="Times New Roman" w:cs="Times New Roman"/>
-        </w:rPr>
-        <w:t xml:space="preserve">Having noted this down, DBOW was the </w:t>
-      </w:r>
-      <w:r>
-        <w:rPr>
-          <w:rFonts w:ascii="Times New Roman" w:hAnsi="Times New Roman" w:cs="Times New Roman"/>
-        </w:rPr>
-        <w:t>algorithm used throughout the rest of the development</w:t>
-      </w:r>
-      <w:r>
-        <w:rPr>
-          <w:rFonts w:ascii="Times New Roman" w:hAnsi="Times New Roman" w:cs="Times New Roman"/>
-        </w:rPr>
-        <w:t>.</w:t>
-      </w:r>
-      <w:r>
-        <w:rPr>
-          <w:rFonts w:ascii="Times New Roman" w:hAnsi="Times New Roman" w:cs="Times New Roman"/>
-        </w:rPr>
-        <w:t xml:space="preserve"> Although the number of dimensions is high, </w:t>
-      </w:r>
-      <w:r>
-        <w:rPr>
-          <w:rFonts w:ascii="Times New Roman" w:hAnsi="Times New Roman" w:cs="Times New Roman"/>
-        </w:rPr>
-        <w:t xml:space="preserve">the </w:t>
-      </w:r>
-      <w:r>
-        <w:rPr>
-          <w:rFonts w:ascii="Times New Roman" w:hAnsi="Times New Roman" w:cs="Times New Roman"/>
-        </w:rPr>
-        <w:t xml:space="preserve">small dataset </w:t>
-      </w:r>
-      <w:r>
-        <w:rPr>
-          <w:rFonts w:ascii="Times New Roman" w:hAnsi="Times New Roman" w:cs="Times New Roman"/>
-        </w:rPr>
-        <w:t>allows for a</w:t>
-      </w:r>
-      <w:r>
-        <w:rPr>
-          <w:rFonts w:ascii="Times New Roman" w:hAnsi="Times New Roman" w:cs="Times New Roman"/>
-        </w:rPr>
-        <w:t xml:space="preserve"> 100-dimensional vector space </w:t>
-      </w:r>
-      <w:r>
-        <w:rPr>
-          <w:rFonts w:ascii="Times New Roman" w:hAnsi="Times New Roman" w:cs="Times New Roman"/>
-        </w:rPr>
-        <w:t xml:space="preserve">to be computed </w:t>
-      </w:r>
-      <w:r>
-        <w:rPr>
-          <w:rFonts w:ascii="Times New Roman" w:hAnsi="Times New Roman" w:cs="Times New Roman"/>
-        </w:rPr>
-        <w:t>in a short amount of time.</w:t>
-      </w:r>
-      <w:r>
-        <w:rPr>
-          <w:rFonts w:ascii="Times New Roman" w:hAnsi="Times New Roman" w:cs="Times New Roman"/>
-        </w:rPr>
-        <w:t xml:space="preserve"> </w:t>
-      </w:r>
-      <w:r>
-        <w:rPr>
-          <w:rFonts w:ascii="Times New Roman" w:hAnsi="Times New Roman" w:cs="Times New Roman"/>
-        </w:rPr>
-        <w:t xml:space="preserve">Because of this, </w:t>
-      </w:r>
-      <w:r>
-        <w:rPr>
-          <w:rFonts w:ascii="Times New Roman" w:hAnsi="Times New Roman" w:cs="Times New Roman"/>
-        </w:rPr>
-        <w:t xml:space="preserve">the Doc2Vec model was able to learn more of the context between </w:t>
-      </w:r>
-      <w:r>
-        <w:rPr>
-          <w:rFonts w:ascii="Times New Roman" w:hAnsi="Times New Roman" w:cs="Times New Roman"/>
-        </w:rPr>
-        <w:t xml:space="preserve">words and output more accurate </w:t>
-      </w:r>
-      <w:r>
-        <w:rPr>
-          <w:rFonts w:ascii="Times New Roman" w:hAnsi="Times New Roman" w:cs="Times New Roman"/>
-        </w:rPr>
-        <w:t>vector</w:t>
-      </w:r>
-      <w:r>
-        <w:rPr>
-          <w:rFonts w:ascii="Times New Roman" w:hAnsi="Times New Roman" w:cs="Times New Roman"/>
-        </w:rPr>
-        <w:t xml:space="preserve"> representations.</w:t>
       </w:r>
     </w:p>
     <w:p>
@@ -2484,7 +2181,14 @@
           <w:rFonts w:ascii="Times New Roman" w:hAnsi="Times New Roman" w:cs="Times New Roman"/>
           <w:i/>
         </w:rPr>
-        <w:t>=10</w:t>
+        <w:t>=</w:t>
+      </w:r>
+      <w:r>
+        <w:rPr>
+          <w:rFonts w:ascii="Times New Roman" w:hAnsi="Times New Roman" w:cs="Times New Roman"/>
+          <w:i/>
+        </w:rPr>
+        <w:t>5</w:t>
       </w:r>
       <w:r>
         <w:rPr>
@@ -2544,7 +2248,7 @@
           <w:rFonts w:ascii="Times New Roman" w:hAnsi="Times New Roman" w:cs="Times New Roman"/>
           <w:i/>
         </w:rPr>
-        <w:t>1</w:t>
+        <w:t>3</w:t>
       </w:r>
       <w:r>
         <w:rPr>
@@ -3750,478 +3454,254 @@
         </w:rPr>
         <w:t xml:space="preserve"> model</w:t>
       </w:r>
+      <w:r>
+        <w:rPr>
+          <w:rFonts w:ascii="Times New Roman" w:hAnsi="Times New Roman" w:cs="Times New Roman"/>
+        </w:rPr>
+        <w:t xml:space="preserve"> trained on 3-folds</w:t>
+      </w:r>
+      <w:r>
+        <w:rPr>
+          <w:rFonts w:ascii="Times New Roman" w:hAnsi="Times New Roman" w:cs="Times New Roman"/>
+        </w:rPr>
+        <w:t xml:space="preserve">, </w:t>
+      </w:r>
+      <w:r>
+        <w:rPr>
+          <w:rFonts w:ascii="Times New Roman" w:hAnsi="Times New Roman" w:cs="Times New Roman"/>
+        </w:rPr>
+        <w:t xml:space="preserve">the final </w:t>
+      </w:r>
+      <w:r>
+        <w:rPr>
+          <w:rFonts w:ascii="Times New Roman" w:hAnsi="Times New Roman" w:cs="Times New Roman"/>
+        </w:rPr>
+        <w:t xml:space="preserve">accuracy outputted by the CV process </w:t>
+      </w:r>
+      <w:r>
+        <w:rPr>
+          <w:rFonts w:ascii="Times New Roman" w:hAnsi="Times New Roman" w:cs="Times New Roman"/>
+        </w:rPr>
+        <w:t xml:space="preserve">resulted in 93%. However, the </w:t>
+      </w:r>
+      <w:r>
+        <w:rPr>
+          <w:rFonts w:ascii="Times New Roman" w:hAnsi="Times New Roman" w:cs="Times New Roman"/>
+        </w:rPr>
+        <w:t xml:space="preserve">real test set </w:t>
+      </w:r>
+      <w:r>
+        <w:rPr>
+          <w:rFonts w:ascii="Times New Roman" w:hAnsi="Times New Roman" w:cs="Times New Roman"/>
+        </w:rPr>
+        <w:t>resulted in 78</w:t>
+      </w:r>
+      <w:r>
+        <w:rPr>
+          <w:rFonts w:ascii="Times New Roman" w:hAnsi="Times New Roman" w:cs="Times New Roman"/>
+        </w:rPr>
+        <w:t>%.</w:t>
+      </w:r>
+      <w:r>
+        <w:rPr>
+          <w:rFonts w:ascii="Times New Roman" w:hAnsi="Times New Roman" w:cs="Times New Roman"/>
+        </w:rPr>
+        <w:t xml:space="preserve"> </w:t>
+      </w:r>
+      <w:r>
+        <w:rPr>
+          <w:rFonts w:ascii="Times New Roman" w:hAnsi="Times New Roman" w:cs="Times New Roman"/>
+        </w:rPr>
+        <w:t xml:space="preserve">This </w:t>
+      </w:r>
+      <w:r>
+        <w:rPr>
+          <w:rFonts w:ascii="Times New Roman" w:hAnsi="Times New Roman" w:cs="Times New Roman"/>
+        </w:rPr>
+        <w:t>can</w:t>
+      </w:r>
+      <w:r>
+        <w:rPr>
+          <w:rFonts w:ascii="Times New Roman" w:hAnsi="Times New Roman" w:cs="Times New Roman"/>
+        </w:rPr>
+        <w:t xml:space="preserve"> be a cause of</w:t>
+      </w:r>
+      <w:r>
+        <w:rPr>
+          <w:rFonts w:ascii="Times New Roman" w:hAnsi="Times New Roman" w:cs="Times New Roman"/>
+        </w:rPr>
+        <w:t xml:space="preserve"> a</w:t>
+      </w:r>
+      <w:r>
+        <w:rPr>
+          <w:rFonts w:ascii="Times New Roman" w:hAnsi="Times New Roman" w:cs="Times New Roman"/>
+        </w:rPr>
+        <w:t xml:space="preserve"> skewed </w:t>
+      </w:r>
+      <w:r>
+        <w:rPr>
+          <w:rFonts w:ascii="Times New Roman" w:hAnsi="Times New Roman" w:cs="Times New Roman"/>
+        </w:rPr>
+        <w:t>accurac</w:t>
+      </w:r>
+      <w:r>
+        <w:rPr>
+          <w:rFonts w:ascii="Times New Roman" w:hAnsi="Times New Roman" w:cs="Times New Roman"/>
+        </w:rPr>
+        <w:t>y metric</w:t>
+      </w:r>
+      <w:r>
+        <w:rPr>
+          <w:rFonts w:ascii="Times New Roman" w:hAnsi="Times New Roman" w:cs="Times New Roman"/>
+        </w:rPr>
+        <w:t xml:space="preserve"> since </w:t>
+      </w:r>
+      <w:r>
+        <w:rPr>
+          <w:rFonts w:ascii="Times New Roman" w:hAnsi="Times New Roman" w:cs="Times New Roman"/>
+        </w:rPr>
+        <w:t xml:space="preserve">the </w:t>
+      </w:r>
+      <w:r>
+        <w:rPr>
+          <w:rFonts w:ascii="Times New Roman" w:hAnsi="Times New Roman" w:cs="Times New Roman"/>
+        </w:rPr>
+        <w:t xml:space="preserve">process </w:t>
+      </w:r>
+      <w:r>
+        <w:rPr>
+          <w:rFonts w:ascii="Times New Roman" w:hAnsi="Times New Roman" w:cs="Times New Roman"/>
+        </w:rPr>
+        <w:t xml:space="preserve">of </w:t>
+      </w:r>
+      <w:r>
+        <w:rPr>
+          <w:rFonts w:ascii="Times New Roman" w:hAnsi="Times New Roman" w:cs="Times New Roman"/>
+        </w:rPr>
+        <w:t>shuffl</w:t>
+      </w:r>
+      <w:r>
+        <w:rPr>
+          <w:rFonts w:ascii="Times New Roman" w:hAnsi="Times New Roman" w:cs="Times New Roman"/>
+        </w:rPr>
+        <w:t xml:space="preserve">ing and splitting </w:t>
+      </w:r>
+      <w:r>
+        <w:rPr>
+          <w:rFonts w:ascii="Times New Roman" w:hAnsi="Times New Roman" w:cs="Times New Roman"/>
+        </w:rPr>
+        <w:t>the</w:t>
+      </w:r>
+      <w:r>
+        <w:rPr>
+          <w:rFonts w:ascii="Times New Roman" w:hAnsi="Times New Roman" w:cs="Times New Roman"/>
+        </w:rPr>
+        <w:t xml:space="preserve"> training data</w:t>
+      </w:r>
+      <w:r>
+        <w:rPr>
+          <w:rFonts w:ascii="Times New Roman" w:hAnsi="Times New Roman" w:cs="Times New Roman"/>
+        </w:rPr>
+        <w:t xml:space="preserve"> for k-fold CV</w:t>
+      </w:r>
+      <w:r>
+        <w:rPr>
+          <w:rFonts w:ascii="Times New Roman" w:hAnsi="Times New Roman" w:cs="Times New Roman"/>
+        </w:rPr>
+        <w:t xml:space="preserve"> </w:t>
+      </w:r>
+      <w:r>
+        <w:rPr>
+          <w:rFonts w:ascii="Times New Roman" w:hAnsi="Times New Roman" w:cs="Times New Roman"/>
+        </w:rPr>
+        <w:t>may</w:t>
+      </w:r>
+      <w:r>
+        <w:rPr>
+          <w:rFonts w:ascii="Times New Roman" w:hAnsi="Times New Roman" w:cs="Times New Roman"/>
+        </w:rPr>
+        <w:t xml:space="preserve"> </w:t>
+      </w:r>
+      <w:r>
+        <w:rPr>
+          <w:rFonts w:ascii="Times New Roman" w:hAnsi="Times New Roman" w:cs="Times New Roman"/>
+        </w:rPr>
+        <w:t xml:space="preserve">not be </w:t>
+      </w:r>
+      <w:r>
+        <w:rPr>
+          <w:rFonts w:ascii="Times New Roman" w:hAnsi="Times New Roman" w:cs="Times New Roman"/>
+        </w:rPr>
+        <w:t xml:space="preserve">entirely </w:t>
+      </w:r>
+      <w:r>
+        <w:rPr>
+          <w:rFonts w:ascii="Times New Roman" w:hAnsi="Times New Roman" w:cs="Times New Roman"/>
+        </w:rPr>
+        <w:t>fair/</w:t>
+      </w:r>
+      <w:r>
+        <w:rPr>
+          <w:rFonts w:ascii="Times New Roman" w:hAnsi="Times New Roman" w:cs="Times New Roman"/>
+        </w:rPr>
+        <w:t>reliable.</w:t>
+      </w:r>
+      <w:r>
+        <w:rPr>
+          <w:rFonts w:ascii="Times New Roman" w:hAnsi="Times New Roman" w:cs="Times New Roman"/>
+        </w:rPr>
+        <w:t xml:space="preserve"> </w:t>
+      </w:r>
+      <w:r>
+        <w:rPr>
+          <w:rFonts w:ascii="Times New Roman" w:hAnsi="Times New Roman" w:cs="Times New Roman"/>
+        </w:rPr>
+        <w:t xml:space="preserve">Future improvements will involve </w:t>
+      </w:r>
+      <w:r>
+        <w:rPr>
+          <w:rFonts w:ascii="Times New Roman" w:hAnsi="Times New Roman" w:cs="Times New Roman"/>
+        </w:rPr>
+        <w:t>tuning the Doc2Vec hyper-parameters, training on a</w:t>
+      </w:r>
+      <w:r>
+        <w:rPr>
+          <w:rFonts w:ascii="Times New Roman" w:hAnsi="Times New Roman" w:cs="Times New Roman"/>
+        </w:rPr>
+        <w:t xml:space="preserve"> much</w:t>
+      </w:r>
+      <w:r>
+        <w:rPr>
+          <w:rFonts w:ascii="Times New Roman" w:hAnsi="Times New Roman" w:cs="Times New Roman"/>
+        </w:rPr>
+        <w:t xml:space="preserve"> larger dataset, </w:t>
+      </w:r>
+      <w:r>
+        <w:rPr>
+          <w:rFonts w:ascii="Times New Roman" w:hAnsi="Times New Roman" w:cs="Times New Roman"/>
+        </w:rPr>
+        <w:t xml:space="preserve">and </w:t>
+      </w:r>
+      <w:r>
+        <w:rPr>
+          <w:rFonts w:ascii="Times New Roman" w:hAnsi="Times New Roman" w:cs="Times New Roman"/>
+        </w:rPr>
+        <w:t>other classification</w:t>
+      </w:r>
+      <w:r>
+        <w:rPr>
+          <w:rFonts w:ascii="Times New Roman" w:hAnsi="Times New Roman" w:cs="Times New Roman"/>
+        </w:rPr>
+        <w:t xml:space="preserve"> techniques.</w:t>
+      </w:r>
+      <w:r>
+        <w:rPr>
+          <w:rFonts w:ascii="Times New Roman" w:hAnsi="Times New Roman" w:cs="Times New Roman"/>
+        </w:rPr>
+        <w:t xml:space="preserve"> </w:t>
+      </w:r>
       <w:bookmarkStart w:id="0" w:name="_GoBack"/>
       <w:bookmarkEnd w:id="0"/>
-      <w:r>
-        <w:rPr>
-          <w:rFonts w:ascii="Times New Roman" w:hAnsi="Times New Roman" w:cs="Times New Roman"/>
-        </w:rPr>
-        <w:t xml:space="preserve"> trained on 3-folds</w:t>
-      </w:r>
-      <w:r>
-        <w:rPr>
-          <w:rFonts w:ascii="Times New Roman" w:hAnsi="Times New Roman" w:cs="Times New Roman"/>
-        </w:rPr>
-        <w:t xml:space="preserve">, </w:t>
-      </w:r>
-      <w:r>
-        <w:rPr>
-          <w:rFonts w:ascii="Times New Roman" w:hAnsi="Times New Roman" w:cs="Times New Roman"/>
-        </w:rPr>
-        <w:t xml:space="preserve">the final </w:t>
-      </w:r>
-      <w:r>
-        <w:rPr>
-          <w:rFonts w:ascii="Times New Roman" w:hAnsi="Times New Roman" w:cs="Times New Roman"/>
-        </w:rPr>
-        <w:t xml:space="preserve">accuracy outputted by the CV process </w:t>
-      </w:r>
-      <w:r>
-        <w:rPr>
-          <w:rFonts w:ascii="Times New Roman" w:hAnsi="Times New Roman" w:cs="Times New Roman"/>
-        </w:rPr>
-        <w:t xml:space="preserve">resulted in 93%. However, the </w:t>
-      </w:r>
-      <w:r>
-        <w:rPr>
-          <w:rFonts w:ascii="Times New Roman" w:hAnsi="Times New Roman" w:cs="Times New Roman"/>
-        </w:rPr>
-        <w:t xml:space="preserve">real test set </w:t>
-      </w:r>
-      <w:r>
-        <w:rPr>
-          <w:rFonts w:ascii="Times New Roman" w:hAnsi="Times New Roman" w:cs="Times New Roman"/>
-        </w:rPr>
-        <w:t>resulted in 78</w:t>
-      </w:r>
-      <w:r>
-        <w:rPr>
-          <w:rFonts w:ascii="Times New Roman" w:hAnsi="Times New Roman" w:cs="Times New Roman"/>
-        </w:rPr>
-        <w:t>%.</w:t>
-      </w:r>
-      <w:r>
-        <w:rPr>
-          <w:rFonts w:ascii="Times New Roman" w:hAnsi="Times New Roman" w:cs="Times New Roman"/>
-        </w:rPr>
-        <w:t xml:space="preserve"> </w:t>
-      </w:r>
-      <w:r>
-        <w:rPr>
-          <w:rFonts w:ascii="Times New Roman" w:hAnsi="Times New Roman" w:cs="Times New Roman"/>
-        </w:rPr>
-        <w:t xml:space="preserve">This </w:t>
-      </w:r>
-      <w:r>
-        <w:rPr>
-          <w:rFonts w:ascii="Times New Roman" w:hAnsi="Times New Roman" w:cs="Times New Roman"/>
-        </w:rPr>
-        <w:t>can</w:t>
-      </w:r>
-      <w:r>
-        <w:rPr>
-          <w:rFonts w:ascii="Times New Roman" w:hAnsi="Times New Roman" w:cs="Times New Roman"/>
-        </w:rPr>
-        <w:t xml:space="preserve"> be a cause of</w:t>
-      </w:r>
-      <w:r>
-        <w:rPr>
-          <w:rFonts w:ascii="Times New Roman" w:hAnsi="Times New Roman" w:cs="Times New Roman"/>
-        </w:rPr>
-        <w:t xml:space="preserve"> a</w:t>
-      </w:r>
-      <w:r>
-        <w:rPr>
-          <w:rFonts w:ascii="Times New Roman" w:hAnsi="Times New Roman" w:cs="Times New Roman"/>
-        </w:rPr>
-        <w:t xml:space="preserve"> skewed </w:t>
-      </w:r>
-      <w:r>
-        <w:rPr>
-          <w:rFonts w:ascii="Times New Roman" w:hAnsi="Times New Roman" w:cs="Times New Roman"/>
-        </w:rPr>
-        <w:t>accurac</w:t>
-      </w:r>
-      <w:r>
-        <w:rPr>
-          <w:rFonts w:ascii="Times New Roman" w:hAnsi="Times New Roman" w:cs="Times New Roman"/>
-        </w:rPr>
-        <w:t>y metric</w:t>
-      </w:r>
-      <w:r>
-        <w:rPr>
-          <w:rFonts w:ascii="Times New Roman" w:hAnsi="Times New Roman" w:cs="Times New Roman"/>
-        </w:rPr>
-        <w:t xml:space="preserve"> since </w:t>
-      </w:r>
-      <w:r>
-        <w:rPr>
-          <w:rFonts w:ascii="Times New Roman" w:hAnsi="Times New Roman" w:cs="Times New Roman"/>
-        </w:rPr>
-        <w:t xml:space="preserve">the </w:t>
-      </w:r>
-      <w:r>
-        <w:rPr>
-          <w:rFonts w:ascii="Times New Roman" w:hAnsi="Times New Roman" w:cs="Times New Roman"/>
-        </w:rPr>
-        <w:t xml:space="preserve">process </w:t>
-      </w:r>
-      <w:r>
-        <w:rPr>
-          <w:rFonts w:ascii="Times New Roman" w:hAnsi="Times New Roman" w:cs="Times New Roman"/>
-        </w:rPr>
-        <w:t xml:space="preserve">of </w:t>
-      </w:r>
-      <w:r>
-        <w:rPr>
-          <w:rFonts w:ascii="Times New Roman" w:hAnsi="Times New Roman" w:cs="Times New Roman"/>
-        </w:rPr>
-        <w:t>shuffl</w:t>
-      </w:r>
-      <w:r>
-        <w:rPr>
-          <w:rFonts w:ascii="Times New Roman" w:hAnsi="Times New Roman" w:cs="Times New Roman"/>
-        </w:rPr>
-        <w:t xml:space="preserve">ing and splitting </w:t>
-      </w:r>
-      <w:r>
-        <w:rPr>
-          <w:rFonts w:ascii="Times New Roman" w:hAnsi="Times New Roman" w:cs="Times New Roman"/>
-        </w:rPr>
-        <w:t>the</w:t>
-      </w:r>
-      <w:r>
-        <w:rPr>
-          <w:rFonts w:ascii="Times New Roman" w:hAnsi="Times New Roman" w:cs="Times New Roman"/>
-        </w:rPr>
-        <w:t xml:space="preserve"> training data</w:t>
-      </w:r>
-      <w:r>
-        <w:rPr>
-          <w:rFonts w:ascii="Times New Roman" w:hAnsi="Times New Roman" w:cs="Times New Roman"/>
-        </w:rPr>
-        <w:t xml:space="preserve"> for k-fold CV</w:t>
-      </w:r>
-      <w:r>
-        <w:rPr>
-          <w:rFonts w:ascii="Times New Roman" w:hAnsi="Times New Roman" w:cs="Times New Roman"/>
-        </w:rPr>
-        <w:t xml:space="preserve"> </w:t>
-      </w:r>
-      <w:r>
-        <w:rPr>
-          <w:rFonts w:ascii="Times New Roman" w:hAnsi="Times New Roman" w:cs="Times New Roman"/>
-        </w:rPr>
-        <w:t>may</w:t>
-      </w:r>
-      <w:r>
-        <w:rPr>
-          <w:rFonts w:ascii="Times New Roman" w:hAnsi="Times New Roman" w:cs="Times New Roman"/>
-        </w:rPr>
-        <w:t xml:space="preserve"> </w:t>
-      </w:r>
-      <w:r>
-        <w:rPr>
-          <w:rFonts w:ascii="Times New Roman" w:hAnsi="Times New Roman" w:cs="Times New Roman"/>
-        </w:rPr>
-        <w:t xml:space="preserve">not be </w:t>
-      </w:r>
-      <w:r>
-        <w:rPr>
-          <w:rFonts w:ascii="Times New Roman" w:hAnsi="Times New Roman" w:cs="Times New Roman"/>
-        </w:rPr>
-        <w:t xml:space="preserve">entirely </w:t>
-      </w:r>
-      <w:r>
-        <w:rPr>
-          <w:rFonts w:ascii="Times New Roman" w:hAnsi="Times New Roman" w:cs="Times New Roman"/>
-        </w:rPr>
-        <w:t>fair/</w:t>
-      </w:r>
-      <w:r>
-        <w:rPr>
-          <w:rFonts w:ascii="Times New Roman" w:hAnsi="Times New Roman" w:cs="Times New Roman"/>
-        </w:rPr>
-        <w:t>reliable.</w:t>
-      </w:r>
-      <w:r>
-        <w:rPr>
-          <w:rFonts w:ascii="Times New Roman" w:hAnsi="Times New Roman" w:cs="Times New Roman"/>
-        </w:rPr>
-        <w:t xml:space="preserve"> </w:t>
-      </w:r>
-      <w:r>
-        <w:rPr>
-          <w:rFonts w:ascii="Times New Roman" w:hAnsi="Times New Roman" w:cs="Times New Roman"/>
-        </w:rPr>
-        <w:t xml:space="preserve">Future improvements will involve </w:t>
-      </w:r>
-      <w:r>
-        <w:rPr>
-          <w:rFonts w:ascii="Times New Roman" w:hAnsi="Times New Roman" w:cs="Times New Roman"/>
-        </w:rPr>
-        <w:t>tuning the Doc2Vec hyper-parameters, training on a</w:t>
-      </w:r>
-      <w:r>
-        <w:rPr>
-          <w:rFonts w:ascii="Times New Roman" w:hAnsi="Times New Roman" w:cs="Times New Roman"/>
-        </w:rPr>
-        <w:t xml:space="preserve"> much</w:t>
-      </w:r>
-      <w:r>
-        <w:rPr>
-          <w:rFonts w:ascii="Times New Roman" w:hAnsi="Times New Roman" w:cs="Times New Roman"/>
-        </w:rPr>
-        <w:t xml:space="preserve"> larger dataset, </w:t>
-      </w:r>
-      <w:r>
-        <w:rPr>
-          <w:rFonts w:ascii="Times New Roman" w:hAnsi="Times New Roman" w:cs="Times New Roman"/>
-        </w:rPr>
-        <w:t xml:space="preserve">and </w:t>
-      </w:r>
-      <w:r>
-        <w:rPr>
-          <w:rFonts w:ascii="Times New Roman" w:hAnsi="Times New Roman" w:cs="Times New Roman"/>
-        </w:rPr>
-        <w:t>other classification</w:t>
-      </w:r>
-      <w:r>
-        <w:rPr>
-          <w:rFonts w:ascii="Times New Roman" w:hAnsi="Times New Roman" w:cs="Times New Roman"/>
-        </w:rPr>
-        <w:t xml:space="preserve"> techniques.</w:t>
-      </w:r>
-      <w:r>
-        <w:rPr>
-          <w:rFonts w:ascii="Times New Roman" w:hAnsi="Times New Roman" w:cs="Times New Roman"/>
-        </w:rPr>
-        <w:t xml:space="preserve"> </w:t>
-      </w:r>
-    </w:p>
-    <w:p>
-      <w:pPr>
-        <w:contextualSpacing/>
-        <w:rPr>
-          <w:rFonts w:ascii="Times New Roman" w:hAnsi="Times New Roman" w:cs="Times New Roman"/>
-        </w:rPr>
-      </w:pPr>
-    </w:p>
-    <w:p>
-      <w:pPr>
-        <w:contextualSpacing/>
-        <w:rPr>
-          <w:rFonts w:ascii="Times New Roman" w:hAnsi="Times New Roman" w:cs="Times New Roman"/>
-        </w:rPr>
-      </w:pPr>
-    </w:p>
-    <w:p>
-      <w:pPr>
-        <w:contextualSpacing/>
-        <w:rPr>
-          <w:rFonts w:ascii="Times New Roman" w:hAnsi="Times New Roman" w:cs="Times New Roman"/>
-        </w:rPr>
-      </w:pPr>
-    </w:p>
-    <w:p>
-      <w:pPr>
-        <w:contextualSpacing/>
-        <w:rPr>
-          <w:rFonts w:ascii="Times New Roman" w:hAnsi="Times New Roman" w:cs="Times New Roman"/>
-        </w:rPr>
-      </w:pPr>
-    </w:p>
-    <w:p>
-      <w:pPr>
-        <w:contextualSpacing/>
-        <w:rPr>
-          <w:rFonts w:ascii="Times New Roman" w:hAnsi="Times New Roman" w:cs="Times New Roman"/>
-        </w:rPr>
-      </w:pPr>
-    </w:p>
-    <w:p>
-      <w:pPr>
-        <w:contextualSpacing/>
-        <w:rPr>
-          <w:rFonts w:ascii="Times New Roman" w:hAnsi="Times New Roman" w:cs="Times New Roman"/>
-        </w:rPr>
-      </w:pPr>
-    </w:p>
-    <w:p>
-      <w:pPr>
-        <w:contextualSpacing/>
-        <w:rPr>
-          <w:rFonts w:ascii="Times New Roman" w:hAnsi="Times New Roman" w:cs="Times New Roman"/>
-        </w:rPr>
-      </w:pPr>
-    </w:p>
-    <w:p>
-      <w:pPr>
-        <w:contextualSpacing/>
-        <w:rPr>
-          <w:rFonts w:ascii="Times New Roman" w:hAnsi="Times New Roman" w:cs="Times New Roman"/>
-        </w:rPr>
-      </w:pPr>
-    </w:p>
-    <w:p>
-      <w:pPr>
-        <w:contextualSpacing/>
-        <w:rPr>
-          <w:rFonts w:ascii="Times New Roman" w:hAnsi="Times New Roman" w:cs="Times New Roman"/>
-        </w:rPr>
-      </w:pPr>
-    </w:p>
-    <w:p>
-      <w:pPr>
-        <w:contextualSpacing/>
-        <w:rPr>
-          <w:rFonts w:ascii="Times New Roman" w:hAnsi="Times New Roman" w:cs="Times New Roman"/>
-        </w:rPr>
-      </w:pPr>
-    </w:p>
-    <w:p>
-      <w:pPr>
-        <w:contextualSpacing/>
-        <w:rPr>
-          <w:rFonts w:ascii="Times New Roman" w:hAnsi="Times New Roman" w:cs="Times New Roman"/>
-        </w:rPr>
-      </w:pPr>
-    </w:p>
-    <w:p>
-      <w:pPr>
-        <w:contextualSpacing/>
-        <w:rPr>
-          <w:rFonts w:ascii="Times New Roman" w:hAnsi="Times New Roman" w:cs="Times New Roman"/>
-        </w:rPr>
-      </w:pPr>
-    </w:p>
-    <w:p>
-      <w:pPr>
-        <w:contextualSpacing/>
-        <w:rPr>
-          <w:rFonts w:ascii="Times New Roman" w:hAnsi="Times New Roman" w:cs="Times New Roman"/>
-        </w:rPr>
-      </w:pPr>
-    </w:p>
-    <w:p>
-      <w:pPr>
-        <w:contextualSpacing/>
-        <w:rPr>
-          <w:rFonts w:ascii="Times New Roman" w:hAnsi="Times New Roman" w:cs="Times New Roman"/>
-        </w:rPr>
-      </w:pPr>
-    </w:p>
-    <w:p>
-      <w:pPr>
-        <w:contextualSpacing/>
-        <w:rPr>
-          <w:rFonts w:ascii="Times New Roman" w:hAnsi="Times New Roman" w:cs="Times New Roman"/>
-        </w:rPr>
-      </w:pPr>
-    </w:p>
-    <w:p>
-      <w:pPr>
-        <w:contextualSpacing/>
-        <w:rPr>
-          <w:rFonts w:ascii="Times New Roman" w:hAnsi="Times New Roman" w:cs="Times New Roman"/>
-        </w:rPr>
-      </w:pPr>
-    </w:p>
-    <w:p>
-      <w:pPr>
-        <w:contextualSpacing/>
-        <w:rPr>
-          <w:rFonts w:ascii="Times New Roman" w:hAnsi="Times New Roman" w:cs="Times New Roman"/>
-        </w:rPr>
-      </w:pPr>
-    </w:p>
-    <w:p>
-      <w:pPr>
-        <w:contextualSpacing/>
-        <w:rPr>
-          <w:rFonts w:ascii="Times New Roman" w:hAnsi="Times New Roman" w:cs="Times New Roman"/>
-        </w:rPr>
-      </w:pPr>
-    </w:p>
-    <w:p>
-      <w:pPr>
-        <w:contextualSpacing/>
-        <w:rPr>
-          <w:rFonts w:ascii="Times New Roman" w:hAnsi="Times New Roman" w:cs="Times New Roman"/>
-        </w:rPr>
-      </w:pPr>
-    </w:p>
-    <w:p>
-      <w:pPr>
-        <w:contextualSpacing/>
-        <w:rPr>
-          <w:rFonts w:ascii="Times New Roman" w:hAnsi="Times New Roman" w:cs="Times New Roman"/>
-        </w:rPr>
-      </w:pPr>
-    </w:p>
-    <w:p>
-      <w:pPr>
-        <w:contextualSpacing/>
-        <w:rPr>
-          <w:rFonts w:ascii="Times New Roman" w:hAnsi="Times New Roman" w:cs="Times New Roman"/>
-        </w:rPr>
-      </w:pPr>
-    </w:p>
-    <w:p>
-      <w:pPr>
-        <w:contextualSpacing/>
-        <w:rPr>
-          <w:rFonts w:ascii="Times New Roman" w:hAnsi="Times New Roman" w:cs="Times New Roman"/>
-        </w:rPr>
-      </w:pPr>
-    </w:p>
-    <w:p>
-      <w:pPr>
-        <w:contextualSpacing/>
-        <w:rPr>
-          <w:rFonts w:ascii="Times New Roman" w:hAnsi="Times New Roman" w:cs="Times New Roman"/>
-        </w:rPr>
-      </w:pPr>
-    </w:p>
-    <w:p>
-      <w:pPr>
-        <w:contextualSpacing/>
-        <w:rPr>
-          <w:rFonts w:ascii="Times New Roman" w:hAnsi="Times New Roman" w:cs="Times New Roman"/>
-        </w:rPr>
-      </w:pPr>
-    </w:p>
-    <w:p>
-      <w:pPr>
-        <w:contextualSpacing/>
-        <w:rPr>
-          <w:rFonts w:ascii="Times New Roman" w:hAnsi="Times New Roman" w:cs="Times New Roman"/>
-        </w:rPr>
-      </w:pPr>
-    </w:p>
-    <w:p>
-      <w:pPr>
-        <w:contextualSpacing/>
-        <w:rPr>
-          <w:rFonts w:ascii="Times New Roman" w:hAnsi="Times New Roman" w:cs="Times New Roman"/>
-        </w:rPr>
-      </w:pPr>
-    </w:p>
-    <w:p>
-      <w:pPr>
-        <w:contextualSpacing/>
-        <w:rPr>
-          <w:rFonts w:ascii="Times New Roman" w:hAnsi="Times New Roman" w:cs="Times New Roman"/>
-        </w:rPr>
-      </w:pPr>
-    </w:p>
-    <w:p>
-      <w:pPr>
-        <w:contextualSpacing/>
-        <w:rPr>
-          <w:rFonts w:ascii="Times New Roman" w:hAnsi="Times New Roman" w:cs="Times New Roman"/>
-        </w:rPr>
-      </w:pPr>
     </w:p>
     <w:sectPr>
       <w:headerReference w:type="default" r:id="rId8"/>
@@ -5177,7 +4657,7 @@
 </file>
 
 <file path=customXml/itemProps1.xml><?xml version="1.0" encoding="utf-8"?>
-<ds:datastoreItem xmlns:ds="http://schemas.openxmlformats.org/officeDocument/2006/customXml" ds:itemID="{FBF744EE-0469-2541-89C6-35F071C1ED3E}">
+<ds:datastoreItem xmlns:ds="http://schemas.openxmlformats.org/officeDocument/2006/customXml" ds:itemID="{4FF69076-1D9F-AD43-A155-C820A14EE25B}">
   <ds:schemaRefs>
     <ds:schemaRef ds:uri="http://schemas.openxmlformats.org/officeDocument/2006/bibliography"/>
   </ds:schemaRefs>

</xml_diff>

<commit_message>
[HW1] Final version of HW1
</commit_message>
<xml_diff>
--- a/HW1_Lee/Report/HW1_Lee_Report.docx
+++ b/HW1_Lee/Report/HW1_Lee_Report.docx
@@ -36,7 +36,7 @@
         <w:rPr>
           <w:rFonts w:ascii="Times New Roman" w:hAnsi="Times New Roman" w:cs="Times New Roman"/>
         </w:rPr>
-        <w:t>an accuracy of 78</w:t>
+        <w:t>an accuracy of 80</w:t>
       </w:r>
       <w:r>
         <w:rPr>
@@ -48,20 +48,14 @@
         <w:rPr>
           <w:rFonts w:ascii="Times New Roman" w:hAnsi="Times New Roman" w:cs="Times New Roman"/>
         </w:rPr>
-        <w:t>2</w:t>
-      </w:r>
-      <w:r>
-        <w:rPr>
-          <w:rFonts w:ascii="Times New Roman" w:hAnsi="Times New Roman" w:cs="Times New Roman"/>
-        </w:rPr>
-        <w:t>2</w:t>
+        <w:t>19</w:t>
       </w:r>
       <w:r>
         <w:rPr>
           <w:rFonts w:ascii="Times New Roman" w:hAnsi="Times New Roman" w:cs="Times New Roman"/>
           <w:vertAlign w:val="superscript"/>
         </w:rPr>
-        <w:t>nd</w:t>
+        <w:t>th</w:t>
       </w:r>
       <w:r>
         <w:rPr>
@@ -69,6 +63,7 @@
         </w:rPr>
         <w:t xml:space="preserve"> within the public leaderboard. My registered team name on the miner website is </w:t>
       </w:r>
+      <w:proofErr w:type="spellStart"/>
       <w:r>
         <w:rPr>
           <w:rFonts w:ascii="Times New Roman" w:hAnsi="Times New Roman" w:cs="Times New Roman"/>
@@ -76,6 +71,7 @@
         </w:rPr>
         <w:t>asdf_dsa</w:t>
       </w:r>
+      <w:proofErr w:type="spellEnd"/>
       <w:r>
         <w:rPr>
           <w:rFonts w:ascii="Times New Roman" w:hAnsi="Times New Roman" w:cs="Times New Roman"/>
@@ -330,7 +326,21 @@
         <w:rPr>
           <w:rFonts w:ascii="Times New Roman" w:hAnsi="Times New Roman" w:cs="Times New Roman"/>
         </w:rPr>
-        <w:t>data mining pipeline was created. The pipeline involved 5 stages: pre-processing, feature extraction, feature representation, cross-validation, and kNN classification.</w:t>
+        <w:t xml:space="preserve">data mining pipeline was created. The pipeline involved 5 stages: pre-processing, feature extraction, feature representation, cross-validation, and </w:t>
+      </w:r>
+      <w:proofErr w:type="spellStart"/>
+      <w:r>
+        <w:rPr>
+          <w:rFonts w:ascii="Times New Roman" w:hAnsi="Times New Roman" w:cs="Times New Roman"/>
+        </w:rPr>
+        <w:t>kNN</w:t>
+      </w:r>
+      <w:proofErr w:type="spellEnd"/>
+      <w:r>
+        <w:rPr>
+          <w:rFonts w:ascii="Times New Roman" w:hAnsi="Times New Roman" w:cs="Times New Roman"/>
+        </w:rPr>
+        <w:t xml:space="preserve"> classification.</w:t>
       </w:r>
       <w:r>
         <w:rPr>
@@ -577,7 +587,77 @@
         <w:rPr>
           <w:rFonts w:ascii="Times New Roman" w:hAnsi="Times New Roman" w:cs="Times New Roman"/>
         </w:rPr>
-        <w:t xml:space="preserve">libraries such as NumPy, Scikit-learn, NLTK, Gensim, GloVe, and FastText </w:t>
+        <w:t xml:space="preserve">libraries such as </w:t>
+      </w:r>
+      <w:proofErr w:type="spellStart"/>
+      <w:r>
+        <w:rPr>
+          <w:rFonts w:ascii="Times New Roman" w:hAnsi="Times New Roman" w:cs="Times New Roman"/>
+        </w:rPr>
+        <w:t>NumPy</w:t>
+      </w:r>
+      <w:proofErr w:type="spellEnd"/>
+      <w:r>
+        <w:rPr>
+          <w:rFonts w:ascii="Times New Roman" w:hAnsi="Times New Roman" w:cs="Times New Roman"/>
+        </w:rPr>
+        <w:t xml:space="preserve">, </w:t>
+      </w:r>
+      <w:proofErr w:type="spellStart"/>
+      <w:r>
+        <w:rPr>
+          <w:rFonts w:ascii="Times New Roman" w:hAnsi="Times New Roman" w:cs="Times New Roman"/>
+        </w:rPr>
+        <w:t>Scikit</w:t>
+      </w:r>
+      <w:proofErr w:type="spellEnd"/>
+      <w:r>
+        <w:rPr>
+          <w:rFonts w:ascii="Times New Roman" w:hAnsi="Times New Roman" w:cs="Times New Roman"/>
+        </w:rPr>
+        <w:t xml:space="preserve">-learn, NLTK, </w:t>
+      </w:r>
+      <w:proofErr w:type="spellStart"/>
+      <w:r>
+        <w:rPr>
+          <w:rFonts w:ascii="Times New Roman" w:hAnsi="Times New Roman" w:cs="Times New Roman"/>
+        </w:rPr>
+        <w:t>Gensim</w:t>
+      </w:r>
+      <w:proofErr w:type="spellEnd"/>
+      <w:r>
+        <w:rPr>
+          <w:rFonts w:ascii="Times New Roman" w:hAnsi="Times New Roman" w:cs="Times New Roman"/>
+        </w:rPr>
+        <w:t xml:space="preserve">, </w:t>
+      </w:r>
+      <w:proofErr w:type="spellStart"/>
+      <w:r>
+        <w:rPr>
+          <w:rFonts w:ascii="Times New Roman" w:hAnsi="Times New Roman" w:cs="Times New Roman"/>
+        </w:rPr>
+        <w:t>GloVe</w:t>
+      </w:r>
+      <w:proofErr w:type="spellEnd"/>
+      <w:r>
+        <w:rPr>
+          <w:rFonts w:ascii="Times New Roman" w:hAnsi="Times New Roman" w:cs="Times New Roman"/>
+        </w:rPr>
+        <w:t xml:space="preserve">, and </w:t>
+      </w:r>
+      <w:proofErr w:type="spellStart"/>
+      <w:r>
+        <w:rPr>
+          <w:rFonts w:ascii="Times New Roman" w:hAnsi="Times New Roman" w:cs="Times New Roman"/>
+        </w:rPr>
+        <w:t>FastText</w:t>
+      </w:r>
+      <w:proofErr w:type="spellEnd"/>
+      <w:r>
+        <w:rPr>
+          <w:rFonts w:ascii="Times New Roman" w:hAnsi="Times New Roman" w:cs="Times New Roman"/>
+        </w:rPr>
+        <w:t xml:space="preserve"> </w:t>
       </w:r>
       <w:r>
         <w:rPr>
@@ -693,11 +773,19 @@
         </w:rPr>
         <w:t xml:space="preserve"> </w:t>
       </w:r>
-      <w:r>
-        <w:rPr>
-          <w:rFonts w:ascii="Times New Roman" w:hAnsi="Times New Roman" w:cs="Times New Roman"/>
-        </w:rPr>
-        <w:t>Gensim’s Doc2Vec implementation</w:t>
+      <w:proofErr w:type="spellStart"/>
+      <w:r>
+        <w:rPr>
+          <w:rFonts w:ascii="Times New Roman" w:hAnsi="Times New Roman" w:cs="Times New Roman"/>
+        </w:rPr>
+        <w:t>Gensim’s</w:t>
+      </w:r>
+      <w:proofErr w:type="spellEnd"/>
+      <w:r>
+        <w:rPr>
+          <w:rFonts w:ascii="Times New Roman" w:hAnsi="Times New Roman" w:cs="Times New Roman"/>
+        </w:rPr>
+        <w:t xml:space="preserve"> Doc2Vec implementation</w:t>
       </w:r>
       <w:r>
         <w:rPr>
@@ -721,7 +809,21 @@
         <w:rPr>
           <w:rFonts w:ascii="Times New Roman" w:hAnsi="Times New Roman" w:cs="Times New Roman"/>
         </w:rPr>
-        <w:t>, Scikit-learn</w:t>
+        <w:t xml:space="preserve">, </w:t>
+      </w:r>
+      <w:proofErr w:type="spellStart"/>
+      <w:r>
+        <w:rPr>
+          <w:rFonts w:ascii="Times New Roman" w:hAnsi="Times New Roman" w:cs="Times New Roman"/>
+        </w:rPr>
+        <w:t>Scikit</w:t>
+      </w:r>
+      <w:proofErr w:type="spellEnd"/>
+      <w:r>
+        <w:rPr>
+          <w:rFonts w:ascii="Times New Roman" w:hAnsi="Times New Roman" w:cs="Times New Roman"/>
+        </w:rPr>
+        <w:t>-learn</w:t>
       </w:r>
       <w:r>
         <w:rPr>
@@ -733,7 +835,21 @@
         <w:rPr>
           <w:rFonts w:ascii="Times New Roman" w:hAnsi="Times New Roman" w:cs="Times New Roman"/>
         </w:rPr>
-        <w:t xml:space="preserve">, and NumPy for efficient </w:t>
+        <w:t xml:space="preserve">, and </w:t>
+      </w:r>
+      <w:proofErr w:type="spellStart"/>
+      <w:r>
+        <w:rPr>
+          <w:rFonts w:ascii="Times New Roman" w:hAnsi="Times New Roman" w:cs="Times New Roman"/>
+        </w:rPr>
+        <w:t>NumPy</w:t>
+      </w:r>
+      <w:proofErr w:type="spellEnd"/>
+      <w:r>
+        <w:rPr>
+          <w:rFonts w:ascii="Times New Roman" w:hAnsi="Times New Roman" w:cs="Times New Roman"/>
+        </w:rPr>
+        <w:t xml:space="preserve"> for efficient </w:t>
       </w:r>
       <w:r>
         <w:rPr>
@@ -843,7 +959,21 @@
         <w:rPr>
           <w:rFonts w:ascii="Times New Roman" w:hAnsi="Times New Roman" w:cs="Times New Roman"/>
         </w:rPr>
-        <w:t xml:space="preserve">is a concept introduced by Tomas Mikolov and Quoc Le, which represents documents as vectors through </w:t>
+        <w:t xml:space="preserve">is a concept introduced by Tomas </w:t>
+      </w:r>
+      <w:proofErr w:type="spellStart"/>
+      <w:r>
+        <w:rPr>
+          <w:rFonts w:ascii="Times New Roman" w:hAnsi="Times New Roman" w:cs="Times New Roman"/>
+        </w:rPr>
+        <w:t>Mikolov</w:t>
+      </w:r>
+      <w:proofErr w:type="spellEnd"/>
+      <w:r>
+        <w:rPr>
+          <w:rFonts w:ascii="Times New Roman" w:hAnsi="Times New Roman" w:cs="Times New Roman"/>
+        </w:rPr>
+        <w:t xml:space="preserve"> and Quoc Le, which represents documents as vectors through </w:t>
       </w:r>
       <w:r>
         <w:rPr>
@@ -1832,12 +1962,14 @@
         </w:rPr>
         <w:tab/>
       </w:r>
+      <w:proofErr w:type="spellStart"/>
       <w:r>
         <w:rPr>
           <w:rFonts w:ascii="Times New Roman" w:hAnsi="Times New Roman" w:cs="Times New Roman"/>
         </w:rPr>
         <w:t>Gensim’s</w:t>
       </w:r>
+      <w:proofErr w:type="spellEnd"/>
       <w:r>
         <w:rPr>
           <w:rFonts w:ascii="Times New Roman" w:hAnsi="Times New Roman" w:cs="Times New Roman"/>
@@ -2070,7 +2202,35 @@
         <w:rPr>
           <w:rFonts w:ascii="Times New Roman" w:hAnsi="Times New Roman" w:cs="Times New Roman"/>
         </w:rPr>
-        <w:t xml:space="preserve"> (dm=0, dbow=0)</w:t>
+        <w:t xml:space="preserve"> (</w:t>
+      </w:r>
+      <w:proofErr w:type="spellStart"/>
+      <w:r>
+        <w:rPr>
+          <w:rFonts w:ascii="Times New Roman" w:hAnsi="Times New Roman" w:cs="Times New Roman"/>
+        </w:rPr>
+        <w:t>dm</w:t>
+      </w:r>
+      <w:proofErr w:type="spellEnd"/>
+      <w:r>
+        <w:rPr>
+          <w:rFonts w:ascii="Times New Roman" w:hAnsi="Times New Roman" w:cs="Times New Roman"/>
+        </w:rPr>
+        <w:t xml:space="preserve">=0, </w:t>
+      </w:r>
+      <w:proofErr w:type="spellStart"/>
+      <w:r>
+        <w:rPr>
+          <w:rFonts w:ascii="Times New Roman" w:hAnsi="Times New Roman" w:cs="Times New Roman"/>
+        </w:rPr>
+        <w:t>dbow</w:t>
+      </w:r>
+      <w:proofErr w:type="spellEnd"/>
+      <w:r>
+        <w:rPr>
+          <w:rFonts w:ascii="Times New Roman" w:hAnsi="Times New Roman" w:cs="Times New Roman"/>
+        </w:rPr>
+        <w:t>=0)</w:t>
       </w:r>
       <w:r>
         <w:rPr>
@@ -2202,6 +2362,7 @@
         </w:rPr>
         <w:t xml:space="preserve">, </w:t>
       </w:r>
+      <w:proofErr w:type="spellStart"/>
       <w:r>
         <w:rPr>
           <w:rFonts w:ascii="Times New Roman" w:hAnsi="Times New Roman" w:cs="Times New Roman"/>
@@ -2209,6 +2370,7 @@
         </w:rPr>
         <w:t>hs</w:t>
       </w:r>
+      <w:proofErr w:type="spellEnd"/>
       <w:r>
         <w:rPr>
           <w:rFonts w:ascii="Times New Roman" w:hAnsi="Times New Roman" w:cs="Times New Roman"/>
@@ -2229,6 +2391,7 @@
         </w:rPr>
         <w:t xml:space="preserve">(enables negative sampling), </w:t>
       </w:r>
+      <w:proofErr w:type="spellStart"/>
       <w:r>
         <w:rPr>
           <w:rFonts w:ascii="Times New Roman" w:hAnsi="Times New Roman" w:cs="Times New Roman"/>
@@ -2236,6 +2399,7 @@
         </w:rPr>
         <w:t>min_count</w:t>
       </w:r>
+      <w:proofErr w:type="spellEnd"/>
       <w:r>
         <w:rPr>
           <w:rFonts w:ascii="Times New Roman" w:hAnsi="Times New Roman" w:cs="Times New Roman"/>
@@ -2498,6 +2662,14 @@
         </w:rPr>
         <w:t>values of the hyper-parameters.</w:t>
       </w:r>
+      <w:r>
+        <w:rPr>
+          <w:rFonts w:ascii="Times New Roman" w:hAnsi="Times New Roman" w:cs="Times New Roman"/>
+        </w:rPr>
+        <w:t xml:space="preserve"> </w:t>
+      </w:r>
+      <w:bookmarkStart w:id="0" w:name="_GoBack"/>
+      <w:bookmarkEnd w:id="0"/>
     </w:p>
     <w:p>
       <w:pPr>
@@ -2518,7 +2690,23 @@
           <w:rFonts w:ascii="Times New Roman" w:hAnsi="Times New Roman" w:cs="Times New Roman"/>
           <w:b/>
         </w:rPr>
-        <w:t>d. kNN Classification</w:t>
+        <w:t xml:space="preserve">d. </w:t>
+      </w:r>
+      <w:proofErr w:type="spellStart"/>
+      <w:r>
+        <w:rPr>
+          <w:rFonts w:ascii="Times New Roman" w:hAnsi="Times New Roman" w:cs="Times New Roman"/>
+          <w:b/>
+        </w:rPr>
+        <w:t>kNN</w:t>
+      </w:r>
+      <w:proofErr w:type="spellEnd"/>
+      <w:r>
+        <w:rPr>
+          <w:rFonts w:ascii="Times New Roman" w:hAnsi="Times New Roman" w:cs="Times New Roman"/>
+          <w:b/>
+        </w:rPr>
+        <w:t xml:space="preserve"> Classification</w:t>
       </w:r>
     </w:p>
     <w:p>
@@ -2538,7 +2726,21 @@
         <w:rPr>
           <w:rFonts w:ascii="Times New Roman" w:hAnsi="Times New Roman" w:cs="Times New Roman"/>
         </w:rPr>
-        <w:t>For the kNN implementation,</w:t>
+        <w:t xml:space="preserve">For the </w:t>
+      </w:r>
+      <w:proofErr w:type="spellStart"/>
+      <w:r>
+        <w:rPr>
+          <w:rFonts w:ascii="Times New Roman" w:hAnsi="Times New Roman" w:cs="Times New Roman"/>
+        </w:rPr>
+        <w:t>kNN</w:t>
+      </w:r>
+      <w:proofErr w:type="spellEnd"/>
+      <w:r>
+        <w:rPr>
+          <w:rFonts w:ascii="Times New Roman" w:hAnsi="Times New Roman" w:cs="Times New Roman"/>
+        </w:rPr>
+        <w:t xml:space="preserve"> implementation,</w:t>
       </w:r>
       <w:r>
         <w:rPr>
@@ -2610,7 +2812,21 @@
         <w:rPr>
           <w:rFonts w:ascii="Times New Roman" w:hAnsi="Times New Roman" w:cs="Times New Roman"/>
         </w:rPr>
-        <w:t xml:space="preserve"> using NumPy’s </w:t>
+        <w:t xml:space="preserve"> using </w:t>
+      </w:r>
+      <w:proofErr w:type="spellStart"/>
+      <w:r>
+        <w:rPr>
+          <w:rFonts w:ascii="Times New Roman" w:hAnsi="Times New Roman" w:cs="Times New Roman"/>
+        </w:rPr>
+        <w:t>NumPy’s</w:t>
+      </w:r>
+      <w:proofErr w:type="spellEnd"/>
+      <w:r>
+        <w:rPr>
+          <w:rFonts w:ascii="Times New Roman" w:hAnsi="Times New Roman" w:cs="Times New Roman"/>
+        </w:rPr>
+        <w:t xml:space="preserve"> </w:t>
       </w:r>
       <w:r>
         <w:rPr>
@@ -3243,8 +3459,17 @@
           <w:rFonts w:ascii="Times New Roman" w:eastAsiaTheme="minorEastAsia" w:hAnsi="Times New Roman" w:cs="Times New Roman"/>
           <w:b/>
         </w:rPr>
-        <w:t>k = value of k for kNN</w:t>
-      </w:r>
+        <w:t xml:space="preserve">k = value of k for </w:t>
+      </w:r>
+      <w:proofErr w:type="spellStart"/>
+      <w:r>
+        <w:rPr>
+          <w:rFonts w:ascii="Times New Roman" w:eastAsiaTheme="minorEastAsia" w:hAnsi="Times New Roman" w:cs="Times New Roman"/>
+          <w:b/>
+        </w:rPr>
+        <w:t>kNN</w:t>
+      </w:r>
+      <w:proofErr w:type="spellEnd"/>
       <w:r>
         <w:rPr>
           <w:rFonts w:ascii="Times New Roman" w:eastAsiaTheme="minorEastAsia" w:hAnsi="Times New Roman" w:cs="Times New Roman"/>
@@ -3434,7 +3659,13 @@
         <w:rPr>
           <w:rFonts w:ascii="Times New Roman" w:hAnsi="Times New Roman" w:cs="Times New Roman"/>
         </w:rPr>
-        <w:t xml:space="preserve">with k=10 and </w:t>
+        <w:t>with k=7</w:t>
+      </w:r>
+      <w:r>
+        <w:rPr>
+          <w:rFonts w:ascii="Times New Roman" w:hAnsi="Times New Roman" w:cs="Times New Roman"/>
+        </w:rPr>
+        <w:t xml:space="preserve"> and </w:t>
       </w:r>
       <w:r>
         <w:rPr>
@@ -3482,7 +3713,13 @@
         <w:rPr>
           <w:rFonts w:ascii="Times New Roman" w:hAnsi="Times New Roman" w:cs="Times New Roman"/>
         </w:rPr>
-        <w:t xml:space="preserve">resulted in 93%. However, the </w:t>
+        <w:t>resulted in 87</w:t>
+      </w:r>
+      <w:r>
+        <w:rPr>
+          <w:rFonts w:ascii="Times New Roman" w:hAnsi="Times New Roman" w:cs="Times New Roman"/>
+        </w:rPr>
+        <w:t xml:space="preserve">%. However, the </w:t>
       </w:r>
       <w:r>
         <w:rPr>
@@ -3494,7 +3731,7 @@
         <w:rPr>
           <w:rFonts w:ascii="Times New Roman" w:hAnsi="Times New Roman" w:cs="Times New Roman"/>
         </w:rPr>
-        <w:t>resulted in 78</w:t>
+        <w:t>resulted in 80</w:t>
       </w:r>
       <w:r>
         <w:rPr>
@@ -3700,8 +3937,6 @@
         </w:rPr>
         <w:t xml:space="preserve"> </w:t>
       </w:r>
-      <w:bookmarkStart w:id="0" w:name="_GoBack"/>
-      <w:bookmarkEnd w:id="0"/>
     </w:p>
     <w:sectPr>
       <w:headerReference w:type="default" r:id="rId8"/>
@@ -3781,8 +4016,16 @@
       <w:rPr>
         <w:rFonts w:ascii="Times New Roman" w:hAnsi="Times New Roman" w:cs="Times New Roman"/>
       </w:rPr>
-      <w:t>Team Name: asdf_dsa</w:t>
+      <w:t xml:space="preserve">Team Name: </w:t>
     </w:r>
+    <w:proofErr w:type="spellStart"/>
+    <w:r>
+      <w:rPr>
+        <w:rFonts w:ascii="Times New Roman" w:hAnsi="Times New Roman" w:cs="Times New Roman"/>
+      </w:rPr>
+      <w:t>asdf_dsa</w:t>
+    </w:r>
+    <w:proofErr w:type="spellEnd"/>
   </w:p>
 </w:hdr>
 </file>
@@ -4657,7 +4900,7 @@
 </file>
 
 <file path=customXml/itemProps1.xml><?xml version="1.0" encoding="utf-8"?>
-<ds:datastoreItem xmlns:ds="http://schemas.openxmlformats.org/officeDocument/2006/customXml" ds:itemID="{4FF69076-1D9F-AD43-A155-C820A14EE25B}">
+<ds:datastoreItem xmlns:ds="http://schemas.openxmlformats.org/officeDocument/2006/customXml" ds:itemID="{2775FDBE-8904-FC4F-A951-331F39ADCFCB}">
   <ds:schemaRefs>
     <ds:schemaRef ds:uri="http://schemas.openxmlformats.org/officeDocument/2006/bibliography"/>
   </ds:schemaRefs>

</xml_diff>